<commit_message>
Nuevos manuales y programas python ultima version html5
</commit_message>
<xml_diff>
--- a/HTML5/Edx_Course/Edx_HTML5 Coding Essentials and Best Practices.docx
+++ b/HTML5/Edx_Course/Edx_HTML5 Coding Essentials and Best Practices.docx
@@ -1,6 +1,6 @@
 
 <file path=word/document.xml><?xml version="1.0" encoding="utf-8"?>
-<w:document xmlns:wpc="http://schemas.microsoft.com/office/word/2010/wordprocessingCanvas" xmlns:cx="http://schemas.microsoft.com/office/drawing/2014/chartex" xmlns:mc="http://schemas.openxmlformats.org/markup-compatibility/2006" xmlns:o="urn:schemas-microsoft-com:office:office" xmlns:r="http://schemas.openxmlformats.org/officeDocument/2006/relationships" xmlns:m="http://schemas.openxmlformats.org/officeDocument/2006/math" xmlns:v="urn:schemas-microsoft-com:vml" xmlns:wp14="http://schemas.microsoft.com/office/word/2010/wordprocessingDrawing" xmlns:wp="http://schemas.openxmlformats.org/drawingml/2006/wordprocessingDrawing" xmlns:w10="urn:schemas-microsoft-com:office:word" xmlns:w="http://schemas.openxmlformats.org/wordprocessingml/2006/main" xmlns:w14="http://schemas.microsoft.com/office/word/2010/wordml" xmlns:w15="http://schemas.microsoft.com/office/word/2012/wordml" xmlns:w16se="http://schemas.microsoft.com/office/word/2015/wordml/symex" xmlns:wpg="http://schemas.microsoft.com/office/word/2010/wordprocessingGroup" xmlns:wpi="http://schemas.microsoft.com/office/word/2010/wordprocessingInk" xmlns:wne="http://schemas.microsoft.com/office/word/2006/wordml" xmlns:wps="http://schemas.microsoft.com/office/word/2010/wordprocessingShape" mc:Ignorable="w14 w15 w16se wp14">
+<w:document xmlns:wpc="http://schemas.microsoft.com/office/word/2010/wordprocessingCanvas" xmlns:cx="http://schemas.microsoft.com/office/drawing/2014/chartex" xmlns:cx1="http://schemas.microsoft.com/office/drawing/2015/9/8/chartex" xmlns:mc="http://schemas.openxmlformats.org/markup-compatibility/2006" xmlns:o="urn:schemas-microsoft-com:office:office" xmlns:r="http://schemas.openxmlformats.org/officeDocument/2006/relationships" xmlns:m="http://schemas.openxmlformats.org/officeDocument/2006/math" xmlns:v="urn:schemas-microsoft-com:vml" xmlns:wp14="http://schemas.microsoft.com/office/word/2010/wordprocessingDrawing" xmlns:wp="http://schemas.openxmlformats.org/drawingml/2006/wordprocessingDrawing" xmlns:w10="urn:schemas-microsoft-com:office:word" xmlns:w="http://schemas.openxmlformats.org/wordprocessingml/2006/main" xmlns:w14="http://schemas.microsoft.com/office/word/2010/wordml" xmlns:w15="http://schemas.microsoft.com/office/word/2012/wordml" xmlns:w16se="http://schemas.microsoft.com/office/word/2015/wordml/symex" xmlns:wpg="http://schemas.microsoft.com/office/word/2010/wordprocessingGroup" xmlns:wpi="http://schemas.microsoft.com/office/word/2010/wordprocessingInk" xmlns:wne="http://schemas.microsoft.com/office/word/2006/wordml" xmlns:wps="http://schemas.microsoft.com/office/word/2010/wordprocessingShape" mc:Ignorable="w14 w15 w16se wp14">
   <w:body>
     <w:p>
       <w:pPr>
@@ -60,7 +60,7 @@
           <w:lang w:val="en-US"/>
         </w:rPr>
       </w:pPr>
-      <w:hyperlink r:id="rId6" w:history="1">
+      <w:hyperlink r:id="rId6" w:anchor="validate_by_input" w:history="1">
         <w:r>
           <w:rPr>
             <w:rStyle w:val="Hipervnculo"/>
@@ -169,7 +169,7 @@
           <w:shd w:val="clear" w:color="auto" w:fill="FFFFFF"/>
         </w:rPr>
       </w:pPr>
-      <w:hyperlink r:id="rId9" w:history="1">
+      <w:hyperlink r:id="rId9" w:anchor="validate_by_input" w:history="1">
         <w:r>
           <w:rPr>
             <w:rStyle w:val="Hipervnculo"/>
@@ -554,7 +554,7 @@
           <w:lang w:val="en-US"/>
         </w:rPr>
       </w:pPr>
-      <w:hyperlink r:id="rId18" w:history="1">
+      <w:hyperlink r:id="rId18" w:anchor="autocomplete" w:history="1">
         <w:r>
           <w:rPr>
             <w:rStyle w:val="Hipervnculo"/>
@@ -1169,6 +1169,7 @@
           <w:lang w:val="en-US"/>
         </w:rPr>
       </w:pPr>
+      <w:proofErr w:type="gramStart"/>
       <w:r>
         <w:rPr>
           <w:rFonts w:ascii="Helvetica" w:hAnsi="Helvetica" w:cs="Helvetica"/>
@@ -1289,7 +1290,16 @@
           <w:color w:val="313131"/>
           <w:lang w:val="en-US"/>
         </w:rPr>
-        <w:t xml:space="preserve"> tool that we will use extensively in a future CSS course). Please share your favorite tool on the discussion forum, and explain why! Share also your own code contributions, such as a nice canvas animation, a great looking HTML5 form, etc. Sharing them using JS Bin, or similar tools, would be really appreciated.</w:t>
+        <w:t xml:space="preserve"> tool that we will use extensively in a future CSS course).</w:t>
+      </w:r>
+      <w:proofErr w:type="gramEnd"/>
+      <w:r>
+        <w:rPr>
+          <w:rFonts w:ascii="Helvetica" w:hAnsi="Helvetica" w:cs="Helvetica"/>
+          <w:color w:val="313131"/>
+          <w:lang w:val="en-US"/>
+        </w:rPr>
+        <w:t xml:space="preserve"> Please share your favorite tool on the discussion forum, and explain why! Share also your own code contributions, such as a nice canvas animation, a great looking HTML5 form, etc. Sharing them using JS Bin, or similar tools, would be really appreciated.</w:t>
       </w:r>
     </w:p>
     <w:p>
@@ -1541,14 +1551,14 @@
         <w:rPr>
           <w:lang w:val="en-US"/>
         </w:rPr>
-        <w:t xml:space="preserve">... </w:t>
+        <w:t>... &lt;</w:t>
       </w:r>
       <w:proofErr w:type="gramStart"/>
       <w:r>
         <w:rPr>
           <w:lang w:val="en-US"/>
         </w:rPr>
-        <w:t>&lt;!--</w:t>
+        <w:t>!--</w:t>
       </w:r>
       <w:proofErr w:type="gramEnd"/>
       <w:r>
@@ -1698,7 +1708,25 @@
           <w:color w:val="313131"/>
           <w:lang w:val="en-US"/>
         </w:rPr>
-        <w:t>&lt;meta charset="utf-8"&gt;</w:t>
+        <w:t>&lt;</w:t>
+      </w:r>
+      <w:proofErr w:type="gramStart"/>
+      <w:r>
+        <w:rPr>
+          <w:rFonts w:ascii="Courier New" w:hAnsi="Courier New" w:cs="Courier New"/>
+          <w:color w:val="313131"/>
+          <w:lang w:val="en-US"/>
+        </w:rPr>
+        <w:t>meta</w:t>
+      </w:r>
+      <w:proofErr w:type="gramEnd"/>
+      <w:r>
+        <w:rPr>
+          <w:rFonts w:ascii="Courier New" w:hAnsi="Courier New" w:cs="Courier New"/>
+          <w:color w:val="313131"/>
+          <w:lang w:val="en-US"/>
+        </w:rPr>
+        <w:t xml:space="preserve"> charset="utf-8"&gt;</w:t>
       </w:r>
       <w:r>
         <w:rPr>
@@ -1725,44 +1753,17 @@
         </w:rPr>
         <w:t> to declare the character set of your document to protect against </w:t>
       </w:r>
-      <w:r>
-        <w:rPr>
-          <w:rFonts w:ascii="Helvetica" w:hAnsi="Helvetica" w:cs="Helvetica"/>
-          <w:color w:val="313131"/>
-        </w:rPr>
-        <w:fldChar w:fldCharType="begin"/>
-      </w:r>
-      <w:r>
-        <w:rPr>
-          <w:rFonts w:ascii="Helvetica" w:hAnsi="Helvetica" w:cs="Helvetica"/>
-          <w:color w:val="313131"/>
-          <w:lang w:val="en-US"/>
-        </w:rPr>
-        <w:instrText xml:space="preserve"> HYPERLINK "https://code.google.com/p/doctype-mirror/wiki/ArticleUtf7" \t "_blank" </w:instrText>
-      </w:r>
-      <w:r>
-        <w:rPr>
-          <w:rFonts w:ascii="Helvetica" w:hAnsi="Helvetica" w:cs="Helvetica"/>
-          <w:color w:val="313131"/>
-        </w:rPr>
-        <w:fldChar w:fldCharType="separate"/>
-      </w:r>
-      <w:r>
-        <w:rPr>
-          <w:rStyle w:val="Hipervnculo"/>
-          <w:rFonts w:ascii="inherit" w:hAnsi="inherit" w:cs="Helvetica"/>
-          <w:color w:val="0075B4"/>
-          <w:lang w:val="en-US"/>
-        </w:rPr>
-        <w:t>a serious security risk</w:t>
-      </w:r>
-      <w:r>
-        <w:rPr>
-          <w:rFonts w:ascii="Helvetica" w:hAnsi="Helvetica" w:cs="Helvetica"/>
-          <w:color w:val="313131"/>
-        </w:rPr>
-        <w:fldChar w:fldCharType="end"/>
-      </w:r>
+      <w:hyperlink r:id="rId27" w:tgtFrame="_blank" w:history="1">
+        <w:r>
+          <w:rPr>
+            <w:rStyle w:val="Hipervnculo"/>
+            <w:rFonts w:ascii="inherit" w:hAnsi="inherit" w:cs="Helvetica"/>
+            <w:color w:val="0075B4"/>
+            <w:lang w:val="en-US"/>
+          </w:rPr>
+          <w:t>a serious security risk</w:t>
+        </w:r>
+      </w:hyperlink>
       <w:r>
         <w:rPr>
           <w:rFonts w:ascii="Helvetica" w:hAnsi="Helvetica" w:cs="Helvetica"/>
@@ -1819,44 +1820,28 @@
         </w:rPr>
         <w:t>The "Doctype", often called DTD (Document Type Declaration), is used by tools such as HTML validators (i.e.  </w:t>
       </w:r>
-      <w:r>
-        <w:rPr>
-          <w:rFonts w:ascii="Helvetica" w:hAnsi="Helvetica" w:cs="Helvetica"/>
-          <w:color w:val="313131"/>
-        </w:rPr>
-        <w:fldChar w:fldCharType="begin"/>
-      </w:r>
-      <w:r>
-        <w:rPr>
-          <w:rFonts w:ascii="Helvetica" w:hAnsi="Helvetica" w:cs="Helvetica"/>
-          <w:color w:val="313131"/>
-          <w:lang w:val="en-US"/>
-        </w:rPr>
-        <w:instrText xml:space="preserve"> HYPERLINK "http://validator.w3.org/" \t "_blank" </w:instrText>
-      </w:r>
-      <w:r>
-        <w:rPr>
-          <w:rFonts w:ascii="Helvetica" w:hAnsi="Helvetica" w:cs="Helvetica"/>
-          <w:color w:val="313131"/>
-        </w:rPr>
-        <w:fldChar w:fldCharType="separate"/>
-      </w:r>
-      <w:r>
-        <w:rPr>
-          <w:rStyle w:val="Hipervnculo"/>
-          <w:rFonts w:ascii="inherit" w:hAnsi="inherit" w:cs="Helvetica"/>
-          <w:color w:val="0075B4"/>
-          <w:lang w:val="en-US"/>
-        </w:rPr>
-        <w:t>the W3C validator</w:t>
-      </w:r>
-      <w:r>
-        <w:rPr>
-          <w:rFonts w:ascii="Helvetica" w:hAnsi="Helvetica" w:cs="Helvetica"/>
-          <w:color w:val="313131"/>
-        </w:rPr>
-        <w:fldChar w:fldCharType="end"/>
-      </w:r>
+      <w:hyperlink r:id="rId28" w:tgtFrame="_blank" w:history="1">
+        <w:proofErr w:type="gramStart"/>
+        <w:r>
+          <w:rPr>
+            <w:rStyle w:val="Hipervnculo"/>
+            <w:rFonts w:ascii="inherit" w:hAnsi="inherit" w:cs="Helvetica"/>
+            <w:color w:val="0075B4"/>
+            <w:lang w:val="en-US"/>
+          </w:rPr>
+          <w:t>the</w:t>
+        </w:r>
+        <w:proofErr w:type="gramEnd"/>
+        <w:r>
+          <w:rPr>
+            <w:rStyle w:val="Hipervnculo"/>
+            <w:rFonts w:ascii="inherit" w:hAnsi="inherit" w:cs="Helvetica"/>
+            <w:color w:val="0075B4"/>
+            <w:lang w:val="en-US"/>
+          </w:rPr>
+          <w:t xml:space="preserve"> W3C validator</w:t>
+        </w:r>
+      </w:hyperlink>
       <w:r>
         <w:rPr>
           <w:rFonts w:ascii="Helvetica" w:hAnsi="Helvetica" w:cs="Helvetica"/>
@@ -2187,7 +2172,25 @@
           <w:color w:val="313131"/>
           <w:lang w:val="en-US"/>
         </w:rPr>
-        <w:t>type="text/css"</w:t>
+        <w:t>type="text/</w:t>
+      </w:r>
+      <w:proofErr w:type="spellStart"/>
+      <w:r>
+        <w:rPr>
+          <w:rFonts w:ascii="Courier New" w:hAnsi="Courier New" w:cs="Courier New"/>
+          <w:color w:val="313131"/>
+          <w:lang w:val="en-US"/>
+        </w:rPr>
+        <w:t>css</w:t>
+      </w:r>
+      <w:proofErr w:type="spellEnd"/>
+      <w:r>
+        <w:rPr>
+          <w:rFonts w:ascii="Courier New" w:hAnsi="Courier New" w:cs="Courier New"/>
+          <w:color w:val="313131"/>
+          <w:lang w:val="en-US"/>
+        </w:rPr>
+        <w:t>"</w:t>
       </w:r>
       <w:r>
         <w:rPr>
@@ -2197,55 +2200,33 @@
         </w:rPr>
         <w:t> (from </w:t>
       </w:r>
-      <w:proofErr w:type="spellStart"/>
-      <w:r>
-        <w:rPr>
-          <w:rFonts w:ascii="Helvetica" w:hAnsi="Helvetica" w:cs="Helvetica"/>
-          <w:color w:val="313131"/>
-        </w:rPr>
-        <w:fldChar w:fldCharType="begin"/>
-      </w:r>
-      <w:proofErr w:type="spellEnd"/>
-      <w:r>
-        <w:rPr>
-          <w:rFonts w:ascii="Helvetica" w:hAnsi="Helvetica" w:cs="Helvetica"/>
-          <w:color w:val="313131"/>
-          <w:lang w:val="en-US"/>
-        </w:rPr>
-        <w:instrText xml:space="preserve"> HYPERLINK "http://www.w3.org/TR/html5/links.html" \l "link-type-stylesheet" \t "_blank" </w:instrText>
-      </w:r>
-      <w:proofErr w:type="spellStart"/>
-      <w:r>
-        <w:rPr>
-          <w:rFonts w:ascii="Helvetica" w:hAnsi="Helvetica" w:cs="Helvetica"/>
-          <w:color w:val="313131"/>
-        </w:rPr>
-        <w:fldChar w:fldCharType="separate"/>
-      </w:r>
-      <w:proofErr w:type="spellEnd"/>
-      <w:r>
-        <w:rPr>
-          <w:rStyle w:val="Hipervnculo"/>
-          <w:rFonts w:ascii="inherit" w:hAnsi="inherit" w:cs="Helvetica"/>
-          <w:color w:val="0075B4"/>
-          <w:lang w:val="en-US"/>
-        </w:rPr>
-        <w:t>the specification</w:t>
-      </w:r>
-      <w:r>
-        <w:rPr>
-          <w:rFonts w:ascii="Helvetica" w:hAnsi="Helvetica" w:cs="Helvetica"/>
-          <w:color w:val="313131"/>
-        </w:rPr>
-        <w:fldChar w:fldCharType="end"/>
-      </w:r>
-      <w:r>
-        <w:rPr>
-          <w:rFonts w:ascii="Helvetica" w:hAnsi="Helvetica" w:cs="Helvetica"/>
-          <w:color w:val="313131"/>
-          <w:lang w:val="en-US"/>
-        </w:rPr>
-        <w:t>: "the default type for resources given by the </w:t>
+      <w:hyperlink r:id="rId29" w:anchor="link-type-stylesheet" w:tgtFrame="_blank" w:history="1">
+        <w:r>
+          <w:rPr>
+            <w:rStyle w:val="Hipervnculo"/>
+            <w:rFonts w:ascii="inherit" w:hAnsi="inherit" w:cs="Helvetica"/>
+            <w:color w:val="0075B4"/>
+            <w:lang w:val="en-US"/>
+          </w:rPr>
+          <w:t>the specification</w:t>
+        </w:r>
+      </w:hyperlink>
+      <w:r>
+        <w:rPr>
+          <w:rFonts w:ascii="Helvetica" w:hAnsi="Helvetica" w:cs="Helvetica"/>
+          <w:color w:val="313131"/>
+          <w:lang w:val="en-US"/>
+        </w:rPr>
+        <w:t>: "the default type for resources given by the</w:t>
+      </w:r>
+      <w:proofErr w:type="gramStart"/>
+      <w:r>
+        <w:rPr>
+          <w:rFonts w:ascii="Helvetica" w:hAnsi="Helvetica" w:cs="Helvetica"/>
+          <w:color w:val="313131"/>
+          <w:lang w:val="en-US"/>
+        </w:rPr>
+        <w:t> </w:t>
       </w:r>
       <w:r>
         <w:rPr>
@@ -2257,72 +2238,22 @@
         </w:rPr>
         <w:t> </w:t>
       </w:r>
-      <w:proofErr w:type="spellStart"/>
-      <w:r>
-        <w:rPr>
-          <w:rStyle w:val="CdigoHTML"/>
-          <w:rFonts w:ascii="Consolas" w:hAnsi="Consolas"/>
-          <w:color w:val="DD1144"/>
-          <w:sz w:val="18"/>
-          <w:szCs w:val="18"/>
-          <w:bdr w:val="single" w:sz="6" w:space="2" w:color="E1E1E8" w:frame="1"/>
-          <w:shd w:val="clear" w:color="auto" w:fill="F7F7F9"/>
-        </w:rPr>
-        <w:fldChar w:fldCharType="begin"/>
-      </w:r>
-      <w:proofErr w:type="spellEnd"/>
-      <w:r>
-        <w:rPr>
-          <w:rStyle w:val="CdigoHTML"/>
-          <w:rFonts w:ascii="Consolas" w:hAnsi="Consolas"/>
-          <w:color w:val="DD1144"/>
-          <w:sz w:val="18"/>
-          <w:szCs w:val="18"/>
-          <w:bdr w:val="single" w:sz="6" w:space="2" w:color="E1E1E8" w:frame="1"/>
-          <w:shd w:val="clear" w:color="auto" w:fill="F7F7F9"/>
-          <w:lang w:val="en-US"/>
-        </w:rPr>
-        <w:instrText xml:space="preserve"> HYPERLINK "http://dev.w3.org/html5/spec/single-page.html" \l "link-type-stylesheet" </w:instrText>
-      </w:r>
-      <w:proofErr w:type="spellStart"/>
-      <w:r>
-        <w:rPr>
-          <w:rStyle w:val="CdigoHTML"/>
-          <w:rFonts w:ascii="Consolas" w:hAnsi="Consolas"/>
-          <w:color w:val="DD1144"/>
-          <w:sz w:val="18"/>
-          <w:szCs w:val="18"/>
-          <w:bdr w:val="single" w:sz="6" w:space="2" w:color="E1E1E8" w:frame="1"/>
-          <w:shd w:val="clear" w:color="auto" w:fill="F7F7F9"/>
-        </w:rPr>
-        <w:fldChar w:fldCharType="separate"/>
-      </w:r>
-      <w:proofErr w:type="spellEnd"/>
-      <w:r>
-        <w:rPr>
-          <w:rStyle w:val="Hipervnculo"/>
-          <w:rFonts w:ascii="inherit" w:hAnsi="inherit" w:cs="Courier New"/>
-          <w:color w:val="800080"/>
-          <w:sz w:val="18"/>
-          <w:szCs w:val="18"/>
-          <w:bdr w:val="single" w:sz="6" w:space="2" w:color="E1E1E8" w:frame="1"/>
-          <w:shd w:val="clear" w:color="auto" w:fill="F7F7F9"/>
-          <w:lang w:val="en-US"/>
-        </w:rPr>
-        <w:t>stylesheet</w:t>
-      </w:r>
-      <w:r>
-        <w:rPr>
-          <w:rStyle w:val="CdigoHTML"/>
-          <w:rFonts w:ascii="Consolas" w:hAnsi="Consolas"/>
-          <w:color w:val="DD1144"/>
-          <w:sz w:val="18"/>
-          <w:szCs w:val="18"/>
-          <w:bdr w:val="single" w:sz="6" w:space="2" w:color="E1E1E8" w:frame="1"/>
-          <w:shd w:val="clear" w:color="auto" w:fill="F7F7F9"/>
-        </w:rPr>
-        <w:fldChar w:fldCharType="end"/>
-      </w:r>
+      <w:proofErr w:type="gramEnd"/>
+      <w:hyperlink r:id="rId30" w:anchor="link-type-stylesheet" w:history="1">
+        <w:r>
+          <w:rPr>
+            <w:rStyle w:val="Hipervnculo"/>
+            <w:rFonts w:ascii="inherit" w:hAnsi="inherit" w:cs="Courier New"/>
+            <w:color w:val="800080"/>
+            <w:sz w:val="18"/>
+            <w:szCs w:val="18"/>
+            <w:bdr w:val="single" w:sz="6" w:space="2" w:color="E1E1E8" w:frame="1"/>
+            <w:shd w:val="clear" w:color="auto" w:fill="F7F7F9"/>
+            <w:lang w:val="en-US"/>
+          </w:rPr>
+          <w:t>stylesheet</w:t>
+        </w:r>
+      </w:hyperlink>
       <w:r>
         <w:rPr>
           <w:rFonts w:ascii="Arial" w:hAnsi="Arial" w:cs="Arial"/>
@@ -2347,7 +2278,25 @@
           <w:color w:val="313131"/>
           <w:lang w:val="en-US"/>
         </w:rPr>
-        <w:t>text/css.</w:t>
+        <w:t>text/</w:t>
+      </w:r>
+      <w:proofErr w:type="spellStart"/>
+      <w:r>
+        <w:rPr>
+          <w:rFonts w:ascii="Courier New" w:hAnsi="Courier New" w:cs="Courier New"/>
+          <w:color w:val="313131"/>
+          <w:lang w:val="en-US"/>
+        </w:rPr>
+        <w:t>css</w:t>
+      </w:r>
+      <w:proofErr w:type="spellEnd"/>
+      <w:r>
+        <w:rPr>
+          <w:rFonts w:ascii="Courier New" w:hAnsi="Courier New" w:cs="Courier New"/>
+          <w:color w:val="313131"/>
+          <w:lang w:val="en-US"/>
+        </w:rPr>
+        <w:t>.</w:t>
       </w:r>
       <w:r>
         <w:rPr>
@@ -2947,22 +2896,7 @@
           <w:szCs w:val="29"/>
           <w:lang w:val="en-US"/>
         </w:rPr>
-        <w:t>Mor</w:t>
-      </w:r>
-      <w:bookmarkStart w:id="0" w:name="_GoBack"/>
-      <w:bookmarkEnd w:id="0"/>
-      <w:r>
-        <w:rPr>
-          <w:rFonts w:ascii="Helvetica" w:hAnsi="Helvetica" w:cs="Helvetica"/>
-          <w:b/>
-          <w:bCs/>
-          <w:color w:val="646464"/>
-          <w:spacing w:val="15"/>
-          <w:sz w:val="29"/>
-          <w:szCs w:val="29"/>
-          <w:lang w:val="en-US"/>
-        </w:rPr>
-        <w:t>e flexible syntax constraints</w:t>
+        <w:t>More flexible syntax constraints</w:t>
       </w:r>
     </w:p>
     <w:p>
@@ -3648,7 +3582,7 @@
                     </pic:cNvPicPr>
                   </pic:nvPicPr>
                   <pic:blipFill>
-                    <a:blip r:embed="rId27">
+                    <a:blip r:embed="rId31">
                       <a:extLst>
                         <a:ext uri="{28A0092B-C50C-407E-A947-70E740481C1C}">
                           <a14:useLocalDpi xmlns:a14="http://schemas.microsoft.com/office/drawing/2010/main" val="0"/>
@@ -3837,7 +3771,7 @@
                     <pic:cNvPicPr/>
                   </pic:nvPicPr>
                   <pic:blipFill>
-                    <a:blip r:embed="rId28"/>
+                    <a:blip r:embed="rId32"/>
                     <a:stretch>
                       <a:fillRect/>
                     </a:stretch>
@@ -3877,7 +3811,7 @@
         </w:rPr>
         <w:t>For those of you who are curious, the W3C published a document laying down the </w:t>
       </w:r>
-      <w:hyperlink r:id="rId29" w:tgtFrame="_blank" w:history="1">
+      <w:hyperlink r:id="rId33" w:tgtFrame="_blank" w:history="1">
         <w:r>
           <w:rPr>
             <w:rStyle w:val="Hipervnculo"/>
@@ -3899,7 +3833,7 @@
         </w:rPr>
         <w:t> (the document was published in December 2014, shortly after the release of HTML5). Read also the </w:t>
       </w:r>
-      <w:hyperlink r:id="rId30" w:anchor="history-0" w:tgtFrame="_blank" w:history="1">
+      <w:hyperlink r:id="rId34" w:anchor="history-0" w:tgtFrame="_blank" w:history="1">
         <w:r>
           <w:rPr>
             <w:rStyle w:val="Hipervnculo"/>
@@ -3924,6 +3858,3869 @@
     </w:p>
     <w:p>
       <w:pPr>
+        <w:pStyle w:val="Ttulo1"/>
+      </w:pPr>
+      <w:r>
+        <w:t xml:space="preserve">New </w:t>
+      </w:r>
+      <w:proofErr w:type="spellStart"/>
+      <w:r>
+        <w:t>structural</w:t>
+      </w:r>
+      <w:proofErr w:type="spellEnd"/>
+      <w:r>
+        <w:t xml:space="preserve"> </w:t>
+      </w:r>
+      <w:proofErr w:type="spellStart"/>
+      <w:r>
+        <w:t>elements</w:t>
+      </w:r>
+      <w:proofErr w:type="spellEnd"/>
+    </w:p>
+    <w:p>
+      <w:pPr>
+        <w:pStyle w:val="NormalWeb"/>
+      </w:pPr>
+      <w:r>
+        <w:rPr>
+          <w:noProof/>
+        </w:rPr>
+        <w:drawing>
+          <wp:inline distT="0" distB="0" distL="0" distR="0">
+            <wp:extent cx="3721099" cy="2790825"/>
+            <wp:effectExtent l="0" t="0" r="0" b="0"/>
+            <wp:docPr id="6" name="Imagen 6" descr="Some of the new structural elements introduced by HTML5: section, article, etc."/>
+            <wp:cNvGraphicFramePr>
+              <a:graphicFrameLocks xmlns:a="http://schemas.openxmlformats.org/drawingml/2006/main" noChangeAspect="1"/>
+            </wp:cNvGraphicFramePr>
+            <a:graphic xmlns:a="http://schemas.openxmlformats.org/drawingml/2006/main">
+              <a:graphicData uri="http://schemas.openxmlformats.org/drawingml/2006/picture">
+                <pic:pic xmlns:pic="http://schemas.openxmlformats.org/drawingml/2006/picture">
+                  <pic:nvPicPr>
+                    <pic:cNvPr id="0" name="Picture 1" descr="Some of the new structural elements introduced by HTML5: section, article, etc."/>
+                    <pic:cNvPicPr>
+                      <a:picLocks noChangeAspect="1" noChangeArrowheads="1"/>
+                    </pic:cNvPicPr>
+                  </pic:nvPicPr>
+                  <pic:blipFill>
+                    <a:blip r:embed="rId35">
+                      <a:extLst>
+                        <a:ext uri="{28A0092B-C50C-407E-A947-70E740481C1C}">
+                          <a14:useLocalDpi xmlns:a14="http://schemas.microsoft.com/office/drawing/2010/main" val="0"/>
+                        </a:ext>
+                      </a:extLst>
+                    </a:blip>
+                    <a:srcRect/>
+                    <a:stretch>
+                      <a:fillRect/>
+                    </a:stretch>
+                  </pic:blipFill>
+                  <pic:spPr bwMode="auto">
+                    <a:xfrm>
+                      <a:off x="0" y="0"/>
+                      <a:ext cx="3739287" cy="2804466"/>
+                    </a:xfrm>
+                    <a:prstGeom prst="rect">
+                      <a:avLst/>
+                    </a:prstGeom>
+                    <a:noFill/>
+                    <a:ln>
+                      <a:noFill/>
+                    </a:ln>
+                  </pic:spPr>
+                </pic:pic>
+              </a:graphicData>
+            </a:graphic>
+          </wp:inline>
+        </w:drawing>
+      </w:r>
+    </w:p>
+    <w:tbl>
+      <w:tblPr>
+        <w:tblW w:w="10340" w:type="dxa"/>
+        <w:tblCellMar>
+          <w:left w:w="70" w:type="dxa"/>
+          <w:right w:w="70" w:type="dxa"/>
+        </w:tblCellMar>
+        <w:tblLook w:val="04A0" w:firstRow="1" w:lastRow="0" w:firstColumn="1" w:lastColumn="0" w:noHBand="0" w:noVBand="1"/>
+      </w:tblPr>
+      <w:tblGrid>
+        <w:gridCol w:w="3100"/>
+        <w:gridCol w:w="7240"/>
+      </w:tblGrid>
+      <w:tr>
+        <w:trPr>
+          <w:trHeight w:val="375"/>
+        </w:trPr>
+        <w:tc>
+          <w:tcPr>
+            <w:tcW w:w="10340" w:type="dxa"/>
+            <w:gridSpan w:val="2"/>
+            <w:tcBorders>
+              <w:top w:val="nil"/>
+              <w:left w:val="nil"/>
+              <w:bottom w:val="single" w:sz="4" w:space="0" w:color="000000"/>
+              <w:right w:val="nil"/>
+            </w:tcBorders>
+            <w:shd w:val="clear" w:color="auto" w:fill="auto"/>
+            <w:noWrap/>
+            <w:hideMark/>
+          </w:tcPr>
+          <w:p>
+            <w:pPr>
+              <w:spacing w:after="0" w:line="240" w:lineRule="auto"/>
+              <w:rPr>
+                <w:rFonts w:ascii="Calibri" w:eastAsia="Times New Roman" w:hAnsi="Calibri" w:cs="Calibri"/>
+                <w:b/>
+                <w:bCs/>
+                <w:color w:val="000000"/>
+                <w:sz w:val="28"/>
+                <w:szCs w:val="28"/>
+                <w:lang w:eastAsia="es-EC"/>
+              </w:rPr>
+            </w:pPr>
+            <w:r>
+              <w:rPr>
+                <w:rFonts w:ascii="Calibri" w:eastAsia="Times New Roman" w:hAnsi="Calibri" w:cs="Calibri"/>
+                <w:b/>
+                <w:bCs/>
+                <w:color w:val="000000"/>
+                <w:sz w:val="28"/>
+                <w:szCs w:val="28"/>
+                <w:lang w:eastAsia="es-EC"/>
+              </w:rPr>
+              <w:lastRenderedPageBreak/>
+              <w:t xml:space="preserve">HTML5 </w:t>
+            </w:r>
+            <w:proofErr w:type="spellStart"/>
+            <w:r>
+              <w:rPr>
+                <w:rFonts w:ascii="Calibri" w:eastAsia="Times New Roman" w:hAnsi="Calibri" w:cs="Calibri"/>
+                <w:b/>
+                <w:bCs/>
+                <w:color w:val="000000"/>
+                <w:sz w:val="28"/>
+                <w:szCs w:val="28"/>
+                <w:lang w:eastAsia="es-EC"/>
+              </w:rPr>
+              <w:t>structural</w:t>
+            </w:r>
+            <w:proofErr w:type="spellEnd"/>
+            <w:r>
+              <w:rPr>
+                <w:rFonts w:ascii="Calibri" w:eastAsia="Times New Roman" w:hAnsi="Calibri" w:cs="Calibri"/>
+                <w:b/>
+                <w:bCs/>
+                <w:color w:val="000000"/>
+                <w:sz w:val="28"/>
+                <w:szCs w:val="28"/>
+                <w:lang w:eastAsia="es-EC"/>
+              </w:rPr>
+              <w:t xml:space="preserve"> </w:t>
+            </w:r>
+            <w:proofErr w:type="spellStart"/>
+            <w:r>
+              <w:rPr>
+                <w:rFonts w:ascii="Calibri" w:eastAsia="Times New Roman" w:hAnsi="Calibri" w:cs="Calibri"/>
+                <w:b/>
+                <w:bCs/>
+                <w:color w:val="000000"/>
+                <w:sz w:val="28"/>
+                <w:szCs w:val="28"/>
+                <w:lang w:eastAsia="es-EC"/>
+              </w:rPr>
+              <w:t>elements</w:t>
+            </w:r>
+            <w:proofErr w:type="spellEnd"/>
+            <w:r>
+              <w:rPr>
+                <w:rFonts w:ascii="Calibri" w:eastAsia="Times New Roman" w:hAnsi="Calibri" w:cs="Calibri"/>
+                <w:b/>
+                <w:bCs/>
+                <w:color w:val="000000"/>
+                <w:sz w:val="28"/>
+                <w:szCs w:val="28"/>
+                <w:lang w:eastAsia="es-EC"/>
+              </w:rPr>
+              <w:t xml:space="preserve"> </w:t>
+            </w:r>
+            <w:proofErr w:type="spellStart"/>
+            <w:r>
+              <w:rPr>
+                <w:rFonts w:ascii="Calibri" w:eastAsia="Times New Roman" w:hAnsi="Calibri" w:cs="Calibri"/>
+                <w:b/>
+                <w:bCs/>
+                <w:color w:val="000000"/>
+                <w:sz w:val="28"/>
+                <w:szCs w:val="28"/>
+                <w:lang w:eastAsia="es-EC"/>
+              </w:rPr>
+              <w:t>with</w:t>
+            </w:r>
+            <w:proofErr w:type="spellEnd"/>
+            <w:r>
+              <w:rPr>
+                <w:rFonts w:ascii="Calibri" w:eastAsia="Times New Roman" w:hAnsi="Calibri" w:cs="Calibri"/>
+                <w:b/>
+                <w:bCs/>
+                <w:color w:val="000000"/>
+                <w:sz w:val="28"/>
+                <w:szCs w:val="28"/>
+                <w:lang w:eastAsia="es-EC"/>
+              </w:rPr>
+              <w:t xml:space="preserve"> </w:t>
+            </w:r>
+            <w:proofErr w:type="spellStart"/>
+            <w:r>
+              <w:rPr>
+                <w:rFonts w:ascii="Calibri" w:eastAsia="Times New Roman" w:hAnsi="Calibri" w:cs="Calibri"/>
+                <w:b/>
+                <w:bCs/>
+                <w:color w:val="000000"/>
+                <w:sz w:val="28"/>
+                <w:szCs w:val="28"/>
+                <w:lang w:eastAsia="es-EC"/>
+              </w:rPr>
+              <w:t>descriptions</w:t>
+            </w:r>
+            <w:proofErr w:type="spellEnd"/>
+            <w:r>
+              <w:rPr>
+                <w:rFonts w:ascii="Calibri" w:eastAsia="Times New Roman" w:hAnsi="Calibri" w:cs="Calibri"/>
+                <w:b/>
+                <w:bCs/>
+                <w:color w:val="000000"/>
+                <w:sz w:val="28"/>
+                <w:szCs w:val="28"/>
+                <w:lang w:eastAsia="es-EC"/>
+              </w:rPr>
+              <w:t>.</w:t>
+            </w:r>
+          </w:p>
+        </w:tc>
+      </w:tr>
+      <w:tr>
+        <w:trPr>
+          <w:trHeight w:val="330"/>
+        </w:trPr>
+        <w:tc>
+          <w:tcPr>
+            <w:tcW w:w="3100" w:type="dxa"/>
+            <w:tcBorders>
+              <w:top w:val="nil"/>
+              <w:left w:val="single" w:sz="4" w:space="0" w:color="000000"/>
+              <w:bottom w:val="single" w:sz="4" w:space="0" w:color="000000"/>
+              <w:right w:val="single" w:sz="4" w:space="0" w:color="000000"/>
+            </w:tcBorders>
+            <w:shd w:val="clear" w:color="auto" w:fill="auto"/>
+            <w:hideMark/>
+          </w:tcPr>
+          <w:p>
+            <w:pPr>
+              <w:spacing w:after="0" w:line="240" w:lineRule="auto"/>
+              <w:rPr>
+                <w:rFonts w:ascii="inherit" w:eastAsia="Times New Roman" w:hAnsi="inherit" w:cs="Calibri"/>
+                <w:b/>
+                <w:bCs/>
+                <w:color w:val="000000"/>
+                <w:sz w:val="24"/>
+                <w:szCs w:val="24"/>
+                <w:lang w:eastAsia="es-EC"/>
+              </w:rPr>
+            </w:pPr>
+            <w:r>
+              <w:rPr>
+                <w:rFonts w:ascii="inherit" w:eastAsia="Times New Roman" w:hAnsi="inherit" w:cs="Calibri"/>
+                <w:b/>
+                <w:bCs/>
+                <w:color w:val="000000"/>
+                <w:sz w:val="24"/>
+                <w:szCs w:val="24"/>
+                <w:lang w:eastAsia="es-EC"/>
+              </w:rPr>
+              <w:t xml:space="preserve">HTML5 </w:t>
+            </w:r>
+            <w:proofErr w:type="spellStart"/>
+            <w:r>
+              <w:rPr>
+                <w:rFonts w:ascii="inherit" w:eastAsia="Times New Roman" w:hAnsi="inherit" w:cs="Calibri"/>
+                <w:b/>
+                <w:bCs/>
+                <w:color w:val="000000"/>
+                <w:sz w:val="24"/>
+                <w:szCs w:val="24"/>
+                <w:lang w:eastAsia="es-EC"/>
+              </w:rPr>
+              <w:t>element</w:t>
+            </w:r>
+            <w:proofErr w:type="spellEnd"/>
+          </w:p>
+        </w:tc>
+        <w:tc>
+          <w:tcPr>
+            <w:tcW w:w="7240" w:type="dxa"/>
+            <w:tcBorders>
+              <w:top w:val="nil"/>
+              <w:left w:val="nil"/>
+              <w:bottom w:val="single" w:sz="4" w:space="0" w:color="000000"/>
+              <w:right w:val="single" w:sz="4" w:space="0" w:color="000000"/>
+            </w:tcBorders>
+            <w:shd w:val="clear" w:color="auto" w:fill="auto"/>
+            <w:hideMark/>
+          </w:tcPr>
+          <w:p>
+            <w:pPr>
+              <w:spacing w:after="0" w:line="240" w:lineRule="auto"/>
+              <w:rPr>
+                <w:rFonts w:ascii="inherit" w:eastAsia="Times New Roman" w:hAnsi="inherit" w:cs="Calibri"/>
+                <w:b/>
+                <w:bCs/>
+                <w:color w:val="000000"/>
+                <w:sz w:val="24"/>
+                <w:szCs w:val="24"/>
+                <w:lang w:eastAsia="es-EC"/>
+              </w:rPr>
+            </w:pPr>
+            <w:proofErr w:type="spellStart"/>
+            <w:r>
+              <w:rPr>
+                <w:rFonts w:ascii="inherit" w:eastAsia="Times New Roman" w:hAnsi="inherit" w:cs="Calibri"/>
+                <w:b/>
+                <w:bCs/>
+                <w:color w:val="000000"/>
+                <w:sz w:val="24"/>
+                <w:szCs w:val="24"/>
+                <w:lang w:eastAsia="es-EC"/>
+              </w:rPr>
+              <w:t>Description</w:t>
+            </w:r>
+            <w:proofErr w:type="spellEnd"/>
+          </w:p>
+        </w:tc>
+      </w:tr>
+      <w:tr>
+        <w:trPr>
+          <w:trHeight w:val="1185"/>
+        </w:trPr>
+        <w:tc>
+          <w:tcPr>
+            <w:tcW w:w="3100" w:type="dxa"/>
+            <w:tcBorders>
+              <w:top w:val="single" w:sz="8" w:space="0" w:color="CBCBCB"/>
+              <w:left w:val="single" w:sz="8" w:space="0" w:color="CBCBCB"/>
+              <w:bottom w:val="single" w:sz="8" w:space="0" w:color="CBCBCB"/>
+              <w:right w:val="single" w:sz="8" w:space="0" w:color="CBCBCB"/>
+            </w:tcBorders>
+            <w:shd w:val="clear" w:color="auto" w:fill="auto"/>
+            <w:hideMark/>
+          </w:tcPr>
+          <w:p>
+            <w:pPr>
+              <w:spacing w:after="0" w:line="240" w:lineRule="auto"/>
+              <w:rPr>
+                <w:rFonts w:ascii="Calibri" w:eastAsia="Times New Roman" w:hAnsi="Calibri" w:cs="Calibri"/>
+                <w:color w:val="0563C1"/>
+                <w:u w:val="single"/>
+                <w:lang w:eastAsia="es-EC"/>
+              </w:rPr>
+            </w:pPr>
+            <w:hyperlink r:id="rId36" w:anchor="the-header-element" w:tgtFrame="_blank" w:history="1">
+              <w:r>
+                <w:rPr>
+                  <w:rFonts w:ascii="Calibri" w:eastAsia="Times New Roman" w:hAnsi="Calibri" w:cs="Calibri"/>
+                  <w:color w:val="0563C1"/>
+                  <w:u w:val="single"/>
+                  <w:lang w:eastAsia="es-EC"/>
+                </w:rPr>
+                <w:t>&lt;</w:t>
+              </w:r>
+              <w:proofErr w:type="spellStart"/>
+              <w:r>
+                <w:rPr>
+                  <w:rFonts w:ascii="Calibri" w:eastAsia="Times New Roman" w:hAnsi="Calibri" w:cs="Calibri"/>
+                  <w:color w:val="0563C1"/>
+                  <w:u w:val="single"/>
+                  <w:lang w:eastAsia="es-EC"/>
+                </w:rPr>
+                <w:t>header</w:t>
+              </w:r>
+              <w:proofErr w:type="spellEnd"/>
+              <w:r>
+                <w:rPr>
+                  <w:rFonts w:ascii="Calibri" w:eastAsia="Times New Roman" w:hAnsi="Calibri" w:cs="Calibri"/>
+                  <w:color w:val="0563C1"/>
+                  <w:u w:val="single"/>
+                  <w:lang w:eastAsia="es-EC"/>
+                </w:rPr>
+                <w:t>&gt;</w:t>
+              </w:r>
+            </w:hyperlink>
+          </w:p>
+        </w:tc>
+        <w:tc>
+          <w:tcPr>
+            <w:tcW w:w="7240" w:type="dxa"/>
+            <w:tcBorders>
+              <w:top w:val="single" w:sz="8" w:space="0" w:color="CBCBCB"/>
+              <w:left w:val="nil"/>
+              <w:bottom w:val="single" w:sz="8" w:space="0" w:color="CBCBCB"/>
+              <w:right w:val="single" w:sz="8" w:space="0" w:color="CBCBCB"/>
+            </w:tcBorders>
+            <w:shd w:val="clear" w:color="auto" w:fill="auto"/>
+            <w:hideMark/>
+          </w:tcPr>
+          <w:p>
+            <w:pPr>
+              <w:spacing w:after="0" w:line="240" w:lineRule="auto"/>
+              <w:rPr>
+                <w:rFonts w:ascii="inherit" w:eastAsia="Times New Roman" w:hAnsi="inherit" w:cs="Calibri"/>
+                <w:color w:val="000000"/>
+                <w:lang w:eastAsia="es-EC"/>
+              </w:rPr>
+            </w:pPr>
+            <w:proofErr w:type="spellStart"/>
+            <w:r>
+              <w:rPr>
+                <w:rFonts w:ascii="inherit" w:eastAsia="Times New Roman" w:hAnsi="inherit" w:cs="Calibri"/>
+                <w:color w:val="000000"/>
+                <w:lang w:eastAsia="es-EC"/>
+              </w:rPr>
+              <w:t>Introduction</w:t>
+            </w:r>
+            <w:proofErr w:type="spellEnd"/>
+            <w:r>
+              <w:rPr>
+                <w:rFonts w:ascii="inherit" w:eastAsia="Times New Roman" w:hAnsi="inherit" w:cs="Calibri"/>
+                <w:color w:val="000000"/>
+                <w:lang w:eastAsia="es-EC"/>
+              </w:rPr>
+              <w:t xml:space="preserve"> of "</w:t>
+            </w:r>
+            <w:proofErr w:type="spellStart"/>
+            <w:r>
+              <w:rPr>
+                <w:rFonts w:ascii="inherit" w:eastAsia="Times New Roman" w:hAnsi="inherit" w:cs="Calibri"/>
+                <w:color w:val="000000"/>
+                <w:lang w:eastAsia="es-EC"/>
+              </w:rPr>
+              <w:t>sectioning</w:t>
+            </w:r>
+            <w:proofErr w:type="spellEnd"/>
+            <w:r>
+              <w:rPr>
+                <w:rFonts w:ascii="inherit" w:eastAsia="Times New Roman" w:hAnsi="inherit" w:cs="Calibri"/>
+                <w:color w:val="000000"/>
+                <w:lang w:eastAsia="es-EC"/>
+              </w:rPr>
+              <w:t xml:space="preserve"> </w:t>
+            </w:r>
+            <w:proofErr w:type="spellStart"/>
+            <w:r>
+              <w:rPr>
+                <w:rFonts w:ascii="inherit" w:eastAsia="Times New Roman" w:hAnsi="inherit" w:cs="Calibri"/>
+                <w:color w:val="000000"/>
+                <w:lang w:eastAsia="es-EC"/>
+              </w:rPr>
+              <w:t>elements</w:t>
+            </w:r>
+            <w:proofErr w:type="spellEnd"/>
+            <w:r>
+              <w:rPr>
+                <w:rFonts w:ascii="inherit" w:eastAsia="Times New Roman" w:hAnsi="inherit" w:cs="Calibri"/>
+                <w:color w:val="000000"/>
+                <w:lang w:eastAsia="es-EC"/>
+              </w:rPr>
+              <w:t xml:space="preserve">": </w:t>
+            </w:r>
+            <w:proofErr w:type="spellStart"/>
+            <w:r>
+              <w:rPr>
+                <w:rFonts w:ascii="inherit" w:eastAsia="Times New Roman" w:hAnsi="inherit" w:cs="Calibri"/>
+                <w:color w:val="000000"/>
+                <w:lang w:eastAsia="es-EC"/>
+              </w:rPr>
+              <w:t>an</w:t>
+            </w:r>
+            <w:proofErr w:type="spellEnd"/>
+            <w:r>
+              <w:rPr>
+                <w:rFonts w:ascii="inherit" w:eastAsia="Times New Roman" w:hAnsi="inherit" w:cs="Calibri"/>
+                <w:color w:val="000000"/>
+                <w:lang w:eastAsia="es-EC"/>
+              </w:rPr>
+              <w:t xml:space="preserve"> </w:t>
+            </w:r>
+            <w:proofErr w:type="spellStart"/>
+            <w:r>
+              <w:rPr>
+                <w:rFonts w:ascii="inherit" w:eastAsia="Times New Roman" w:hAnsi="inherit" w:cs="Calibri"/>
+                <w:color w:val="000000"/>
+                <w:lang w:eastAsia="es-EC"/>
+              </w:rPr>
+              <w:t>article</w:t>
+            </w:r>
+            <w:proofErr w:type="spellEnd"/>
+            <w:r>
+              <w:rPr>
+                <w:rFonts w:ascii="inherit" w:eastAsia="Times New Roman" w:hAnsi="inherit" w:cs="Calibri"/>
+                <w:color w:val="000000"/>
+                <w:lang w:eastAsia="es-EC"/>
+              </w:rPr>
+              <w:t>, a </w:t>
+            </w:r>
+            <w:proofErr w:type="spellStart"/>
+            <w:r>
+              <w:rPr>
+                <w:rFonts w:ascii="inherit" w:eastAsia="Times New Roman" w:hAnsi="inherit" w:cs="Calibri"/>
+                <w:color w:val="000000"/>
+                <w:lang w:eastAsia="es-EC"/>
+              </w:rPr>
+              <w:t>section</w:t>
+            </w:r>
+            <w:proofErr w:type="spellEnd"/>
+            <w:r>
+              <w:rPr>
+                <w:rFonts w:ascii="inherit" w:eastAsia="Times New Roman" w:hAnsi="inherit" w:cs="Calibri"/>
+                <w:color w:val="000000"/>
+                <w:lang w:eastAsia="es-EC"/>
+              </w:rPr>
+              <w:t xml:space="preserve">, </w:t>
+            </w:r>
+            <w:proofErr w:type="spellStart"/>
+            <w:r>
+              <w:rPr>
+                <w:rFonts w:ascii="inherit" w:eastAsia="Times New Roman" w:hAnsi="inherit" w:cs="Calibri"/>
+                <w:color w:val="000000"/>
+                <w:lang w:eastAsia="es-EC"/>
+              </w:rPr>
+              <w:t>the</w:t>
+            </w:r>
+            <w:proofErr w:type="spellEnd"/>
+            <w:r>
+              <w:rPr>
+                <w:rFonts w:ascii="inherit" w:eastAsia="Times New Roman" w:hAnsi="inherit" w:cs="Calibri"/>
+                <w:color w:val="000000"/>
+                <w:lang w:eastAsia="es-EC"/>
+              </w:rPr>
+              <w:t xml:space="preserve"> </w:t>
+            </w:r>
+            <w:proofErr w:type="spellStart"/>
+            <w:r>
+              <w:rPr>
+                <w:rFonts w:ascii="inherit" w:eastAsia="Times New Roman" w:hAnsi="inherit" w:cs="Calibri"/>
+                <w:color w:val="000000"/>
+                <w:lang w:eastAsia="es-EC"/>
+              </w:rPr>
+              <w:t>entire</w:t>
+            </w:r>
+            <w:proofErr w:type="spellEnd"/>
+            <w:r>
+              <w:rPr>
+                <w:rFonts w:ascii="inherit" w:eastAsia="Times New Roman" w:hAnsi="inherit" w:cs="Calibri"/>
+                <w:color w:val="000000"/>
+                <w:lang w:eastAsia="es-EC"/>
+              </w:rPr>
+              <w:t xml:space="preserve"> </w:t>
+            </w:r>
+            <w:proofErr w:type="spellStart"/>
+            <w:r>
+              <w:rPr>
+                <w:rFonts w:ascii="inherit" w:eastAsia="Times New Roman" w:hAnsi="inherit" w:cs="Calibri"/>
+                <w:color w:val="000000"/>
+                <w:lang w:eastAsia="es-EC"/>
+              </w:rPr>
+              <w:t>document</w:t>
+            </w:r>
+            <w:proofErr w:type="spellEnd"/>
+            <w:r>
+              <w:rPr>
+                <w:rFonts w:ascii="inherit" w:eastAsia="Times New Roman" w:hAnsi="inherit" w:cs="Calibri"/>
+                <w:color w:val="000000"/>
+                <w:lang w:eastAsia="es-EC"/>
+              </w:rPr>
+              <w:t xml:space="preserve"> (</w:t>
+            </w:r>
+            <w:proofErr w:type="spellStart"/>
+            <w:r>
+              <w:rPr>
+                <w:rFonts w:ascii="inherit" w:eastAsia="Times New Roman" w:hAnsi="inherit" w:cs="Calibri"/>
+                <w:color w:val="000000"/>
+                <w:lang w:eastAsia="es-EC"/>
+              </w:rPr>
+              <w:t>header</w:t>
+            </w:r>
+            <w:proofErr w:type="spellEnd"/>
+            <w:r>
+              <w:rPr>
+                <w:rFonts w:ascii="inherit" w:eastAsia="Times New Roman" w:hAnsi="inherit" w:cs="Calibri"/>
+                <w:color w:val="000000"/>
+                <w:lang w:eastAsia="es-EC"/>
+              </w:rPr>
+              <w:t xml:space="preserve"> page). </w:t>
+            </w:r>
+            <w:proofErr w:type="spellStart"/>
+            <w:r>
+              <w:rPr>
+                <w:rFonts w:ascii="inherit" w:eastAsia="Times New Roman" w:hAnsi="inherit" w:cs="Calibri"/>
+                <w:color w:val="000000"/>
+                <w:lang w:eastAsia="es-EC"/>
+              </w:rPr>
+              <w:t>Typically</w:t>
+            </w:r>
+            <w:proofErr w:type="spellEnd"/>
+            <w:r>
+              <w:rPr>
+                <w:rFonts w:ascii="inherit" w:eastAsia="Times New Roman" w:hAnsi="inherit" w:cs="Calibri"/>
+                <w:color w:val="000000"/>
+                <w:lang w:eastAsia="es-EC"/>
+              </w:rPr>
+              <w:t xml:space="preserve"> </w:t>
+            </w:r>
+            <w:proofErr w:type="spellStart"/>
+            <w:r>
+              <w:rPr>
+                <w:rFonts w:ascii="inherit" w:eastAsia="Times New Roman" w:hAnsi="inherit" w:cs="Calibri"/>
+                <w:color w:val="000000"/>
+                <w:lang w:eastAsia="es-EC"/>
+              </w:rPr>
+              <w:t>the</w:t>
+            </w:r>
+            <w:proofErr w:type="spellEnd"/>
+            <w:r>
+              <w:rPr>
+                <w:rFonts w:ascii="inherit" w:eastAsia="Times New Roman" w:hAnsi="inherit" w:cs="Calibri"/>
+                <w:color w:val="000000"/>
+                <w:lang w:eastAsia="es-EC"/>
+              </w:rPr>
+              <w:t xml:space="preserve"> </w:t>
+            </w:r>
+            <w:proofErr w:type="spellStart"/>
+            <w:r>
+              <w:rPr>
+                <w:rFonts w:ascii="inherit" w:eastAsia="Times New Roman" w:hAnsi="inherit" w:cs="Calibri"/>
+                <w:color w:val="000000"/>
+                <w:lang w:eastAsia="es-EC"/>
+              </w:rPr>
+              <w:t>header</w:t>
+            </w:r>
+            <w:proofErr w:type="spellEnd"/>
+            <w:r>
+              <w:rPr>
+                <w:rFonts w:ascii="inherit" w:eastAsia="Times New Roman" w:hAnsi="inherit" w:cs="Calibri"/>
+                <w:color w:val="000000"/>
+                <w:lang w:eastAsia="es-EC"/>
+              </w:rPr>
+              <w:t xml:space="preserve"> of a Web </w:t>
+            </w:r>
+            <w:proofErr w:type="spellStart"/>
+            <w:r>
+              <w:rPr>
+                <w:rFonts w:ascii="inherit" w:eastAsia="Times New Roman" w:hAnsi="inherit" w:cs="Calibri"/>
+                <w:color w:val="000000"/>
+                <w:lang w:eastAsia="es-EC"/>
+              </w:rPr>
+              <w:t>site</w:t>
+            </w:r>
+            <w:proofErr w:type="spellEnd"/>
+            <w:r>
+              <w:rPr>
+                <w:rFonts w:ascii="inherit" w:eastAsia="Times New Roman" w:hAnsi="inherit" w:cs="Calibri"/>
+                <w:color w:val="000000"/>
+                <w:lang w:eastAsia="es-EC"/>
+              </w:rPr>
+              <w:t xml:space="preserve"> </w:t>
+            </w:r>
+            <w:proofErr w:type="spellStart"/>
+            <w:r>
+              <w:rPr>
+                <w:rFonts w:ascii="inherit" w:eastAsia="Times New Roman" w:hAnsi="inherit" w:cs="Calibri"/>
+                <w:color w:val="000000"/>
+                <w:lang w:eastAsia="es-EC"/>
+              </w:rPr>
+              <w:t>that</w:t>
+            </w:r>
+            <w:proofErr w:type="spellEnd"/>
+            <w:r>
+              <w:rPr>
+                <w:rFonts w:ascii="inherit" w:eastAsia="Times New Roman" w:hAnsi="inherit" w:cs="Calibri"/>
+                <w:color w:val="000000"/>
+                <w:lang w:eastAsia="es-EC"/>
+              </w:rPr>
+              <w:t xml:space="preserve"> </w:t>
+            </w:r>
+            <w:proofErr w:type="spellStart"/>
+            <w:r>
+              <w:rPr>
+                <w:rFonts w:ascii="inherit" w:eastAsia="Times New Roman" w:hAnsi="inherit" w:cs="Calibri"/>
+                <w:color w:val="000000"/>
+                <w:lang w:eastAsia="es-EC"/>
+              </w:rPr>
+              <w:t>appears</w:t>
+            </w:r>
+            <w:proofErr w:type="spellEnd"/>
+            <w:r>
+              <w:rPr>
+                <w:rFonts w:ascii="inherit" w:eastAsia="Times New Roman" w:hAnsi="inherit" w:cs="Calibri"/>
+                <w:color w:val="000000"/>
+                <w:lang w:eastAsia="es-EC"/>
+              </w:rPr>
+              <w:t xml:space="preserve"> </w:t>
+            </w:r>
+            <w:proofErr w:type="spellStart"/>
+            <w:r>
+              <w:rPr>
+                <w:rFonts w:ascii="inherit" w:eastAsia="Times New Roman" w:hAnsi="inherit" w:cs="Calibri"/>
+                <w:color w:val="000000"/>
+                <w:lang w:eastAsia="es-EC"/>
+              </w:rPr>
+              <w:t>on</w:t>
+            </w:r>
+            <w:proofErr w:type="spellEnd"/>
+            <w:r>
+              <w:rPr>
+                <w:rFonts w:ascii="inherit" w:eastAsia="Times New Roman" w:hAnsi="inherit" w:cs="Calibri"/>
+                <w:color w:val="000000"/>
+                <w:lang w:eastAsia="es-EC"/>
+              </w:rPr>
+              <w:t xml:space="preserve"> top of </w:t>
+            </w:r>
+            <w:proofErr w:type="spellStart"/>
+            <w:r>
+              <w:rPr>
+                <w:rFonts w:ascii="inherit" w:eastAsia="Times New Roman" w:hAnsi="inherit" w:cs="Calibri"/>
+                <w:color w:val="000000"/>
+                <w:lang w:eastAsia="es-EC"/>
+              </w:rPr>
+              <w:t>each</w:t>
+            </w:r>
+            <w:proofErr w:type="spellEnd"/>
+            <w:r>
+              <w:rPr>
+                <w:rFonts w:ascii="inherit" w:eastAsia="Times New Roman" w:hAnsi="inherit" w:cs="Calibri"/>
+                <w:color w:val="000000"/>
+                <w:lang w:eastAsia="es-EC"/>
+              </w:rPr>
+              <w:t xml:space="preserve"> page, </w:t>
+            </w:r>
+            <w:proofErr w:type="spellStart"/>
+            <w:r>
+              <w:rPr>
+                <w:rFonts w:ascii="inherit" w:eastAsia="Times New Roman" w:hAnsi="inherit" w:cs="Calibri"/>
+                <w:color w:val="000000"/>
+                <w:lang w:eastAsia="es-EC"/>
+              </w:rPr>
+              <w:t>or</w:t>
+            </w:r>
+            <w:proofErr w:type="spellEnd"/>
+            <w:r>
+              <w:rPr>
+                <w:rFonts w:ascii="inherit" w:eastAsia="Times New Roman" w:hAnsi="inherit" w:cs="Calibri"/>
+                <w:color w:val="000000"/>
+                <w:lang w:eastAsia="es-EC"/>
+              </w:rPr>
+              <w:t xml:space="preserve"> a </w:t>
+            </w:r>
+            <w:proofErr w:type="spellStart"/>
+            <w:r>
+              <w:rPr>
+                <w:rFonts w:ascii="inherit" w:eastAsia="Times New Roman" w:hAnsi="inherit" w:cs="Calibri"/>
+                <w:color w:val="000000"/>
+                <w:lang w:eastAsia="es-EC"/>
+              </w:rPr>
+              <w:t>header</w:t>
+            </w:r>
+            <w:proofErr w:type="spellEnd"/>
+            <w:r>
+              <w:rPr>
+                <w:rFonts w:ascii="inherit" w:eastAsia="Times New Roman" w:hAnsi="inherit" w:cs="Calibri"/>
+                <w:color w:val="000000"/>
+                <w:lang w:eastAsia="es-EC"/>
+              </w:rPr>
+              <w:t xml:space="preserve"> of a </w:t>
+            </w:r>
+            <w:proofErr w:type="spellStart"/>
+            <w:r>
+              <w:rPr>
+                <w:rFonts w:ascii="inherit" w:eastAsia="Times New Roman" w:hAnsi="inherit" w:cs="Calibri"/>
+                <w:color w:val="000000"/>
+                <w:lang w:eastAsia="es-EC"/>
+              </w:rPr>
+              <w:t>long</w:t>
+            </w:r>
+            <w:proofErr w:type="spellEnd"/>
+            <w:r>
+              <w:rPr>
+                <w:rFonts w:ascii="inherit" w:eastAsia="Times New Roman" w:hAnsi="inherit" w:cs="Calibri"/>
+                <w:color w:val="000000"/>
+                <w:lang w:eastAsia="es-EC"/>
+              </w:rPr>
+              <w:t xml:space="preserve"> </w:t>
+            </w:r>
+            <w:r>
+              <w:rPr>
+                <w:rFonts w:ascii="Courier New" w:eastAsia="Times New Roman" w:hAnsi="Courier New" w:cs="Courier New"/>
+                <w:color w:val="000000"/>
+                <w:lang w:eastAsia="es-EC"/>
+              </w:rPr>
+              <w:t>&lt;</w:t>
+            </w:r>
+            <w:proofErr w:type="spellStart"/>
+            <w:r>
+              <w:rPr>
+                <w:rFonts w:ascii="Courier New" w:eastAsia="Times New Roman" w:hAnsi="Courier New" w:cs="Courier New"/>
+                <w:color w:val="000000"/>
+                <w:lang w:eastAsia="es-EC"/>
+              </w:rPr>
+              <w:t>article</w:t>
+            </w:r>
+            <w:proofErr w:type="spellEnd"/>
+            <w:r>
+              <w:rPr>
+                <w:rFonts w:ascii="Courier New" w:eastAsia="Times New Roman" w:hAnsi="Courier New" w:cs="Courier New"/>
+                <w:color w:val="000000"/>
+                <w:lang w:eastAsia="es-EC"/>
+              </w:rPr>
+              <w:t>&gt;</w:t>
+            </w:r>
+            <w:r>
+              <w:rPr>
+                <w:rFonts w:ascii="inherit" w:eastAsia="Times New Roman" w:hAnsi="inherit" w:cs="Calibri"/>
+                <w:color w:val="000000"/>
+                <w:lang w:eastAsia="es-EC"/>
+              </w:rPr>
+              <w:t xml:space="preserve"> </w:t>
+            </w:r>
+            <w:proofErr w:type="spellStart"/>
+            <w:r>
+              <w:rPr>
+                <w:rFonts w:ascii="inherit" w:eastAsia="Times New Roman" w:hAnsi="inherit" w:cs="Calibri"/>
+                <w:color w:val="000000"/>
+                <w:lang w:eastAsia="es-EC"/>
+              </w:rPr>
+              <w:t>or</w:t>
+            </w:r>
+            <w:proofErr w:type="spellEnd"/>
+            <w:r>
+              <w:rPr>
+                <w:rFonts w:ascii="inherit" w:eastAsia="Times New Roman" w:hAnsi="inherit" w:cs="Calibri"/>
+                <w:color w:val="000000"/>
+                <w:lang w:eastAsia="es-EC"/>
+              </w:rPr>
+              <w:t xml:space="preserve"> of a </w:t>
+            </w:r>
+            <w:proofErr w:type="spellStart"/>
+            <w:r>
+              <w:rPr>
+                <w:rFonts w:ascii="inherit" w:eastAsia="Times New Roman" w:hAnsi="inherit" w:cs="Calibri"/>
+                <w:color w:val="000000"/>
+                <w:lang w:eastAsia="es-EC"/>
+              </w:rPr>
+              <w:t>long</w:t>
+            </w:r>
+            <w:proofErr w:type="spellEnd"/>
+            <w:r>
+              <w:rPr>
+                <w:rFonts w:ascii="inherit" w:eastAsia="Times New Roman" w:hAnsi="inherit" w:cs="Calibri"/>
+                <w:color w:val="000000"/>
+                <w:lang w:eastAsia="es-EC"/>
+              </w:rPr>
+              <w:t xml:space="preserve"> </w:t>
+            </w:r>
+            <w:r>
+              <w:rPr>
+                <w:rFonts w:ascii="Courier New" w:eastAsia="Times New Roman" w:hAnsi="Courier New" w:cs="Courier New"/>
+                <w:color w:val="000000"/>
+                <w:lang w:eastAsia="es-EC"/>
+              </w:rPr>
+              <w:t>&lt;</w:t>
+            </w:r>
+            <w:proofErr w:type="spellStart"/>
+            <w:r>
+              <w:rPr>
+                <w:rFonts w:ascii="Courier New" w:eastAsia="Times New Roman" w:hAnsi="Courier New" w:cs="Courier New"/>
+                <w:color w:val="000000"/>
+                <w:lang w:eastAsia="es-EC"/>
+              </w:rPr>
+              <w:t>section</w:t>
+            </w:r>
+            <w:proofErr w:type="spellEnd"/>
+            <w:r>
+              <w:rPr>
+                <w:rFonts w:ascii="Courier New" w:eastAsia="Times New Roman" w:hAnsi="Courier New" w:cs="Courier New"/>
+                <w:color w:val="000000"/>
+                <w:lang w:eastAsia="es-EC"/>
+              </w:rPr>
+              <w:t>&gt;</w:t>
+            </w:r>
+          </w:p>
+        </w:tc>
+      </w:tr>
+      <w:tr>
+        <w:trPr>
+          <w:trHeight w:val="315"/>
+        </w:trPr>
+        <w:tc>
+          <w:tcPr>
+            <w:tcW w:w="3100" w:type="dxa"/>
+            <w:tcBorders>
+              <w:top w:val="nil"/>
+              <w:left w:val="single" w:sz="8" w:space="0" w:color="CBCBCB"/>
+              <w:bottom w:val="single" w:sz="8" w:space="0" w:color="CBCBCB"/>
+              <w:right w:val="single" w:sz="8" w:space="0" w:color="CBCBCB"/>
+            </w:tcBorders>
+            <w:shd w:val="clear" w:color="auto" w:fill="auto"/>
+            <w:hideMark/>
+          </w:tcPr>
+          <w:p>
+            <w:pPr>
+              <w:spacing w:after="0" w:line="240" w:lineRule="auto"/>
+              <w:rPr>
+                <w:rFonts w:ascii="Calibri" w:eastAsia="Times New Roman" w:hAnsi="Calibri" w:cs="Calibri"/>
+                <w:color w:val="0563C1"/>
+                <w:u w:val="single"/>
+                <w:lang w:eastAsia="es-EC"/>
+              </w:rPr>
+            </w:pPr>
+            <w:hyperlink r:id="rId37" w:anchor="the-footer-element" w:tgtFrame="_blank" w:history="1">
+              <w:r>
+                <w:rPr>
+                  <w:rFonts w:ascii="Calibri" w:eastAsia="Times New Roman" w:hAnsi="Calibri" w:cs="Calibri"/>
+                  <w:color w:val="0563C1"/>
+                  <w:u w:val="single"/>
+                  <w:lang w:eastAsia="es-EC"/>
+                </w:rPr>
+                <w:t>&lt;</w:t>
+              </w:r>
+              <w:proofErr w:type="spellStart"/>
+              <w:r>
+                <w:rPr>
+                  <w:rFonts w:ascii="Calibri" w:eastAsia="Times New Roman" w:hAnsi="Calibri" w:cs="Calibri"/>
+                  <w:color w:val="0563C1"/>
+                  <w:u w:val="single"/>
+                  <w:lang w:eastAsia="es-EC"/>
+                </w:rPr>
+                <w:t>footer</w:t>
+              </w:r>
+              <w:proofErr w:type="spellEnd"/>
+              <w:r>
+                <w:rPr>
+                  <w:rFonts w:ascii="Calibri" w:eastAsia="Times New Roman" w:hAnsi="Calibri" w:cs="Calibri"/>
+                  <w:color w:val="0563C1"/>
+                  <w:u w:val="single"/>
+                  <w:lang w:eastAsia="es-EC"/>
+                </w:rPr>
+                <w:t>&gt;</w:t>
+              </w:r>
+            </w:hyperlink>
+          </w:p>
+        </w:tc>
+        <w:tc>
+          <w:tcPr>
+            <w:tcW w:w="7240" w:type="dxa"/>
+            <w:tcBorders>
+              <w:top w:val="nil"/>
+              <w:left w:val="nil"/>
+              <w:bottom w:val="single" w:sz="8" w:space="0" w:color="CBCBCB"/>
+              <w:right w:val="single" w:sz="8" w:space="0" w:color="CBCBCB"/>
+            </w:tcBorders>
+            <w:shd w:val="clear" w:color="auto" w:fill="auto"/>
+            <w:hideMark/>
+          </w:tcPr>
+          <w:p>
+            <w:pPr>
+              <w:spacing w:after="0" w:line="240" w:lineRule="auto"/>
+              <w:rPr>
+                <w:rFonts w:ascii="inherit" w:eastAsia="Times New Roman" w:hAnsi="inherit" w:cs="Calibri"/>
+                <w:color w:val="000000"/>
+                <w:lang w:eastAsia="es-EC"/>
+              </w:rPr>
+            </w:pPr>
+            <w:proofErr w:type="spellStart"/>
+            <w:r>
+              <w:rPr>
+                <w:rFonts w:ascii="inherit" w:eastAsia="Times New Roman" w:hAnsi="inherit" w:cs="Calibri"/>
+                <w:color w:val="000000"/>
+                <w:lang w:eastAsia="es-EC"/>
+              </w:rPr>
+              <w:t>Contains</w:t>
+            </w:r>
+            <w:proofErr w:type="spellEnd"/>
+            <w:r>
+              <w:rPr>
+                <w:rFonts w:ascii="inherit" w:eastAsia="Times New Roman" w:hAnsi="inherit" w:cs="Calibri"/>
+                <w:color w:val="000000"/>
+                <w:lang w:eastAsia="es-EC"/>
+              </w:rPr>
+              <w:t xml:space="preserve"> </w:t>
+            </w:r>
+            <w:proofErr w:type="spellStart"/>
+            <w:r>
+              <w:rPr>
+                <w:rFonts w:ascii="inherit" w:eastAsia="Times New Roman" w:hAnsi="inherit" w:cs="Calibri"/>
+                <w:color w:val="000000"/>
+                <w:lang w:eastAsia="es-EC"/>
+              </w:rPr>
+              <w:t>the</w:t>
+            </w:r>
+            <w:proofErr w:type="spellEnd"/>
+            <w:r>
+              <w:rPr>
+                <w:rFonts w:ascii="inherit" w:eastAsia="Times New Roman" w:hAnsi="inherit" w:cs="Calibri"/>
+                <w:color w:val="000000"/>
+                <w:lang w:eastAsia="es-EC"/>
+              </w:rPr>
+              <w:t xml:space="preserve"> </w:t>
+            </w:r>
+            <w:proofErr w:type="spellStart"/>
+            <w:r>
+              <w:rPr>
+                <w:rFonts w:ascii="inherit" w:eastAsia="Times New Roman" w:hAnsi="inherit" w:cs="Calibri"/>
+                <w:color w:val="000000"/>
+                <w:lang w:eastAsia="es-EC"/>
+              </w:rPr>
+              <w:t>footer</w:t>
+            </w:r>
+            <w:proofErr w:type="spellEnd"/>
+            <w:r>
+              <w:rPr>
+                <w:rFonts w:ascii="inherit" w:eastAsia="Times New Roman" w:hAnsi="inherit" w:cs="Calibri"/>
+                <w:color w:val="000000"/>
+                <w:lang w:eastAsia="es-EC"/>
+              </w:rPr>
+              <w:t xml:space="preserve"> of a </w:t>
+            </w:r>
+            <w:proofErr w:type="spellStart"/>
+            <w:r>
+              <w:rPr>
+                <w:rFonts w:ascii="inherit" w:eastAsia="Times New Roman" w:hAnsi="inherit" w:cs="Calibri"/>
+                <w:color w:val="000000"/>
+                <w:lang w:eastAsia="es-EC"/>
+              </w:rPr>
+              <w:t>site</w:t>
+            </w:r>
+            <w:proofErr w:type="spellEnd"/>
+            <w:r>
+              <w:rPr>
+                <w:rFonts w:ascii="inherit" w:eastAsia="Times New Roman" w:hAnsi="inherit" w:cs="Calibri"/>
+                <w:color w:val="000000"/>
+                <w:lang w:eastAsia="es-EC"/>
+              </w:rPr>
+              <w:t xml:space="preserve">, a </w:t>
+            </w:r>
+            <w:proofErr w:type="spellStart"/>
+            <w:r>
+              <w:rPr>
+                <w:rFonts w:ascii="inherit" w:eastAsia="Times New Roman" w:hAnsi="inherit" w:cs="Calibri"/>
+                <w:color w:val="000000"/>
+                <w:lang w:eastAsia="es-EC"/>
+              </w:rPr>
+              <w:t>long</w:t>
+            </w:r>
+            <w:proofErr w:type="spellEnd"/>
+            <w:r>
+              <w:rPr>
+                <w:rFonts w:ascii="inherit" w:eastAsia="Times New Roman" w:hAnsi="inherit" w:cs="Calibri"/>
+                <w:color w:val="000000"/>
+                <w:lang w:eastAsia="es-EC"/>
+              </w:rPr>
+              <w:t xml:space="preserve"> </w:t>
+            </w:r>
+            <w:r>
+              <w:rPr>
+                <w:rFonts w:ascii="Courier New" w:eastAsia="Times New Roman" w:hAnsi="Courier New" w:cs="Courier New"/>
+                <w:color w:val="000000"/>
+                <w:lang w:eastAsia="es-EC"/>
+              </w:rPr>
+              <w:t>&lt;</w:t>
+            </w:r>
+            <w:proofErr w:type="spellStart"/>
+            <w:r>
+              <w:rPr>
+                <w:rFonts w:ascii="Courier New" w:eastAsia="Times New Roman" w:hAnsi="Courier New" w:cs="Courier New"/>
+                <w:color w:val="000000"/>
+                <w:lang w:eastAsia="es-EC"/>
+              </w:rPr>
+              <w:t>article</w:t>
+            </w:r>
+            <w:proofErr w:type="spellEnd"/>
+            <w:r>
+              <w:rPr>
+                <w:rFonts w:ascii="Courier New" w:eastAsia="Times New Roman" w:hAnsi="Courier New" w:cs="Courier New"/>
+                <w:color w:val="000000"/>
+                <w:lang w:eastAsia="es-EC"/>
+              </w:rPr>
+              <w:t>&gt;</w:t>
+            </w:r>
+            <w:r>
+              <w:rPr>
+                <w:rFonts w:ascii="inherit" w:eastAsia="Times New Roman" w:hAnsi="inherit" w:cs="Calibri"/>
+                <w:color w:val="000000"/>
+                <w:lang w:eastAsia="es-EC"/>
+              </w:rPr>
+              <w:t xml:space="preserve">, </w:t>
+            </w:r>
+            <w:proofErr w:type="spellStart"/>
+            <w:r>
+              <w:rPr>
+                <w:rFonts w:ascii="inherit" w:eastAsia="Times New Roman" w:hAnsi="inherit" w:cs="Calibri"/>
+                <w:color w:val="000000"/>
+                <w:lang w:eastAsia="es-EC"/>
+              </w:rPr>
+              <w:t>or</w:t>
+            </w:r>
+            <w:proofErr w:type="spellEnd"/>
+            <w:r>
+              <w:rPr>
+                <w:rFonts w:ascii="inherit" w:eastAsia="Times New Roman" w:hAnsi="inherit" w:cs="Calibri"/>
+                <w:color w:val="000000"/>
+                <w:lang w:eastAsia="es-EC"/>
+              </w:rPr>
+              <w:t xml:space="preserve"> a </w:t>
+            </w:r>
+            <w:proofErr w:type="spellStart"/>
+            <w:r>
+              <w:rPr>
+                <w:rFonts w:ascii="inherit" w:eastAsia="Times New Roman" w:hAnsi="inherit" w:cs="Calibri"/>
+                <w:color w:val="000000"/>
+                <w:lang w:eastAsia="es-EC"/>
+              </w:rPr>
+              <w:t>long</w:t>
+            </w:r>
+            <w:proofErr w:type="spellEnd"/>
+            <w:r>
+              <w:rPr>
+                <w:rFonts w:ascii="Courier New" w:eastAsia="Times New Roman" w:hAnsi="Courier New" w:cs="Courier New"/>
+                <w:color w:val="000000"/>
+                <w:lang w:eastAsia="es-EC"/>
+              </w:rPr>
+              <w:t xml:space="preserve"> &lt;</w:t>
+            </w:r>
+            <w:proofErr w:type="spellStart"/>
+            <w:r>
+              <w:rPr>
+                <w:rFonts w:ascii="Courier New" w:eastAsia="Times New Roman" w:hAnsi="Courier New" w:cs="Courier New"/>
+                <w:color w:val="000000"/>
+                <w:lang w:eastAsia="es-EC"/>
+              </w:rPr>
+              <w:t>section</w:t>
+            </w:r>
+            <w:proofErr w:type="spellEnd"/>
+            <w:r>
+              <w:rPr>
+                <w:rFonts w:ascii="Courier New" w:eastAsia="Times New Roman" w:hAnsi="Courier New" w:cs="Courier New"/>
+                <w:color w:val="000000"/>
+                <w:lang w:eastAsia="es-EC"/>
+              </w:rPr>
+              <w:t>&gt;</w:t>
+            </w:r>
+          </w:p>
+        </w:tc>
+      </w:tr>
+      <w:tr>
+        <w:trPr>
+          <w:trHeight w:val="585"/>
+        </w:trPr>
+        <w:tc>
+          <w:tcPr>
+            <w:tcW w:w="3100" w:type="dxa"/>
+            <w:tcBorders>
+              <w:top w:val="nil"/>
+              <w:left w:val="single" w:sz="8" w:space="0" w:color="CBCBCB"/>
+              <w:bottom w:val="single" w:sz="8" w:space="0" w:color="CBCBCB"/>
+              <w:right w:val="single" w:sz="8" w:space="0" w:color="CBCBCB"/>
+            </w:tcBorders>
+            <w:shd w:val="clear" w:color="auto" w:fill="auto"/>
+            <w:hideMark/>
+          </w:tcPr>
+          <w:p>
+            <w:pPr>
+              <w:spacing w:after="0" w:line="240" w:lineRule="auto"/>
+              <w:rPr>
+                <w:rFonts w:ascii="Calibri" w:eastAsia="Times New Roman" w:hAnsi="Calibri" w:cs="Calibri"/>
+                <w:color w:val="0563C1"/>
+                <w:u w:val="single"/>
+                <w:lang w:eastAsia="es-EC"/>
+              </w:rPr>
+            </w:pPr>
+            <w:hyperlink r:id="rId38" w:anchor="the-nav-element" w:tgtFrame="_blank" w:history="1">
+              <w:r>
+                <w:rPr>
+                  <w:rFonts w:ascii="Calibri" w:eastAsia="Times New Roman" w:hAnsi="Calibri" w:cs="Calibri"/>
+                  <w:color w:val="0563C1"/>
+                  <w:u w:val="single"/>
+                  <w:lang w:eastAsia="es-EC"/>
+                </w:rPr>
+                <w:t>&lt;</w:t>
+              </w:r>
+              <w:proofErr w:type="spellStart"/>
+              <w:r>
+                <w:rPr>
+                  <w:rFonts w:ascii="Calibri" w:eastAsia="Times New Roman" w:hAnsi="Calibri" w:cs="Calibri"/>
+                  <w:color w:val="0563C1"/>
+                  <w:u w:val="single"/>
+                  <w:lang w:eastAsia="es-EC"/>
+                </w:rPr>
+                <w:t>nav</w:t>
+              </w:r>
+              <w:proofErr w:type="spellEnd"/>
+              <w:r>
+                <w:rPr>
+                  <w:rFonts w:ascii="Calibri" w:eastAsia="Times New Roman" w:hAnsi="Calibri" w:cs="Calibri"/>
+                  <w:color w:val="0563C1"/>
+                  <w:u w:val="single"/>
+                  <w:lang w:eastAsia="es-EC"/>
+                </w:rPr>
+                <w:t>&gt;</w:t>
+              </w:r>
+            </w:hyperlink>
+          </w:p>
+        </w:tc>
+        <w:tc>
+          <w:tcPr>
+            <w:tcW w:w="7240" w:type="dxa"/>
+            <w:tcBorders>
+              <w:top w:val="nil"/>
+              <w:left w:val="nil"/>
+              <w:bottom w:val="single" w:sz="8" w:space="0" w:color="CBCBCB"/>
+              <w:right w:val="single" w:sz="8" w:space="0" w:color="CBCBCB"/>
+            </w:tcBorders>
+            <w:shd w:val="clear" w:color="auto" w:fill="auto"/>
+            <w:hideMark/>
+          </w:tcPr>
+          <w:p>
+            <w:pPr>
+              <w:spacing w:after="0" w:line="240" w:lineRule="auto"/>
+              <w:rPr>
+                <w:rFonts w:ascii="inherit" w:eastAsia="Times New Roman" w:hAnsi="inherit" w:cs="Calibri"/>
+                <w:color w:val="000000"/>
+                <w:lang w:eastAsia="es-EC"/>
+              </w:rPr>
+            </w:pPr>
+            <w:proofErr w:type="spellStart"/>
+            <w:r>
+              <w:rPr>
+                <w:rFonts w:ascii="inherit" w:eastAsia="Times New Roman" w:hAnsi="inherit" w:cs="Calibri"/>
+                <w:color w:val="000000"/>
+                <w:lang w:eastAsia="es-EC"/>
+              </w:rPr>
+              <w:t>Section</w:t>
+            </w:r>
+            <w:proofErr w:type="spellEnd"/>
+            <w:r>
+              <w:rPr>
+                <w:rFonts w:ascii="inherit" w:eastAsia="Times New Roman" w:hAnsi="inherit" w:cs="Calibri"/>
+                <w:color w:val="000000"/>
+                <w:lang w:eastAsia="es-EC"/>
+              </w:rPr>
+              <w:t xml:space="preserve"> </w:t>
+            </w:r>
+            <w:proofErr w:type="spellStart"/>
+            <w:r>
+              <w:rPr>
+                <w:rFonts w:ascii="inherit" w:eastAsia="Times New Roman" w:hAnsi="inherit" w:cs="Calibri"/>
+                <w:color w:val="000000"/>
+                <w:lang w:eastAsia="es-EC"/>
+              </w:rPr>
+              <w:t>that</w:t>
+            </w:r>
+            <w:proofErr w:type="spellEnd"/>
+            <w:r>
+              <w:rPr>
+                <w:rFonts w:ascii="inherit" w:eastAsia="Times New Roman" w:hAnsi="inherit" w:cs="Calibri"/>
+                <w:color w:val="000000"/>
+                <w:lang w:eastAsia="es-EC"/>
+              </w:rPr>
+              <w:t xml:space="preserve"> </w:t>
+            </w:r>
+            <w:proofErr w:type="spellStart"/>
+            <w:r>
+              <w:rPr>
+                <w:rFonts w:ascii="inherit" w:eastAsia="Times New Roman" w:hAnsi="inherit" w:cs="Calibri"/>
+                <w:color w:val="000000"/>
+                <w:lang w:eastAsia="es-EC"/>
+              </w:rPr>
+              <w:t>contains</w:t>
+            </w:r>
+            <w:proofErr w:type="spellEnd"/>
+            <w:r>
+              <w:rPr>
+                <w:rFonts w:ascii="inherit" w:eastAsia="Times New Roman" w:hAnsi="inherit" w:cs="Calibri"/>
+                <w:color w:val="000000"/>
+                <w:lang w:eastAsia="es-EC"/>
+              </w:rPr>
+              <w:t xml:space="preserve"> </w:t>
+            </w:r>
+            <w:proofErr w:type="spellStart"/>
+            <w:r>
+              <w:rPr>
+                <w:rFonts w:ascii="inherit" w:eastAsia="Times New Roman" w:hAnsi="inherit" w:cs="Calibri"/>
+                <w:color w:val="000000"/>
+                <w:lang w:eastAsia="es-EC"/>
+              </w:rPr>
+              <w:t>the</w:t>
+            </w:r>
+            <w:proofErr w:type="spellEnd"/>
+            <w:r>
+              <w:rPr>
+                <w:rFonts w:ascii="inherit" w:eastAsia="Times New Roman" w:hAnsi="inherit" w:cs="Calibri"/>
+                <w:color w:val="000000"/>
+                <w:lang w:eastAsia="es-EC"/>
+              </w:rPr>
+              <w:t xml:space="preserve"> </w:t>
+            </w:r>
+            <w:proofErr w:type="spellStart"/>
+            <w:r>
+              <w:rPr>
+                <w:rFonts w:ascii="inherit" w:eastAsia="Times New Roman" w:hAnsi="inherit" w:cs="Calibri"/>
+                <w:color w:val="000000"/>
+                <w:lang w:eastAsia="es-EC"/>
+              </w:rPr>
+              <w:t>main</w:t>
+            </w:r>
+            <w:proofErr w:type="spellEnd"/>
+            <w:r>
+              <w:rPr>
+                <w:rFonts w:ascii="inherit" w:eastAsia="Times New Roman" w:hAnsi="inherit" w:cs="Calibri"/>
+                <w:color w:val="000000"/>
+                <w:lang w:eastAsia="es-EC"/>
+              </w:rPr>
+              <w:t xml:space="preserve"> </w:t>
+            </w:r>
+            <w:proofErr w:type="spellStart"/>
+            <w:r>
+              <w:rPr>
+                <w:rFonts w:ascii="inherit" w:eastAsia="Times New Roman" w:hAnsi="inherit" w:cs="Calibri"/>
+                <w:color w:val="000000"/>
+                <w:lang w:eastAsia="es-EC"/>
+              </w:rPr>
+              <w:t>navigation</w:t>
+            </w:r>
+            <w:proofErr w:type="spellEnd"/>
+            <w:r>
+              <w:rPr>
+                <w:rFonts w:ascii="inherit" w:eastAsia="Times New Roman" w:hAnsi="inherit" w:cs="Calibri"/>
+                <w:color w:val="000000"/>
+                <w:lang w:eastAsia="es-EC"/>
+              </w:rPr>
+              <w:t xml:space="preserve"> links (</w:t>
+            </w:r>
+            <w:proofErr w:type="spellStart"/>
+            <w:r>
+              <w:rPr>
+                <w:rFonts w:ascii="inherit" w:eastAsia="Times New Roman" w:hAnsi="inherit" w:cs="Calibri"/>
+                <w:color w:val="000000"/>
+                <w:lang w:eastAsia="es-EC"/>
+              </w:rPr>
+              <w:t>within</w:t>
+            </w:r>
+            <w:proofErr w:type="spellEnd"/>
+            <w:r>
+              <w:rPr>
+                <w:rFonts w:ascii="inherit" w:eastAsia="Times New Roman" w:hAnsi="inherit" w:cs="Calibri"/>
+                <w:color w:val="000000"/>
+                <w:lang w:eastAsia="es-EC"/>
+              </w:rPr>
+              <w:t xml:space="preserve"> </w:t>
+            </w:r>
+            <w:proofErr w:type="spellStart"/>
+            <w:r>
+              <w:rPr>
+                <w:rFonts w:ascii="inherit" w:eastAsia="Times New Roman" w:hAnsi="inherit" w:cs="Calibri"/>
+                <w:color w:val="000000"/>
+                <w:lang w:eastAsia="es-EC"/>
+              </w:rPr>
+              <w:t>the</w:t>
+            </w:r>
+            <w:proofErr w:type="spellEnd"/>
+            <w:r>
+              <w:rPr>
+                <w:rFonts w:ascii="inherit" w:eastAsia="Times New Roman" w:hAnsi="inherit" w:cs="Calibri"/>
+                <w:color w:val="000000"/>
+                <w:lang w:eastAsia="es-EC"/>
+              </w:rPr>
+              <w:t xml:space="preserve"> </w:t>
+            </w:r>
+            <w:proofErr w:type="spellStart"/>
+            <w:r>
+              <w:rPr>
+                <w:rFonts w:ascii="inherit" w:eastAsia="Times New Roman" w:hAnsi="inherit" w:cs="Calibri"/>
+                <w:color w:val="000000"/>
+                <w:lang w:eastAsia="es-EC"/>
+              </w:rPr>
+              <w:t>document</w:t>
+            </w:r>
+            <w:proofErr w:type="spellEnd"/>
+            <w:r>
+              <w:rPr>
+                <w:rFonts w:ascii="inherit" w:eastAsia="Times New Roman" w:hAnsi="inherit" w:cs="Calibri"/>
+                <w:color w:val="000000"/>
+                <w:lang w:eastAsia="es-EC"/>
+              </w:rPr>
+              <w:t xml:space="preserve"> </w:t>
+            </w:r>
+            <w:proofErr w:type="spellStart"/>
+            <w:r>
+              <w:rPr>
+                <w:rFonts w:ascii="inherit" w:eastAsia="Times New Roman" w:hAnsi="inherit" w:cs="Calibri"/>
+                <w:color w:val="000000"/>
+                <w:lang w:eastAsia="es-EC"/>
+              </w:rPr>
+              <w:t>or</w:t>
+            </w:r>
+            <w:proofErr w:type="spellEnd"/>
+            <w:r>
+              <w:rPr>
+                <w:rFonts w:ascii="inherit" w:eastAsia="Times New Roman" w:hAnsi="inherit" w:cs="Calibri"/>
+                <w:color w:val="000000"/>
+                <w:lang w:eastAsia="es-EC"/>
+              </w:rPr>
+              <w:t xml:space="preserve"> to </w:t>
+            </w:r>
+            <w:proofErr w:type="spellStart"/>
+            <w:r>
+              <w:rPr>
+                <w:rFonts w:ascii="inherit" w:eastAsia="Times New Roman" w:hAnsi="inherit" w:cs="Calibri"/>
+                <w:color w:val="000000"/>
+                <w:lang w:eastAsia="es-EC"/>
+              </w:rPr>
+              <w:t>other</w:t>
+            </w:r>
+            <w:proofErr w:type="spellEnd"/>
+            <w:r>
+              <w:rPr>
+                <w:rFonts w:ascii="inherit" w:eastAsia="Times New Roman" w:hAnsi="inherit" w:cs="Calibri"/>
+                <w:color w:val="000000"/>
+                <w:lang w:eastAsia="es-EC"/>
+              </w:rPr>
+              <w:t xml:space="preserve"> </w:t>
+            </w:r>
+            <w:proofErr w:type="spellStart"/>
+            <w:r>
+              <w:rPr>
+                <w:rFonts w:ascii="inherit" w:eastAsia="Times New Roman" w:hAnsi="inherit" w:cs="Calibri"/>
+                <w:color w:val="000000"/>
+                <w:lang w:eastAsia="es-EC"/>
+              </w:rPr>
+              <w:t>pages</w:t>
+            </w:r>
+            <w:proofErr w:type="spellEnd"/>
+            <w:r>
+              <w:rPr>
+                <w:rFonts w:ascii="inherit" w:eastAsia="Times New Roman" w:hAnsi="inherit" w:cs="Calibri"/>
+                <w:color w:val="000000"/>
+                <w:lang w:eastAsia="es-EC"/>
+              </w:rPr>
+              <w:t>).</w:t>
+            </w:r>
+          </w:p>
+        </w:tc>
+      </w:tr>
+      <w:tr>
+        <w:trPr>
+          <w:trHeight w:val="870"/>
+        </w:trPr>
+        <w:tc>
+          <w:tcPr>
+            <w:tcW w:w="3100" w:type="dxa"/>
+            <w:tcBorders>
+              <w:top w:val="nil"/>
+              <w:left w:val="single" w:sz="8" w:space="0" w:color="CBCBCB"/>
+              <w:bottom w:val="single" w:sz="8" w:space="0" w:color="CBCBCB"/>
+              <w:right w:val="single" w:sz="8" w:space="0" w:color="CBCBCB"/>
+            </w:tcBorders>
+            <w:shd w:val="clear" w:color="auto" w:fill="auto"/>
+            <w:hideMark/>
+          </w:tcPr>
+          <w:p>
+            <w:pPr>
+              <w:spacing w:after="0" w:line="240" w:lineRule="auto"/>
+              <w:rPr>
+                <w:rFonts w:ascii="Calibri" w:eastAsia="Times New Roman" w:hAnsi="Calibri" w:cs="Calibri"/>
+                <w:color w:val="0563C1"/>
+                <w:u w:val="single"/>
+                <w:lang w:eastAsia="es-EC"/>
+              </w:rPr>
+            </w:pPr>
+            <w:hyperlink r:id="rId39" w:anchor="the-article-element" w:tgtFrame="_blank" w:history="1">
+              <w:r>
+                <w:rPr>
+                  <w:rFonts w:ascii="Calibri" w:eastAsia="Times New Roman" w:hAnsi="Calibri" w:cs="Calibri"/>
+                  <w:color w:val="0563C1"/>
+                  <w:u w:val="single"/>
+                  <w:lang w:eastAsia="es-EC"/>
+                </w:rPr>
+                <w:t>&lt;</w:t>
+              </w:r>
+              <w:proofErr w:type="spellStart"/>
+              <w:r>
+                <w:rPr>
+                  <w:rFonts w:ascii="Calibri" w:eastAsia="Times New Roman" w:hAnsi="Calibri" w:cs="Calibri"/>
+                  <w:color w:val="0563C1"/>
+                  <w:u w:val="single"/>
+                  <w:lang w:eastAsia="es-EC"/>
+                </w:rPr>
+                <w:t>article</w:t>
+              </w:r>
+              <w:proofErr w:type="spellEnd"/>
+              <w:r>
+                <w:rPr>
+                  <w:rFonts w:ascii="Calibri" w:eastAsia="Times New Roman" w:hAnsi="Calibri" w:cs="Calibri"/>
+                  <w:color w:val="0563C1"/>
+                  <w:u w:val="single"/>
+                  <w:lang w:eastAsia="es-EC"/>
+                </w:rPr>
+                <w:t>&gt;</w:t>
+              </w:r>
+            </w:hyperlink>
+          </w:p>
+        </w:tc>
+        <w:tc>
+          <w:tcPr>
+            <w:tcW w:w="7240" w:type="dxa"/>
+            <w:tcBorders>
+              <w:top w:val="nil"/>
+              <w:left w:val="nil"/>
+              <w:bottom w:val="single" w:sz="8" w:space="0" w:color="CBCBCB"/>
+              <w:right w:val="single" w:sz="8" w:space="0" w:color="CBCBCB"/>
+            </w:tcBorders>
+            <w:shd w:val="clear" w:color="auto" w:fill="auto"/>
+            <w:hideMark/>
+          </w:tcPr>
+          <w:p>
+            <w:pPr>
+              <w:spacing w:after="0" w:line="240" w:lineRule="auto"/>
+              <w:rPr>
+                <w:rFonts w:ascii="inherit" w:eastAsia="Times New Roman" w:hAnsi="inherit" w:cs="Calibri"/>
+                <w:color w:val="4C4C4C"/>
+                <w:lang w:eastAsia="es-EC"/>
+              </w:rPr>
+            </w:pPr>
+            <w:proofErr w:type="spellStart"/>
+            <w:r>
+              <w:rPr>
+                <w:rFonts w:ascii="inherit" w:eastAsia="Times New Roman" w:hAnsi="inherit" w:cs="Calibri"/>
+                <w:color w:val="4C4C4C"/>
+                <w:lang w:eastAsia="es-EC"/>
+              </w:rPr>
+              <w:t>Independent</w:t>
+            </w:r>
+            <w:proofErr w:type="spellEnd"/>
+            <w:r>
+              <w:rPr>
+                <w:rFonts w:ascii="inherit" w:eastAsia="Times New Roman" w:hAnsi="inherit" w:cs="Calibri"/>
+                <w:color w:val="4C4C4C"/>
+                <w:lang w:eastAsia="es-EC"/>
+              </w:rPr>
+              <w:t xml:space="preserve"> </w:t>
+            </w:r>
+            <w:proofErr w:type="spellStart"/>
+            <w:r>
+              <w:rPr>
+                <w:rFonts w:ascii="inherit" w:eastAsia="Times New Roman" w:hAnsi="inherit" w:cs="Calibri"/>
+                <w:color w:val="4C4C4C"/>
+                <w:lang w:eastAsia="es-EC"/>
+              </w:rPr>
+              <w:t>content</w:t>
+            </w:r>
+            <w:proofErr w:type="spellEnd"/>
+            <w:r>
+              <w:rPr>
+                <w:rFonts w:ascii="inherit" w:eastAsia="Times New Roman" w:hAnsi="inherit" w:cs="Calibri"/>
+                <w:color w:val="4C4C4C"/>
+                <w:lang w:eastAsia="es-EC"/>
+              </w:rPr>
+              <w:t xml:space="preserve">, </w:t>
+            </w:r>
+            <w:proofErr w:type="spellStart"/>
+            <w:r>
+              <w:rPr>
+                <w:rFonts w:ascii="inherit" w:eastAsia="Times New Roman" w:hAnsi="inherit" w:cs="Calibri"/>
+                <w:color w:val="4C4C4C"/>
+                <w:lang w:eastAsia="es-EC"/>
+              </w:rPr>
+              <w:t>which</w:t>
+            </w:r>
+            <w:proofErr w:type="spellEnd"/>
+            <w:r>
+              <w:rPr>
+                <w:rFonts w:ascii="inherit" w:eastAsia="Times New Roman" w:hAnsi="inherit" w:cs="Calibri"/>
+                <w:color w:val="4C4C4C"/>
+                <w:lang w:eastAsia="es-EC"/>
+              </w:rPr>
+              <w:t xml:space="preserve"> can be </w:t>
+            </w:r>
+            <w:proofErr w:type="spellStart"/>
+            <w:r>
+              <w:rPr>
+                <w:rFonts w:ascii="inherit" w:eastAsia="Times New Roman" w:hAnsi="inherit" w:cs="Calibri"/>
+                <w:color w:val="4C4C4C"/>
+                <w:lang w:eastAsia="es-EC"/>
+              </w:rPr>
+              <w:t>individually</w:t>
+            </w:r>
+            <w:proofErr w:type="spellEnd"/>
+            <w:r>
+              <w:rPr>
+                <w:rFonts w:ascii="inherit" w:eastAsia="Times New Roman" w:hAnsi="inherit" w:cs="Calibri"/>
+                <w:color w:val="4C4C4C"/>
+                <w:lang w:eastAsia="es-EC"/>
+              </w:rPr>
+              <w:t xml:space="preserve"> </w:t>
+            </w:r>
+            <w:proofErr w:type="spellStart"/>
+            <w:r>
+              <w:rPr>
+                <w:rFonts w:ascii="inherit" w:eastAsia="Times New Roman" w:hAnsi="inherit" w:cs="Calibri"/>
+                <w:color w:val="4C4C4C"/>
+                <w:lang w:eastAsia="es-EC"/>
+              </w:rPr>
+              <w:t>extracted</w:t>
+            </w:r>
+            <w:proofErr w:type="spellEnd"/>
+            <w:r>
+              <w:rPr>
+                <w:rFonts w:ascii="inherit" w:eastAsia="Times New Roman" w:hAnsi="inherit" w:cs="Calibri"/>
+                <w:color w:val="4C4C4C"/>
+                <w:lang w:eastAsia="es-EC"/>
+              </w:rPr>
+              <w:t xml:space="preserve"> </w:t>
+            </w:r>
+            <w:proofErr w:type="spellStart"/>
+            <w:r>
+              <w:rPr>
+                <w:rFonts w:ascii="inherit" w:eastAsia="Times New Roman" w:hAnsi="inherit" w:cs="Calibri"/>
+                <w:color w:val="4C4C4C"/>
+                <w:lang w:eastAsia="es-EC"/>
+              </w:rPr>
+              <w:t>from</w:t>
+            </w:r>
+            <w:proofErr w:type="spellEnd"/>
+            <w:r>
+              <w:rPr>
+                <w:rFonts w:ascii="inherit" w:eastAsia="Times New Roman" w:hAnsi="inherit" w:cs="Calibri"/>
+                <w:color w:val="4C4C4C"/>
+                <w:lang w:eastAsia="es-EC"/>
+              </w:rPr>
+              <w:t xml:space="preserve"> </w:t>
+            </w:r>
+            <w:proofErr w:type="spellStart"/>
+            <w:r>
+              <w:rPr>
+                <w:rFonts w:ascii="inherit" w:eastAsia="Times New Roman" w:hAnsi="inherit" w:cs="Calibri"/>
+                <w:color w:val="4C4C4C"/>
+                <w:lang w:eastAsia="es-EC"/>
+              </w:rPr>
+              <w:t>the</w:t>
+            </w:r>
+            <w:proofErr w:type="spellEnd"/>
+            <w:r>
+              <w:rPr>
+                <w:rFonts w:ascii="inherit" w:eastAsia="Times New Roman" w:hAnsi="inherit" w:cs="Calibri"/>
+                <w:color w:val="4C4C4C"/>
+                <w:lang w:eastAsia="es-EC"/>
+              </w:rPr>
+              <w:t xml:space="preserve"> </w:t>
+            </w:r>
+            <w:proofErr w:type="spellStart"/>
+            <w:r>
+              <w:rPr>
+                <w:rFonts w:ascii="inherit" w:eastAsia="Times New Roman" w:hAnsi="inherit" w:cs="Calibri"/>
+                <w:color w:val="4C4C4C"/>
+                <w:lang w:eastAsia="es-EC"/>
+              </w:rPr>
+              <w:t>document</w:t>
+            </w:r>
+            <w:proofErr w:type="spellEnd"/>
+            <w:r>
+              <w:rPr>
+                <w:rFonts w:ascii="inherit" w:eastAsia="Times New Roman" w:hAnsi="inherit" w:cs="Calibri"/>
+                <w:color w:val="4C4C4C"/>
+                <w:lang w:eastAsia="es-EC"/>
+              </w:rPr>
+              <w:t xml:space="preserve"> and </w:t>
+            </w:r>
+            <w:proofErr w:type="spellStart"/>
+            <w:r>
+              <w:rPr>
+                <w:rFonts w:ascii="inherit" w:eastAsia="Times New Roman" w:hAnsi="inherit" w:cs="Calibri"/>
+                <w:color w:val="4C4C4C"/>
+                <w:lang w:eastAsia="es-EC"/>
+              </w:rPr>
+              <w:t>syndicated</w:t>
+            </w:r>
+            <w:proofErr w:type="spellEnd"/>
+            <w:r>
+              <w:rPr>
+                <w:rFonts w:ascii="inherit" w:eastAsia="Times New Roman" w:hAnsi="inherit" w:cs="Calibri"/>
+                <w:color w:val="4C4C4C"/>
+                <w:lang w:eastAsia="es-EC"/>
+              </w:rPr>
+              <w:t xml:space="preserve"> (RSS </w:t>
+            </w:r>
+            <w:proofErr w:type="spellStart"/>
+            <w:r>
+              <w:rPr>
+                <w:rFonts w:ascii="inherit" w:eastAsia="Times New Roman" w:hAnsi="inherit" w:cs="Calibri"/>
+                <w:color w:val="4C4C4C"/>
+                <w:lang w:eastAsia="es-EC"/>
+              </w:rPr>
+              <w:t>or</w:t>
+            </w:r>
+            <w:proofErr w:type="spellEnd"/>
+            <w:r>
+              <w:rPr>
+                <w:rFonts w:ascii="inherit" w:eastAsia="Times New Roman" w:hAnsi="inherit" w:cs="Calibri"/>
+                <w:color w:val="4C4C4C"/>
+                <w:lang w:eastAsia="es-EC"/>
+              </w:rPr>
+              <w:t xml:space="preserve"> </w:t>
+            </w:r>
+            <w:proofErr w:type="spellStart"/>
+            <w:r>
+              <w:rPr>
+                <w:rFonts w:ascii="inherit" w:eastAsia="Times New Roman" w:hAnsi="inherit" w:cs="Calibri"/>
+                <w:color w:val="4C4C4C"/>
+                <w:lang w:eastAsia="es-EC"/>
+              </w:rPr>
+              <w:t>equivalent</w:t>
+            </w:r>
+            <w:proofErr w:type="spellEnd"/>
+            <w:r>
+              <w:rPr>
+                <w:rFonts w:ascii="inherit" w:eastAsia="Times New Roman" w:hAnsi="inherit" w:cs="Calibri"/>
+                <w:color w:val="4C4C4C"/>
+                <w:lang w:eastAsia="es-EC"/>
+              </w:rPr>
+              <w:t xml:space="preserve">) </w:t>
+            </w:r>
+            <w:proofErr w:type="spellStart"/>
+            <w:r>
+              <w:rPr>
+                <w:rFonts w:ascii="inherit" w:eastAsia="Times New Roman" w:hAnsi="inherit" w:cs="Calibri"/>
+                <w:color w:val="4C4C4C"/>
+                <w:lang w:eastAsia="es-EC"/>
+              </w:rPr>
+              <w:t>without</w:t>
+            </w:r>
+            <w:proofErr w:type="spellEnd"/>
+            <w:r>
+              <w:rPr>
+                <w:rFonts w:ascii="inherit" w:eastAsia="Times New Roman" w:hAnsi="inherit" w:cs="Calibri"/>
+                <w:color w:val="4C4C4C"/>
+                <w:lang w:eastAsia="es-EC"/>
+              </w:rPr>
+              <w:t xml:space="preserve"> </w:t>
+            </w:r>
+            <w:proofErr w:type="spellStart"/>
+            <w:r>
+              <w:rPr>
+                <w:rFonts w:ascii="inherit" w:eastAsia="Times New Roman" w:hAnsi="inherit" w:cs="Calibri"/>
+                <w:color w:val="4C4C4C"/>
+                <w:lang w:eastAsia="es-EC"/>
+              </w:rPr>
+              <w:t>penalizing</w:t>
+            </w:r>
+            <w:proofErr w:type="spellEnd"/>
+            <w:r>
+              <w:rPr>
+                <w:rFonts w:ascii="inherit" w:eastAsia="Times New Roman" w:hAnsi="inherit" w:cs="Calibri"/>
+                <w:color w:val="4C4C4C"/>
+                <w:lang w:eastAsia="es-EC"/>
+              </w:rPr>
+              <w:t xml:space="preserve"> </w:t>
+            </w:r>
+            <w:proofErr w:type="spellStart"/>
+            <w:r>
+              <w:rPr>
+                <w:rFonts w:ascii="inherit" w:eastAsia="Times New Roman" w:hAnsi="inherit" w:cs="Calibri"/>
+                <w:color w:val="4C4C4C"/>
+                <w:lang w:eastAsia="es-EC"/>
+              </w:rPr>
+              <w:t>its</w:t>
+            </w:r>
+            <w:proofErr w:type="spellEnd"/>
+            <w:r>
+              <w:rPr>
+                <w:rFonts w:ascii="inherit" w:eastAsia="Times New Roman" w:hAnsi="inherit" w:cs="Calibri"/>
+                <w:color w:val="4C4C4C"/>
+                <w:lang w:eastAsia="es-EC"/>
+              </w:rPr>
+              <w:t xml:space="preserve"> </w:t>
+            </w:r>
+            <w:proofErr w:type="spellStart"/>
+            <w:r>
+              <w:rPr>
+                <w:rFonts w:ascii="inherit" w:eastAsia="Times New Roman" w:hAnsi="inherit" w:cs="Calibri"/>
+                <w:color w:val="4C4C4C"/>
+                <w:lang w:eastAsia="es-EC"/>
+              </w:rPr>
+              <w:t>understanding</w:t>
+            </w:r>
+            <w:proofErr w:type="spellEnd"/>
+            <w:r>
+              <w:rPr>
+                <w:rFonts w:ascii="inherit" w:eastAsia="Times New Roman" w:hAnsi="inherit" w:cs="Calibri"/>
+                <w:color w:val="4C4C4C"/>
+                <w:lang w:eastAsia="es-EC"/>
+              </w:rPr>
+              <w:t xml:space="preserve">. </w:t>
+            </w:r>
+            <w:proofErr w:type="spellStart"/>
+            <w:r>
+              <w:rPr>
+                <w:rFonts w:ascii="inherit" w:eastAsia="Times New Roman" w:hAnsi="inherit" w:cs="Calibri"/>
+                <w:color w:val="4C4C4C"/>
+                <w:lang w:eastAsia="es-EC"/>
+              </w:rPr>
+              <w:t>Typically</w:t>
+            </w:r>
+            <w:proofErr w:type="spellEnd"/>
+            <w:r>
+              <w:rPr>
+                <w:rFonts w:ascii="inherit" w:eastAsia="Times New Roman" w:hAnsi="inherit" w:cs="Calibri"/>
+                <w:color w:val="4C4C4C"/>
+                <w:lang w:eastAsia="es-EC"/>
+              </w:rPr>
+              <w:t xml:space="preserve"> a blog post.</w:t>
+            </w:r>
+          </w:p>
+        </w:tc>
+      </w:tr>
+      <w:tr>
+        <w:trPr>
+          <w:trHeight w:val="870"/>
+        </w:trPr>
+        <w:tc>
+          <w:tcPr>
+            <w:tcW w:w="3100" w:type="dxa"/>
+            <w:tcBorders>
+              <w:top w:val="nil"/>
+              <w:left w:val="single" w:sz="8" w:space="0" w:color="CBCBCB"/>
+              <w:bottom w:val="single" w:sz="8" w:space="0" w:color="CBCBCB"/>
+              <w:right w:val="single" w:sz="8" w:space="0" w:color="CBCBCB"/>
+            </w:tcBorders>
+            <w:shd w:val="clear" w:color="auto" w:fill="auto"/>
+            <w:hideMark/>
+          </w:tcPr>
+          <w:p>
+            <w:pPr>
+              <w:spacing w:after="0" w:line="240" w:lineRule="auto"/>
+              <w:rPr>
+                <w:rFonts w:ascii="Calibri" w:eastAsia="Times New Roman" w:hAnsi="Calibri" w:cs="Calibri"/>
+                <w:color w:val="0563C1"/>
+                <w:u w:val="single"/>
+                <w:lang w:eastAsia="es-EC"/>
+              </w:rPr>
+            </w:pPr>
+            <w:hyperlink r:id="rId40" w:anchor="the-section-element" w:tgtFrame="_blank" w:history="1">
+              <w:r>
+                <w:rPr>
+                  <w:rFonts w:ascii="Calibri" w:eastAsia="Times New Roman" w:hAnsi="Calibri" w:cs="Calibri"/>
+                  <w:color w:val="0563C1"/>
+                  <w:u w:val="single"/>
+                  <w:lang w:eastAsia="es-EC"/>
+                </w:rPr>
+                <w:t>&lt;</w:t>
+              </w:r>
+              <w:proofErr w:type="spellStart"/>
+              <w:r>
+                <w:rPr>
+                  <w:rFonts w:ascii="Calibri" w:eastAsia="Times New Roman" w:hAnsi="Calibri" w:cs="Calibri"/>
+                  <w:color w:val="0563C1"/>
+                  <w:u w:val="single"/>
+                  <w:lang w:eastAsia="es-EC"/>
+                </w:rPr>
+                <w:t>section</w:t>
+              </w:r>
+              <w:proofErr w:type="spellEnd"/>
+              <w:r>
+                <w:rPr>
+                  <w:rFonts w:ascii="Calibri" w:eastAsia="Times New Roman" w:hAnsi="Calibri" w:cs="Calibri"/>
+                  <w:color w:val="0563C1"/>
+                  <w:u w:val="single"/>
+                  <w:lang w:eastAsia="es-EC"/>
+                </w:rPr>
+                <w:t>&gt;</w:t>
+              </w:r>
+            </w:hyperlink>
+          </w:p>
+        </w:tc>
+        <w:tc>
+          <w:tcPr>
+            <w:tcW w:w="7240" w:type="dxa"/>
+            <w:tcBorders>
+              <w:top w:val="nil"/>
+              <w:left w:val="nil"/>
+              <w:bottom w:val="single" w:sz="8" w:space="0" w:color="CBCBCB"/>
+              <w:right w:val="single" w:sz="8" w:space="0" w:color="CBCBCB"/>
+            </w:tcBorders>
+            <w:shd w:val="clear" w:color="auto" w:fill="auto"/>
+            <w:hideMark/>
+          </w:tcPr>
+          <w:p>
+            <w:pPr>
+              <w:spacing w:after="0" w:line="240" w:lineRule="auto"/>
+              <w:rPr>
+                <w:rFonts w:ascii="inherit" w:eastAsia="Times New Roman" w:hAnsi="inherit" w:cs="Calibri"/>
+                <w:color w:val="4C4C4C"/>
+                <w:lang w:eastAsia="es-EC"/>
+              </w:rPr>
+            </w:pPr>
+            <w:proofErr w:type="spellStart"/>
+            <w:r>
+              <w:rPr>
+                <w:rFonts w:ascii="inherit" w:eastAsia="Times New Roman" w:hAnsi="inherit" w:cs="Calibri"/>
+                <w:color w:val="4C4C4C"/>
+                <w:lang w:eastAsia="es-EC"/>
+              </w:rPr>
+              <w:t>Generic</w:t>
+            </w:r>
+            <w:proofErr w:type="spellEnd"/>
+            <w:r>
+              <w:rPr>
+                <w:rFonts w:ascii="inherit" w:eastAsia="Times New Roman" w:hAnsi="inherit" w:cs="Calibri"/>
+                <w:color w:val="4C4C4C"/>
+                <w:lang w:eastAsia="es-EC"/>
+              </w:rPr>
+              <w:t xml:space="preserve"> </w:t>
+            </w:r>
+            <w:proofErr w:type="spellStart"/>
+            <w:r>
+              <w:rPr>
+                <w:rFonts w:ascii="inherit" w:eastAsia="Times New Roman" w:hAnsi="inherit" w:cs="Calibri"/>
+                <w:color w:val="4C4C4C"/>
+                <w:lang w:eastAsia="es-EC"/>
+              </w:rPr>
+              <w:t>section</w:t>
+            </w:r>
+            <w:proofErr w:type="spellEnd"/>
+            <w:r>
+              <w:rPr>
+                <w:rFonts w:ascii="inherit" w:eastAsia="Times New Roman" w:hAnsi="inherit" w:cs="Calibri"/>
+                <w:color w:val="4C4C4C"/>
+                <w:lang w:eastAsia="es-EC"/>
+              </w:rPr>
+              <w:t xml:space="preserve"> </w:t>
+            </w:r>
+            <w:proofErr w:type="spellStart"/>
+            <w:r>
+              <w:rPr>
+                <w:rFonts w:ascii="inherit" w:eastAsia="Times New Roman" w:hAnsi="inherit" w:cs="Calibri"/>
+                <w:color w:val="4C4C4C"/>
+                <w:lang w:eastAsia="es-EC"/>
+              </w:rPr>
+              <w:t>used</w:t>
+            </w:r>
+            <w:proofErr w:type="spellEnd"/>
+            <w:r>
+              <w:rPr>
+                <w:rFonts w:ascii="inherit" w:eastAsia="Times New Roman" w:hAnsi="inherit" w:cs="Calibri"/>
+                <w:color w:val="4C4C4C"/>
+                <w:lang w:eastAsia="es-EC"/>
+              </w:rPr>
+              <w:t xml:space="preserve"> to </w:t>
+            </w:r>
+            <w:proofErr w:type="spellStart"/>
+            <w:r>
+              <w:rPr>
+                <w:rFonts w:ascii="inherit" w:eastAsia="Times New Roman" w:hAnsi="inherit" w:cs="Calibri"/>
+                <w:color w:val="4C4C4C"/>
+                <w:lang w:eastAsia="es-EC"/>
+              </w:rPr>
+              <w:t>group</w:t>
+            </w:r>
+            <w:proofErr w:type="spellEnd"/>
+            <w:r>
+              <w:rPr>
+                <w:rFonts w:ascii="inherit" w:eastAsia="Times New Roman" w:hAnsi="inherit" w:cs="Calibri"/>
+                <w:color w:val="4C4C4C"/>
+                <w:lang w:eastAsia="es-EC"/>
+              </w:rPr>
+              <w:t xml:space="preserve"> </w:t>
+            </w:r>
+            <w:proofErr w:type="spellStart"/>
+            <w:r>
+              <w:rPr>
+                <w:rFonts w:ascii="inherit" w:eastAsia="Times New Roman" w:hAnsi="inherit" w:cs="Calibri"/>
+                <w:color w:val="4C4C4C"/>
+                <w:lang w:eastAsia="es-EC"/>
+              </w:rPr>
+              <w:t>different</w:t>
+            </w:r>
+            <w:proofErr w:type="spellEnd"/>
+            <w:r>
+              <w:rPr>
+                <w:rFonts w:ascii="inherit" w:eastAsia="Times New Roman" w:hAnsi="inherit" w:cs="Calibri"/>
+                <w:color w:val="4C4C4C"/>
+                <w:lang w:eastAsia="es-EC"/>
+              </w:rPr>
+              <w:t xml:space="preserve"> </w:t>
+            </w:r>
+            <w:proofErr w:type="spellStart"/>
+            <w:r>
+              <w:rPr>
+                <w:rFonts w:ascii="inherit" w:eastAsia="Times New Roman" w:hAnsi="inherit" w:cs="Calibri"/>
+                <w:color w:val="4C4C4C"/>
+                <w:lang w:eastAsia="es-EC"/>
+              </w:rPr>
+              <w:t>articles</w:t>
+            </w:r>
+            <w:proofErr w:type="spellEnd"/>
+            <w:r>
+              <w:rPr>
+                <w:rFonts w:ascii="inherit" w:eastAsia="Times New Roman" w:hAnsi="inherit" w:cs="Calibri"/>
+                <w:color w:val="4C4C4C"/>
+                <w:lang w:eastAsia="es-EC"/>
+              </w:rPr>
+              <w:t xml:space="preserve"> </w:t>
+            </w:r>
+            <w:proofErr w:type="spellStart"/>
+            <w:r>
+              <w:rPr>
+                <w:rFonts w:ascii="inherit" w:eastAsia="Times New Roman" w:hAnsi="inherit" w:cs="Calibri"/>
+                <w:color w:val="4C4C4C"/>
+                <w:lang w:eastAsia="es-EC"/>
+              </w:rPr>
+              <w:t>for</w:t>
+            </w:r>
+            <w:proofErr w:type="spellEnd"/>
+            <w:r>
+              <w:rPr>
+                <w:rFonts w:ascii="inherit" w:eastAsia="Times New Roman" w:hAnsi="inherit" w:cs="Calibri"/>
+                <w:color w:val="4C4C4C"/>
+                <w:lang w:eastAsia="es-EC"/>
+              </w:rPr>
+              <w:t> </w:t>
+            </w:r>
+            <w:proofErr w:type="spellStart"/>
+            <w:r>
+              <w:rPr>
+                <w:rFonts w:ascii="inherit" w:eastAsia="Times New Roman" w:hAnsi="inherit" w:cs="Calibri"/>
+                <w:color w:val="4C4C4C"/>
+                <w:lang w:eastAsia="es-EC"/>
+              </w:rPr>
+              <w:t>different</w:t>
+            </w:r>
+            <w:proofErr w:type="spellEnd"/>
+            <w:r>
+              <w:rPr>
+                <w:rFonts w:ascii="inherit" w:eastAsia="Times New Roman" w:hAnsi="inherit" w:cs="Calibri"/>
+                <w:color w:val="4C4C4C"/>
+                <w:lang w:eastAsia="es-EC"/>
+              </w:rPr>
+              <w:t xml:space="preserve"> </w:t>
+            </w:r>
+            <w:proofErr w:type="spellStart"/>
+            <w:r>
+              <w:rPr>
+                <w:rFonts w:ascii="inherit" w:eastAsia="Times New Roman" w:hAnsi="inherit" w:cs="Calibri"/>
+                <w:color w:val="4C4C4C"/>
+                <w:lang w:eastAsia="es-EC"/>
+              </w:rPr>
+              <w:t>purposes</w:t>
+            </w:r>
+            <w:proofErr w:type="spellEnd"/>
+            <w:r>
+              <w:rPr>
+                <w:rFonts w:ascii="inherit" w:eastAsia="Times New Roman" w:hAnsi="inherit" w:cs="Calibri"/>
+                <w:color w:val="4C4C4C"/>
+                <w:lang w:eastAsia="es-EC"/>
+              </w:rPr>
+              <w:t xml:space="preserve"> </w:t>
+            </w:r>
+            <w:proofErr w:type="spellStart"/>
+            <w:r>
+              <w:rPr>
+                <w:rFonts w:ascii="inherit" w:eastAsia="Times New Roman" w:hAnsi="inherit" w:cs="Calibri"/>
+                <w:color w:val="4C4C4C"/>
+                <w:lang w:eastAsia="es-EC"/>
+              </w:rPr>
+              <w:t>or</w:t>
+            </w:r>
+            <w:proofErr w:type="spellEnd"/>
+            <w:r>
+              <w:rPr>
+                <w:rFonts w:ascii="inherit" w:eastAsia="Times New Roman" w:hAnsi="inherit" w:cs="Calibri"/>
+                <w:color w:val="4C4C4C"/>
+                <w:lang w:eastAsia="es-EC"/>
+              </w:rPr>
+              <w:t xml:space="preserve"> </w:t>
+            </w:r>
+            <w:proofErr w:type="spellStart"/>
+            <w:r>
+              <w:rPr>
+                <w:rFonts w:ascii="inherit" w:eastAsia="Times New Roman" w:hAnsi="inherit" w:cs="Calibri"/>
+                <w:color w:val="4C4C4C"/>
+                <w:lang w:eastAsia="es-EC"/>
+              </w:rPr>
+              <w:t>subjects</w:t>
+            </w:r>
+            <w:proofErr w:type="spellEnd"/>
+            <w:r>
+              <w:rPr>
+                <w:rFonts w:ascii="inherit" w:eastAsia="Times New Roman" w:hAnsi="inherit" w:cs="Calibri"/>
+                <w:color w:val="4C4C4C"/>
+                <w:lang w:eastAsia="es-EC"/>
+              </w:rPr>
+              <w:t xml:space="preserve">, </w:t>
+            </w:r>
+            <w:proofErr w:type="spellStart"/>
+            <w:r>
+              <w:rPr>
+                <w:rFonts w:ascii="inherit" w:eastAsia="Times New Roman" w:hAnsi="inherit" w:cs="Calibri"/>
+                <w:color w:val="4C4C4C"/>
+                <w:lang w:eastAsia="es-EC"/>
+              </w:rPr>
+              <w:t>or</w:t>
+            </w:r>
+            <w:proofErr w:type="spellEnd"/>
+            <w:r>
+              <w:rPr>
+                <w:rFonts w:ascii="inherit" w:eastAsia="Times New Roman" w:hAnsi="inherit" w:cs="Calibri"/>
+                <w:color w:val="4C4C4C"/>
+                <w:lang w:eastAsia="es-EC"/>
+              </w:rPr>
+              <w:t xml:space="preserve"> to define </w:t>
+            </w:r>
+            <w:proofErr w:type="spellStart"/>
+            <w:r>
+              <w:rPr>
+                <w:rFonts w:ascii="inherit" w:eastAsia="Times New Roman" w:hAnsi="inherit" w:cs="Calibri"/>
+                <w:color w:val="4C4C4C"/>
+                <w:lang w:eastAsia="es-EC"/>
+              </w:rPr>
+              <w:t>the</w:t>
+            </w:r>
+            <w:proofErr w:type="spellEnd"/>
+            <w:r>
+              <w:rPr>
+                <w:rFonts w:ascii="inherit" w:eastAsia="Times New Roman" w:hAnsi="inherit" w:cs="Calibri"/>
+                <w:color w:val="4C4C4C"/>
+                <w:lang w:eastAsia="es-EC"/>
+              </w:rPr>
+              <w:t xml:space="preserve"> </w:t>
+            </w:r>
+            <w:proofErr w:type="spellStart"/>
+            <w:r>
+              <w:rPr>
+                <w:rFonts w:ascii="inherit" w:eastAsia="Times New Roman" w:hAnsi="inherit" w:cs="Calibri"/>
+                <w:color w:val="4C4C4C"/>
+                <w:lang w:eastAsia="es-EC"/>
+              </w:rPr>
+              <w:t>different</w:t>
+            </w:r>
+            <w:proofErr w:type="spellEnd"/>
+            <w:r>
+              <w:rPr>
+                <w:rFonts w:ascii="inherit" w:eastAsia="Times New Roman" w:hAnsi="inherit" w:cs="Calibri"/>
+                <w:color w:val="4C4C4C"/>
+                <w:lang w:eastAsia="es-EC"/>
+              </w:rPr>
+              <w:t xml:space="preserve"> </w:t>
+            </w:r>
+            <w:proofErr w:type="spellStart"/>
+            <w:r>
+              <w:rPr>
+                <w:rFonts w:ascii="inherit" w:eastAsia="Times New Roman" w:hAnsi="inherit" w:cs="Calibri"/>
+                <w:color w:val="4C4C4C"/>
+                <w:lang w:eastAsia="es-EC"/>
+              </w:rPr>
+              <w:t>sections</w:t>
+            </w:r>
+            <w:proofErr w:type="spellEnd"/>
+            <w:r>
+              <w:rPr>
+                <w:rFonts w:ascii="inherit" w:eastAsia="Times New Roman" w:hAnsi="inherit" w:cs="Calibri"/>
+                <w:color w:val="4C4C4C"/>
+                <w:lang w:eastAsia="es-EC"/>
+              </w:rPr>
+              <w:t xml:space="preserve"> of a single </w:t>
+            </w:r>
+            <w:proofErr w:type="spellStart"/>
+            <w:r>
+              <w:rPr>
+                <w:rFonts w:ascii="inherit" w:eastAsia="Times New Roman" w:hAnsi="inherit" w:cs="Calibri"/>
+                <w:color w:val="4C4C4C"/>
+                <w:lang w:eastAsia="es-EC"/>
+              </w:rPr>
+              <w:t>article</w:t>
+            </w:r>
+            <w:proofErr w:type="spellEnd"/>
+            <w:r>
+              <w:rPr>
+                <w:rFonts w:ascii="inherit" w:eastAsia="Times New Roman" w:hAnsi="inherit" w:cs="Calibri"/>
+                <w:color w:val="4C4C4C"/>
+                <w:lang w:eastAsia="es-EC"/>
+              </w:rPr>
+              <w:t xml:space="preserve">. </w:t>
+            </w:r>
+            <w:proofErr w:type="spellStart"/>
+            <w:r>
+              <w:rPr>
+                <w:rFonts w:ascii="inherit" w:eastAsia="Times New Roman" w:hAnsi="inherit" w:cs="Calibri"/>
+                <w:color w:val="4C4C4C"/>
+                <w:lang w:eastAsia="es-EC"/>
+              </w:rPr>
+              <w:t>Generally</w:t>
+            </w:r>
+            <w:proofErr w:type="spellEnd"/>
+            <w:r>
+              <w:rPr>
+                <w:rFonts w:ascii="inherit" w:eastAsia="Times New Roman" w:hAnsi="inherit" w:cs="Calibri"/>
+                <w:color w:val="4C4C4C"/>
+                <w:lang w:eastAsia="es-EC"/>
+              </w:rPr>
+              <w:t xml:space="preserve"> </w:t>
+            </w:r>
+            <w:proofErr w:type="spellStart"/>
+            <w:r>
+              <w:rPr>
+                <w:rFonts w:ascii="inherit" w:eastAsia="Times New Roman" w:hAnsi="inherit" w:cs="Calibri"/>
+                <w:color w:val="4C4C4C"/>
+                <w:lang w:eastAsia="es-EC"/>
+              </w:rPr>
+              <w:t>used</w:t>
+            </w:r>
+            <w:proofErr w:type="spellEnd"/>
+            <w:r>
+              <w:rPr>
+                <w:rFonts w:ascii="inherit" w:eastAsia="Times New Roman" w:hAnsi="inherit" w:cs="Calibri"/>
+                <w:color w:val="4C4C4C"/>
+                <w:lang w:eastAsia="es-EC"/>
+              </w:rPr>
+              <w:t> </w:t>
+            </w:r>
+            <w:proofErr w:type="spellStart"/>
+            <w:r>
+              <w:rPr>
+                <w:rFonts w:ascii="inherit" w:eastAsia="Times New Roman" w:hAnsi="inherit" w:cs="Calibri"/>
+                <w:color w:val="4C4C4C"/>
+                <w:lang w:eastAsia="es-EC"/>
+              </w:rPr>
+              <w:t>with</w:t>
+            </w:r>
+            <w:proofErr w:type="spellEnd"/>
+            <w:r>
+              <w:rPr>
+                <w:rFonts w:ascii="inherit" w:eastAsia="Times New Roman" w:hAnsi="inherit" w:cs="Calibri"/>
+                <w:color w:val="4C4C4C"/>
+                <w:lang w:eastAsia="es-EC"/>
+              </w:rPr>
+              <w:t xml:space="preserve"> a </w:t>
+            </w:r>
+            <w:proofErr w:type="spellStart"/>
+            <w:r>
+              <w:rPr>
+                <w:rFonts w:ascii="inherit" w:eastAsia="Times New Roman" w:hAnsi="inherit" w:cs="Calibri"/>
+                <w:color w:val="4C4C4C"/>
+                <w:lang w:eastAsia="es-EC"/>
+              </w:rPr>
+              <w:t>header</w:t>
+            </w:r>
+            <w:proofErr w:type="spellEnd"/>
+            <w:r>
+              <w:rPr>
+                <w:rFonts w:ascii="inherit" w:eastAsia="Times New Roman" w:hAnsi="inherit" w:cs="Calibri"/>
+                <w:color w:val="4C4C4C"/>
+                <w:lang w:eastAsia="es-EC"/>
+              </w:rPr>
+              <w:t>.</w:t>
+            </w:r>
+          </w:p>
+        </w:tc>
+      </w:tr>
+      <w:tr>
+        <w:trPr>
+          <w:trHeight w:val="315"/>
+        </w:trPr>
+        <w:tc>
+          <w:tcPr>
+            <w:tcW w:w="3100" w:type="dxa"/>
+            <w:tcBorders>
+              <w:top w:val="nil"/>
+              <w:left w:val="single" w:sz="8" w:space="0" w:color="CBCBCB"/>
+              <w:bottom w:val="single" w:sz="8" w:space="0" w:color="CBCBCB"/>
+              <w:right w:val="single" w:sz="8" w:space="0" w:color="CBCBCB"/>
+            </w:tcBorders>
+            <w:shd w:val="clear" w:color="auto" w:fill="auto"/>
+            <w:hideMark/>
+          </w:tcPr>
+          <w:p>
+            <w:pPr>
+              <w:spacing w:after="0" w:line="240" w:lineRule="auto"/>
+              <w:rPr>
+                <w:rFonts w:ascii="Calibri" w:eastAsia="Times New Roman" w:hAnsi="Calibri" w:cs="Calibri"/>
+                <w:color w:val="0563C1"/>
+                <w:u w:val="single"/>
+                <w:lang w:eastAsia="es-EC"/>
+              </w:rPr>
+            </w:pPr>
+            <w:hyperlink r:id="rId41" w:anchor="the-time-element" w:tgtFrame="_blank" w:history="1">
+              <w:r>
+                <w:rPr>
+                  <w:rFonts w:ascii="Calibri" w:eastAsia="Times New Roman" w:hAnsi="Calibri" w:cs="Calibri"/>
+                  <w:color w:val="0563C1"/>
+                  <w:u w:val="single"/>
+                  <w:lang w:eastAsia="es-EC"/>
+                </w:rPr>
+                <w:t>&lt;time&gt;</w:t>
+              </w:r>
+            </w:hyperlink>
+          </w:p>
+        </w:tc>
+        <w:tc>
+          <w:tcPr>
+            <w:tcW w:w="7240" w:type="dxa"/>
+            <w:tcBorders>
+              <w:top w:val="nil"/>
+              <w:left w:val="nil"/>
+              <w:bottom w:val="single" w:sz="8" w:space="0" w:color="CBCBCB"/>
+              <w:right w:val="single" w:sz="8" w:space="0" w:color="CBCBCB"/>
+            </w:tcBorders>
+            <w:shd w:val="clear" w:color="auto" w:fill="auto"/>
+            <w:hideMark/>
+          </w:tcPr>
+          <w:p>
+            <w:pPr>
+              <w:spacing w:after="0" w:line="240" w:lineRule="auto"/>
+              <w:rPr>
+                <w:rFonts w:ascii="inherit" w:eastAsia="Times New Roman" w:hAnsi="inherit" w:cs="Calibri"/>
+                <w:color w:val="000000"/>
+                <w:lang w:eastAsia="es-EC"/>
+              </w:rPr>
+            </w:pPr>
+            <w:proofErr w:type="spellStart"/>
+            <w:r>
+              <w:rPr>
+                <w:rFonts w:ascii="inherit" w:eastAsia="Times New Roman" w:hAnsi="inherit" w:cs="Calibri"/>
+                <w:color w:val="000000"/>
+                <w:lang w:eastAsia="es-EC"/>
+              </w:rPr>
+              <w:t>Used</w:t>
+            </w:r>
+            <w:proofErr w:type="spellEnd"/>
+            <w:r>
+              <w:rPr>
+                <w:rFonts w:ascii="inherit" w:eastAsia="Times New Roman" w:hAnsi="inherit" w:cs="Calibri"/>
+                <w:color w:val="000000"/>
+                <w:lang w:eastAsia="es-EC"/>
+              </w:rPr>
+              <w:t xml:space="preserve"> </w:t>
+            </w:r>
+            <w:proofErr w:type="spellStart"/>
+            <w:r>
+              <w:rPr>
+                <w:rFonts w:ascii="inherit" w:eastAsia="Times New Roman" w:hAnsi="inherit" w:cs="Calibri"/>
+                <w:color w:val="000000"/>
+                <w:lang w:eastAsia="es-EC"/>
+              </w:rPr>
+              <w:t>for</w:t>
+            </w:r>
+            <w:proofErr w:type="spellEnd"/>
+            <w:r>
+              <w:rPr>
+                <w:rFonts w:ascii="inherit" w:eastAsia="Times New Roman" w:hAnsi="inherit" w:cs="Calibri"/>
+                <w:color w:val="000000"/>
+                <w:lang w:eastAsia="es-EC"/>
+              </w:rPr>
+              <w:t xml:space="preserve"> </w:t>
+            </w:r>
+            <w:proofErr w:type="spellStart"/>
+            <w:r>
+              <w:rPr>
+                <w:rFonts w:ascii="inherit" w:eastAsia="Times New Roman" w:hAnsi="inherit" w:cs="Calibri"/>
+                <w:color w:val="000000"/>
+                <w:lang w:eastAsia="es-EC"/>
+              </w:rPr>
+              <w:t>marking</w:t>
+            </w:r>
+            <w:proofErr w:type="spellEnd"/>
+            <w:r>
+              <w:rPr>
+                <w:rFonts w:ascii="inherit" w:eastAsia="Times New Roman" w:hAnsi="inherit" w:cs="Calibri"/>
+                <w:color w:val="000000"/>
+                <w:lang w:eastAsia="es-EC"/>
+              </w:rPr>
+              <w:t xml:space="preserve"> up times and dates.</w:t>
+            </w:r>
+          </w:p>
+        </w:tc>
+      </w:tr>
+      <w:tr>
+        <w:trPr>
+          <w:trHeight w:val="585"/>
+        </w:trPr>
+        <w:tc>
+          <w:tcPr>
+            <w:tcW w:w="3100" w:type="dxa"/>
+            <w:tcBorders>
+              <w:top w:val="nil"/>
+              <w:left w:val="single" w:sz="8" w:space="0" w:color="CBCBCB"/>
+              <w:bottom w:val="single" w:sz="8" w:space="0" w:color="CBCBCB"/>
+              <w:right w:val="single" w:sz="8" w:space="0" w:color="CBCBCB"/>
+            </w:tcBorders>
+            <w:shd w:val="clear" w:color="auto" w:fill="auto"/>
+            <w:hideMark/>
+          </w:tcPr>
+          <w:p>
+            <w:pPr>
+              <w:spacing w:after="0" w:line="240" w:lineRule="auto"/>
+              <w:rPr>
+                <w:rFonts w:ascii="Calibri" w:eastAsia="Times New Roman" w:hAnsi="Calibri" w:cs="Calibri"/>
+                <w:color w:val="0563C1"/>
+                <w:u w:val="single"/>
+                <w:lang w:eastAsia="es-EC"/>
+              </w:rPr>
+            </w:pPr>
+            <w:hyperlink r:id="rId42" w:anchor="the-aside-element" w:tgtFrame="_blank" w:history="1">
+              <w:r>
+                <w:rPr>
+                  <w:rFonts w:ascii="Calibri" w:eastAsia="Times New Roman" w:hAnsi="Calibri" w:cs="Calibri"/>
+                  <w:color w:val="0563C1"/>
+                  <w:u w:val="single"/>
+                  <w:lang w:eastAsia="es-EC"/>
+                </w:rPr>
+                <w:t>&lt;</w:t>
+              </w:r>
+              <w:proofErr w:type="spellStart"/>
+              <w:r>
+                <w:rPr>
+                  <w:rFonts w:ascii="Calibri" w:eastAsia="Times New Roman" w:hAnsi="Calibri" w:cs="Calibri"/>
+                  <w:color w:val="0563C1"/>
+                  <w:u w:val="single"/>
+                  <w:lang w:eastAsia="es-EC"/>
+                </w:rPr>
+                <w:t>aside</w:t>
+              </w:r>
+              <w:proofErr w:type="spellEnd"/>
+              <w:r>
+                <w:rPr>
+                  <w:rFonts w:ascii="Calibri" w:eastAsia="Times New Roman" w:hAnsi="Calibri" w:cs="Calibri"/>
+                  <w:color w:val="0563C1"/>
+                  <w:u w:val="single"/>
+                  <w:lang w:eastAsia="es-EC"/>
+                </w:rPr>
+                <w:t>&gt;</w:t>
+              </w:r>
+            </w:hyperlink>
+          </w:p>
+        </w:tc>
+        <w:tc>
+          <w:tcPr>
+            <w:tcW w:w="7240" w:type="dxa"/>
+            <w:tcBorders>
+              <w:top w:val="nil"/>
+              <w:left w:val="nil"/>
+              <w:bottom w:val="single" w:sz="8" w:space="0" w:color="CBCBCB"/>
+              <w:right w:val="single" w:sz="8" w:space="0" w:color="CBCBCB"/>
+            </w:tcBorders>
+            <w:shd w:val="clear" w:color="auto" w:fill="auto"/>
+            <w:hideMark/>
+          </w:tcPr>
+          <w:p>
+            <w:pPr>
+              <w:spacing w:after="0" w:line="240" w:lineRule="auto"/>
+              <w:rPr>
+                <w:rFonts w:ascii="inherit" w:eastAsia="Times New Roman" w:hAnsi="inherit" w:cs="Calibri"/>
+                <w:color w:val="000000"/>
+                <w:lang w:eastAsia="es-EC"/>
+              </w:rPr>
+            </w:pPr>
+            <w:proofErr w:type="spellStart"/>
+            <w:r>
+              <w:rPr>
+                <w:rFonts w:ascii="inherit" w:eastAsia="Times New Roman" w:hAnsi="inherit" w:cs="Calibri"/>
+                <w:color w:val="000000"/>
+                <w:lang w:eastAsia="es-EC"/>
+              </w:rPr>
+              <w:t>Section</w:t>
+            </w:r>
+            <w:proofErr w:type="spellEnd"/>
+            <w:r>
+              <w:rPr>
+                <w:rFonts w:ascii="inherit" w:eastAsia="Times New Roman" w:hAnsi="inherit" w:cs="Calibri"/>
+                <w:color w:val="000000"/>
+                <w:lang w:eastAsia="es-EC"/>
+              </w:rPr>
+              <w:t xml:space="preserve"> </w:t>
+            </w:r>
+            <w:proofErr w:type="spellStart"/>
+            <w:r>
+              <w:rPr>
+                <w:rFonts w:ascii="inherit" w:eastAsia="Times New Roman" w:hAnsi="inherit" w:cs="Calibri"/>
+                <w:color w:val="000000"/>
+                <w:lang w:eastAsia="es-EC"/>
+              </w:rPr>
+              <w:t>whose</w:t>
+            </w:r>
+            <w:proofErr w:type="spellEnd"/>
+            <w:r>
+              <w:rPr>
+                <w:rFonts w:ascii="inherit" w:eastAsia="Times New Roman" w:hAnsi="inherit" w:cs="Calibri"/>
+                <w:color w:val="000000"/>
+                <w:lang w:eastAsia="es-EC"/>
+              </w:rPr>
+              <w:t xml:space="preserve"> </w:t>
+            </w:r>
+            <w:proofErr w:type="spellStart"/>
+            <w:r>
+              <w:rPr>
+                <w:rFonts w:ascii="inherit" w:eastAsia="Times New Roman" w:hAnsi="inherit" w:cs="Calibri"/>
+                <w:color w:val="000000"/>
+                <w:lang w:eastAsia="es-EC"/>
+              </w:rPr>
+              <w:t>content</w:t>
+            </w:r>
+            <w:proofErr w:type="spellEnd"/>
+            <w:r>
+              <w:rPr>
+                <w:rFonts w:ascii="inherit" w:eastAsia="Times New Roman" w:hAnsi="inherit" w:cs="Calibri"/>
+                <w:color w:val="000000"/>
+                <w:lang w:eastAsia="es-EC"/>
+              </w:rPr>
+              <w:t xml:space="preserve"> </w:t>
+            </w:r>
+            <w:proofErr w:type="spellStart"/>
+            <w:r>
+              <w:rPr>
+                <w:rFonts w:ascii="inherit" w:eastAsia="Times New Roman" w:hAnsi="inherit" w:cs="Calibri"/>
+                <w:color w:val="000000"/>
+                <w:lang w:eastAsia="es-EC"/>
+              </w:rPr>
+              <w:t>is</w:t>
+            </w:r>
+            <w:proofErr w:type="spellEnd"/>
+            <w:r>
+              <w:rPr>
+                <w:rFonts w:ascii="inherit" w:eastAsia="Times New Roman" w:hAnsi="inherit" w:cs="Calibri"/>
+                <w:color w:val="000000"/>
+                <w:lang w:eastAsia="es-EC"/>
+              </w:rPr>
+              <w:t xml:space="preserve"> </w:t>
+            </w:r>
+            <w:proofErr w:type="spellStart"/>
+            <w:r>
+              <w:rPr>
+                <w:rFonts w:ascii="inherit" w:eastAsia="Times New Roman" w:hAnsi="inherit" w:cs="Calibri"/>
+                <w:color w:val="000000"/>
+                <w:lang w:eastAsia="es-EC"/>
+              </w:rPr>
+              <w:t>not</w:t>
+            </w:r>
+            <w:proofErr w:type="spellEnd"/>
+            <w:r>
+              <w:rPr>
+                <w:rFonts w:ascii="inherit" w:eastAsia="Times New Roman" w:hAnsi="inherit" w:cs="Calibri"/>
+                <w:color w:val="000000"/>
+                <w:lang w:eastAsia="es-EC"/>
+              </w:rPr>
+              <w:t xml:space="preserve"> </w:t>
+            </w:r>
+            <w:proofErr w:type="spellStart"/>
+            <w:r>
+              <w:rPr>
+                <w:rFonts w:ascii="inherit" w:eastAsia="Times New Roman" w:hAnsi="inherit" w:cs="Calibri"/>
+                <w:color w:val="000000"/>
+                <w:lang w:eastAsia="es-EC"/>
+              </w:rPr>
+              <w:t>necessarily</w:t>
+            </w:r>
+            <w:proofErr w:type="spellEnd"/>
+            <w:r>
+              <w:rPr>
+                <w:rFonts w:ascii="inherit" w:eastAsia="Times New Roman" w:hAnsi="inherit" w:cs="Calibri"/>
+                <w:color w:val="000000"/>
+                <w:lang w:eastAsia="es-EC"/>
+              </w:rPr>
+              <w:t xml:space="preserve"> </w:t>
+            </w:r>
+            <w:proofErr w:type="spellStart"/>
+            <w:r>
+              <w:rPr>
+                <w:rFonts w:ascii="inherit" w:eastAsia="Times New Roman" w:hAnsi="inherit" w:cs="Calibri"/>
+                <w:color w:val="000000"/>
+                <w:lang w:eastAsia="es-EC"/>
+              </w:rPr>
+              <w:t>directly</w:t>
+            </w:r>
+            <w:proofErr w:type="spellEnd"/>
+            <w:r>
+              <w:rPr>
+                <w:rFonts w:ascii="inherit" w:eastAsia="Times New Roman" w:hAnsi="inherit" w:cs="Calibri"/>
+                <w:color w:val="000000"/>
+                <w:lang w:eastAsia="es-EC"/>
+              </w:rPr>
+              <w:t xml:space="preserve"> </w:t>
+            </w:r>
+            <w:proofErr w:type="spellStart"/>
+            <w:r>
+              <w:rPr>
+                <w:rFonts w:ascii="inherit" w:eastAsia="Times New Roman" w:hAnsi="inherit" w:cs="Calibri"/>
+                <w:color w:val="000000"/>
+                <w:lang w:eastAsia="es-EC"/>
+              </w:rPr>
+              <w:t>related</w:t>
+            </w:r>
+            <w:proofErr w:type="spellEnd"/>
+            <w:r>
+              <w:rPr>
+                <w:rFonts w:ascii="inherit" w:eastAsia="Times New Roman" w:hAnsi="inherit" w:cs="Calibri"/>
+                <w:color w:val="000000"/>
+                <w:lang w:eastAsia="es-EC"/>
+              </w:rPr>
+              <w:t xml:space="preserve"> to </w:t>
+            </w:r>
+            <w:proofErr w:type="spellStart"/>
+            <w:r>
+              <w:rPr>
+                <w:rFonts w:ascii="inherit" w:eastAsia="Times New Roman" w:hAnsi="inherit" w:cs="Calibri"/>
+                <w:color w:val="000000"/>
+                <w:lang w:eastAsia="es-EC"/>
+              </w:rPr>
+              <w:t>the</w:t>
+            </w:r>
+            <w:proofErr w:type="spellEnd"/>
+            <w:r>
+              <w:rPr>
+                <w:rFonts w:ascii="inherit" w:eastAsia="Times New Roman" w:hAnsi="inherit" w:cs="Calibri"/>
+                <w:color w:val="000000"/>
+                <w:lang w:eastAsia="es-EC"/>
+              </w:rPr>
+              <w:t xml:space="preserve"> </w:t>
+            </w:r>
+            <w:proofErr w:type="spellStart"/>
+            <w:r>
+              <w:rPr>
+                <w:rFonts w:ascii="inherit" w:eastAsia="Times New Roman" w:hAnsi="inherit" w:cs="Calibri"/>
+                <w:color w:val="000000"/>
+                <w:lang w:eastAsia="es-EC"/>
+              </w:rPr>
+              <w:t>main</w:t>
+            </w:r>
+            <w:proofErr w:type="spellEnd"/>
+            <w:r>
+              <w:rPr>
+                <w:rFonts w:ascii="inherit" w:eastAsia="Times New Roman" w:hAnsi="inherit" w:cs="Calibri"/>
+                <w:color w:val="000000"/>
+                <w:lang w:eastAsia="es-EC"/>
+              </w:rPr>
+              <w:t xml:space="preserve"> </w:t>
+            </w:r>
+            <w:proofErr w:type="spellStart"/>
+            <w:r>
+              <w:rPr>
+                <w:rFonts w:ascii="inherit" w:eastAsia="Times New Roman" w:hAnsi="inherit" w:cs="Calibri"/>
+                <w:color w:val="000000"/>
+                <w:lang w:eastAsia="es-EC"/>
+              </w:rPr>
+              <w:t>content</w:t>
+            </w:r>
+            <w:proofErr w:type="spellEnd"/>
+            <w:r>
+              <w:rPr>
+                <w:rFonts w:ascii="inherit" w:eastAsia="Times New Roman" w:hAnsi="inherit" w:cs="Calibri"/>
+                <w:color w:val="000000"/>
+                <w:lang w:eastAsia="es-EC"/>
+              </w:rPr>
+              <w:t xml:space="preserve"> </w:t>
+            </w:r>
+            <w:proofErr w:type="spellStart"/>
+            <w:r>
+              <w:rPr>
+                <w:rFonts w:ascii="inherit" w:eastAsia="Times New Roman" w:hAnsi="inherit" w:cs="Calibri"/>
+                <w:color w:val="000000"/>
+                <w:lang w:eastAsia="es-EC"/>
+              </w:rPr>
+              <w:t>that</w:t>
+            </w:r>
+            <w:proofErr w:type="spellEnd"/>
+            <w:r>
+              <w:rPr>
+                <w:rFonts w:ascii="inherit" w:eastAsia="Times New Roman" w:hAnsi="inherit" w:cs="Calibri"/>
+                <w:color w:val="000000"/>
+                <w:lang w:eastAsia="es-EC"/>
+              </w:rPr>
+              <w:t xml:space="preserve"> </w:t>
+            </w:r>
+            <w:proofErr w:type="spellStart"/>
+            <w:r>
+              <w:rPr>
+                <w:rFonts w:ascii="inherit" w:eastAsia="Times New Roman" w:hAnsi="inherit" w:cs="Calibri"/>
+                <w:color w:val="000000"/>
+                <w:lang w:eastAsia="es-EC"/>
+              </w:rPr>
+              <w:t>surrounds</w:t>
+            </w:r>
+            <w:proofErr w:type="spellEnd"/>
+            <w:r>
+              <w:rPr>
+                <w:rFonts w:ascii="inherit" w:eastAsia="Times New Roman" w:hAnsi="inherit" w:cs="Calibri"/>
+                <w:color w:val="000000"/>
+                <w:lang w:eastAsia="es-EC"/>
+              </w:rPr>
+              <w:t xml:space="preserve"> </w:t>
+            </w:r>
+            <w:proofErr w:type="spellStart"/>
+            <w:r>
+              <w:rPr>
+                <w:rFonts w:ascii="inherit" w:eastAsia="Times New Roman" w:hAnsi="inherit" w:cs="Calibri"/>
+                <w:color w:val="000000"/>
+                <w:lang w:eastAsia="es-EC"/>
+              </w:rPr>
+              <w:t>it</w:t>
+            </w:r>
+            <w:proofErr w:type="spellEnd"/>
+            <w:r>
+              <w:rPr>
+                <w:rFonts w:ascii="inherit" w:eastAsia="Times New Roman" w:hAnsi="inherit" w:cs="Calibri"/>
+                <w:color w:val="000000"/>
+                <w:lang w:eastAsia="es-EC"/>
+              </w:rPr>
+              <w:t xml:space="preserve">, </w:t>
+            </w:r>
+            <w:proofErr w:type="spellStart"/>
+            <w:r>
+              <w:rPr>
+                <w:rFonts w:ascii="inherit" w:eastAsia="Times New Roman" w:hAnsi="inherit" w:cs="Calibri"/>
+                <w:color w:val="000000"/>
+                <w:lang w:eastAsia="es-EC"/>
+              </w:rPr>
+              <w:t>but</w:t>
+            </w:r>
+            <w:proofErr w:type="spellEnd"/>
+            <w:r>
+              <w:rPr>
+                <w:rFonts w:ascii="inherit" w:eastAsia="Times New Roman" w:hAnsi="inherit" w:cs="Calibri"/>
+                <w:color w:val="000000"/>
+                <w:lang w:eastAsia="es-EC"/>
+              </w:rPr>
+              <w:t xml:space="preserve"> can </w:t>
+            </w:r>
+            <w:proofErr w:type="spellStart"/>
+            <w:r>
+              <w:rPr>
+                <w:rFonts w:ascii="inherit" w:eastAsia="Times New Roman" w:hAnsi="inherit" w:cs="Calibri"/>
+                <w:color w:val="000000"/>
+                <w:lang w:eastAsia="es-EC"/>
+              </w:rPr>
+              <w:t>provide</w:t>
+            </w:r>
+            <w:proofErr w:type="spellEnd"/>
+            <w:r>
+              <w:rPr>
+                <w:rFonts w:ascii="inherit" w:eastAsia="Times New Roman" w:hAnsi="inherit" w:cs="Calibri"/>
+                <w:color w:val="000000"/>
+                <w:lang w:eastAsia="es-EC"/>
+              </w:rPr>
+              <w:t xml:space="preserve"> </w:t>
+            </w:r>
+            <w:proofErr w:type="spellStart"/>
+            <w:r>
+              <w:rPr>
+                <w:rFonts w:ascii="inherit" w:eastAsia="Times New Roman" w:hAnsi="inherit" w:cs="Calibri"/>
+                <w:color w:val="000000"/>
+                <w:lang w:eastAsia="es-EC"/>
+              </w:rPr>
+              <w:t>additional</w:t>
+            </w:r>
+            <w:proofErr w:type="spellEnd"/>
+            <w:r>
+              <w:rPr>
+                <w:rFonts w:ascii="inherit" w:eastAsia="Times New Roman" w:hAnsi="inherit" w:cs="Calibri"/>
+                <w:color w:val="000000"/>
+                <w:lang w:eastAsia="es-EC"/>
+              </w:rPr>
+              <w:t xml:space="preserve"> </w:t>
+            </w:r>
+            <w:proofErr w:type="spellStart"/>
+            <w:r>
+              <w:rPr>
+                <w:rFonts w:ascii="inherit" w:eastAsia="Times New Roman" w:hAnsi="inherit" w:cs="Calibri"/>
+                <w:color w:val="000000"/>
+                <w:lang w:eastAsia="es-EC"/>
+              </w:rPr>
+              <w:t>information</w:t>
+            </w:r>
+            <w:proofErr w:type="spellEnd"/>
+            <w:r>
+              <w:rPr>
+                <w:rFonts w:ascii="inherit" w:eastAsia="Times New Roman" w:hAnsi="inherit" w:cs="Calibri"/>
+                <w:color w:val="000000"/>
+                <w:lang w:eastAsia="es-EC"/>
+              </w:rPr>
+              <w:t>.</w:t>
+            </w:r>
+          </w:p>
+        </w:tc>
+      </w:tr>
+      <w:tr>
+        <w:trPr>
+          <w:trHeight w:val="645"/>
+        </w:trPr>
+        <w:tc>
+          <w:tcPr>
+            <w:tcW w:w="3100" w:type="dxa"/>
+            <w:tcBorders>
+              <w:top w:val="nil"/>
+              <w:left w:val="single" w:sz="8" w:space="0" w:color="CBCBCB"/>
+              <w:bottom w:val="single" w:sz="8" w:space="0" w:color="CBCBCB"/>
+              <w:right w:val="single" w:sz="8" w:space="0" w:color="CBCBCB"/>
+            </w:tcBorders>
+            <w:shd w:val="clear" w:color="auto" w:fill="auto"/>
+            <w:hideMark/>
+          </w:tcPr>
+          <w:p>
+            <w:pPr>
+              <w:spacing w:after="0" w:line="240" w:lineRule="auto"/>
+              <w:rPr>
+                <w:rFonts w:ascii="inherit" w:eastAsia="Times New Roman" w:hAnsi="inherit" w:cs="Calibri"/>
+                <w:b/>
+                <w:bCs/>
+                <w:color w:val="1D9DD9"/>
+                <w:lang w:eastAsia="es-EC"/>
+              </w:rPr>
+            </w:pPr>
+            <w:r>
+              <w:rPr>
+                <w:rFonts w:ascii="inherit" w:eastAsia="Times New Roman" w:hAnsi="inherit" w:cs="Calibri"/>
+                <w:b/>
+                <w:bCs/>
+                <w:color w:val="1D9DD9"/>
+                <w:lang w:eastAsia="es-EC"/>
+              </w:rPr>
+              <w:t>&lt;figure&gt;</w:t>
+            </w:r>
+            <w:r>
+              <w:rPr>
+                <w:rFonts w:ascii="inherit" w:eastAsia="Times New Roman" w:hAnsi="inherit" w:cs="Calibri"/>
+                <w:color w:val="000000"/>
+                <w:lang w:eastAsia="es-EC"/>
+              </w:rPr>
+              <w:t> and </w:t>
+            </w:r>
+            <w:r>
+              <w:rPr>
+                <w:rFonts w:ascii="Courier New" w:eastAsia="Times New Roman" w:hAnsi="Courier New" w:cs="Courier New"/>
+                <w:b/>
+                <w:bCs/>
+                <w:color w:val="1D9DD9"/>
+                <w:lang w:eastAsia="es-EC"/>
+              </w:rPr>
+              <w:t>&lt;</w:t>
+            </w:r>
+            <w:proofErr w:type="spellStart"/>
+            <w:r>
+              <w:rPr>
+                <w:rFonts w:ascii="Courier New" w:eastAsia="Times New Roman" w:hAnsi="Courier New" w:cs="Courier New"/>
+                <w:b/>
+                <w:bCs/>
+                <w:color w:val="1D9DD9"/>
+                <w:lang w:eastAsia="es-EC"/>
+              </w:rPr>
+              <w:t>figcaption</w:t>
+            </w:r>
+            <w:proofErr w:type="spellEnd"/>
+            <w:r>
+              <w:rPr>
+                <w:rFonts w:ascii="Courier New" w:eastAsia="Times New Roman" w:hAnsi="Courier New" w:cs="Courier New"/>
+                <w:b/>
+                <w:bCs/>
+                <w:color w:val="1D9DD9"/>
+                <w:lang w:eastAsia="es-EC"/>
+              </w:rPr>
+              <w:t>&gt;</w:t>
+            </w:r>
+          </w:p>
+        </w:tc>
+        <w:tc>
+          <w:tcPr>
+            <w:tcW w:w="7240" w:type="dxa"/>
+            <w:tcBorders>
+              <w:top w:val="nil"/>
+              <w:left w:val="nil"/>
+              <w:bottom w:val="single" w:sz="8" w:space="0" w:color="CBCBCB"/>
+              <w:right w:val="single" w:sz="8" w:space="0" w:color="CBCBCB"/>
+            </w:tcBorders>
+            <w:shd w:val="clear" w:color="auto" w:fill="auto"/>
+            <w:hideMark/>
+          </w:tcPr>
+          <w:p>
+            <w:pPr>
+              <w:spacing w:after="0" w:line="240" w:lineRule="auto"/>
+              <w:rPr>
+                <w:rFonts w:ascii="inherit" w:eastAsia="Times New Roman" w:hAnsi="inherit" w:cs="Calibri"/>
+                <w:color w:val="000000"/>
+                <w:lang w:eastAsia="es-EC"/>
+              </w:rPr>
+            </w:pPr>
+            <w:proofErr w:type="spellStart"/>
+            <w:r>
+              <w:rPr>
+                <w:rFonts w:ascii="inherit" w:eastAsia="Times New Roman" w:hAnsi="inherit" w:cs="Calibri"/>
+                <w:color w:val="000000"/>
+                <w:lang w:eastAsia="es-EC"/>
+              </w:rPr>
+              <w:t>Used</w:t>
+            </w:r>
+            <w:proofErr w:type="spellEnd"/>
+            <w:r>
+              <w:rPr>
+                <w:rFonts w:ascii="inherit" w:eastAsia="Times New Roman" w:hAnsi="inherit" w:cs="Calibri"/>
+                <w:color w:val="000000"/>
+                <w:lang w:eastAsia="es-EC"/>
+              </w:rPr>
+              <w:t xml:space="preserve"> to </w:t>
+            </w:r>
+            <w:proofErr w:type="spellStart"/>
+            <w:r>
+              <w:rPr>
+                <w:rFonts w:ascii="inherit" w:eastAsia="Times New Roman" w:hAnsi="inherit" w:cs="Calibri"/>
+                <w:color w:val="000000"/>
+                <w:lang w:eastAsia="es-EC"/>
+              </w:rPr>
+              <w:t>encapsulate</w:t>
+            </w:r>
+            <w:proofErr w:type="spellEnd"/>
+            <w:r>
+              <w:rPr>
+                <w:rFonts w:ascii="inherit" w:eastAsia="Times New Roman" w:hAnsi="inherit" w:cs="Calibri"/>
+                <w:color w:val="000000"/>
+                <w:lang w:eastAsia="es-EC"/>
+              </w:rPr>
+              <w:t xml:space="preserve"> a figure as a single </w:t>
+            </w:r>
+            <w:proofErr w:type="spellStart"/>
+            <w:r>
+              <w:rPr>
+                <w:rFonts w:ascii="inherit" w:eastAsia="Times New Roman" w:hAnsi="inherit" w:cs="Calibri"/>
+                <w:color w:val="000000"/>
+                <w:lang w:eastAsia="es-EC"/>
+              </w:rPr>
+              <w:t>item</w:t>
+            </w:r>
+            <w:proofErr w:type="spellEnd"/>
+            <w:r>
+              <w:rPr>
+                <w:rFonts w:ascii="inherit" w:eastAsia="Times New Roman" w:hAnsi="inherit" w:cs="Calibri"/>
+                <w:color w:val="000000"/>
+                <w:lang w:eastAsia="es-EC"/>
+              </w:rPr>
+              <w:t xml:space="preserve">, and </w:t>
+            </w:r>
+            <w:proofErr w:type="spellStart"/>
+            <w:r>
+              <w:rPr>
+                <w:rFonts w:ascii="inherit" w:eastAsia="Times New Roman" w:hAnsi="inherit" w:cs="Calibri"/>
+                <w:color w:val="000000"/>
+                <w:lang w:eastAsia="es-EC"/>
+              </w:rPr>
+              <w:t>contains</w:t>
+            </w:r>
+            <w:proofErr w:type="spellEnd"/>
+            <w:r>
+              <w:rPr>
+                <w:rFonts w:ascii="inherit" w:eastAsia="Times New Roman" w:hAnsi="inherit" w:cs="Calibri"/>
+                <w:color w:val="000000"/>
+                <w:lang w:eastAsia="es-EC"/>
+              </w:rPr>
+              <w:t xml:space="preserve"> a </w:t>
+            </w:r>
+            <w:proofErr w:type="spellStart"/>
+            <w:r>
+              <w:rPr>
+                <w:rFonts w:ascii="inherit" w:eastAsia="Times New Roman" w:hAnsi="inherit" w:cs="Calibri"/>
+                <w:color w:val="000000"/>
+                <w:lang w:eastAsia="es-EC"/>
+              </w:rPr>
+              <w:t>caption</w:t>
+            </w:r>
+            <w:proofErr w:type="spellEnd"/>
+            <w:r>
+              <w:rPr>
+                <w:rFonts w:ascii="inherit" w:eastAsia="Times New Roman" w:hAnsi="inherit" w:cs="Calibri"/>
+                <w:color w:val="000000"/>
+                <w:lang w:eastAsia="es-EC"/>
+              </w:rPr>
+              <w:t xml:space="preserve"> </w:t>
+            </w:r>
+            <w:proofErr w:type="spellStart"/>
+            <w:r>
+              <w:rPr>
+                <w:rFonts w:ascii="inherit" w:eastAsia="Times New Roman" w:hAnsi="inherit" w:cs="Calibri"/>
+                <w:color w:val="000000"/>
+                <w:lang w:eastAsia="es-EC"/>
+              </w:rPr>
+              <w:t>for</w:t>
+            </w:r>
+            <w:proofErr w:type="spellEnd"/>
+            <w:r>
+              <w:rPr>
+                <w:rFonts w:ascii="inherit" w:eastAsia="Times New Roman" w:hAnsi="inherit" w:cs="Calibri"/>
+                <w:color w:val="000000"/>
+                <w:lang w:eastAsia="es-EC"/>
+              </w:rPr>
+              <w:t xml:space="preserve"> </w:t>
+            </w:r>
+            <w:proofErr w:type="spellStart"/>
+            <w:r>
+              <w:rPr>
+                <w:rFonts w:ascii="inherit" w:eastAsia="Times New Roman" w:hAnsi="inherit" w:cs="Calibri"/>
+                <w:color w:val="000000"/>
+                <w:lang w:eastAsia="es-EC"/>
+              </w:rPr>
+              <w:t>the</w:t>
+            </w:r>
+            <w:proofErr w:type="spellEnd"/>
+            <w:r>
+              <w:rPr>
+                <w:rFonts w:ascii="inherit" w:eastAsia="Times New Roman" w:hAnsi="inherit" w:cs="Calibri"/>
+                <w:color w:val="000000"/>
+                <w:lang w:eastAsia="es-EC"/>
+              </w:rPr>
+              <w:t xml:space="preserve"> figure, </w:t>
+            </w:r>
+            <w:proofErr w:type="spellStart"/>
+            <w:r>
+              <w:rPr>
+                <w:rFonts w:ascii="inherit" w:eastAsia="Times New Roman" w:hAnsi="inherit" w:cs="Calibri"/>
+                <w:color w:val="000000"/>
+                <w:lang w:eastAsia="es-EC"/>
+              </w:rPr>
+              <w:t>respectively</w:t>
+            </w:r>
+            <w:proofErr w:type="spellEnd"/>
+            <w:r>
+              <w:rPr>
+                <w:rFonts w:ascii="inherit" w:eastAsia="Times New Roman" w:hAnsi="inherit" w:cs="Calibri"/>
+                <w:color w:val="000000"/>
+                <w:lang w:eastAsia="es-EC"/>
+              </w:rPr>
+              <w:t>.</w:t>
+            </w:r>
+          </w:p>
+        </w:tc>
+      </w:tr>
+      <w:tr>
+        <w:trPr>
+          <w:trHeight w:val="1485"/>
+        </w:trPr>
+        <w:tc>
+          <w:tcPr>
+            <w:tcW w:w="3100" w:type="dxa"/>
+            <w:tcBorders>
+              <w:top w:val="nil"/>
+              <w:left w:val="single" w:sz="8" w:space="0" w:color="CBCBCB"/>
+              <w:bottom w:val="single" w:sz="8" w:space="0" w:color="CBCBCB"/>
+              <w:right w:val="single" w:sz="8" w:space="0" w:color="CBCBCB"/>
+            </w:tcBorders>
+            <w:shd w:val="clear" w:color="auto" w:fill="auto"/>
+            <w:hideMark/>
+          </w:tcPr>
+          <w:p>
+            <w:pPr>
+              <w:spacing w:after="0" w:line="240" w:lineRule="auto"/>
+              <w:rPr>
+                <w:rFonts w:ascii="Calibri" w:eastAsia="Times New Roman" w:hAnsi="Calibri" w:cs="Calibri"/>
+                <w:color w:val="0563C1"/>
+                <w:u w:val="single"/>
+                <w:lang w:eastAsia="es-EC"/>
+              </w:rPr>
+            </w:pPr>
+            <w:hyperlink r:id="rId43" w:anchor="the-aside-element" w:tgtFrame="_blank" w:history="1">
+              <w:r>
+                <w:rPr>
+                  <w:rFonts w:ascii="Calibri" w:eastAsia="Times New Roman" w:hAnsi="Calibri" w:cs="Calibri"/>
+                  <w:color w:val="0563C1"/>
+                  <w:u w:val="single"/>
+                  <w:lang w:eastAsia="es-EC"/>
+                </w:rPr>
+                <w:t>&lt;</w:t>
+              </w:r>
+              <w:proofErr w:type="spellStart"/>
+              <w:r>
+                <w:rPr>
+                  <w:rFonts w:ascii="Calibri" w:eastAsia="Times New Roman" w:hAnsi="Calibri" w:cs="Calibri"/>
+                  <w:color w:val="0563C1"/>
+                  <w:u w:val="single"/>
+                  <w:lang w:eastAsia="es-EC"/>
+                </w:rPr>
+                <w:t>main</w:t>
+              </w:r>
+              <w:proofErr w:type="spellEnd"/>
+              <w:r>
+                <w:rPr>
+                  <w:rFonts w:ascii="Calibri" w:eastAsia="Times New Roman" w:hAnsi="Calibri" w:cs="Calibri"/>
+                  <w:color w:val="0563C1"/>
+                  <w:u w:val="single"/>
+                  <w:lang w:eastAsia="es-EC"/>
+                </w:rPr>
+                <w:t>&gt;</w:t>
+              </w:r>
+            </w:hyperlink>
+          </w:p>
+        </w:tc>
+        <w:tc>
+          <w:tcPr>
+            <w:tcW w:w="7240" w:type="dxa"/>
+            <w:tcBorders>
+              <w:top w:val="nil"/>
+              <w:left w:val="nil"/>
+              <w:bottom w:val="single" w:sz="8" w:space="0" w:color="CBCBCB"/>
+              <w:right w:val="single" w:sz="8" w:space="0" w:color="CBCBCB"/>
+            </w:tcBorders>
+            <w:shd w:val="clear" w:color="auto" w:fill="auto"/>
+            <w:hideMark/>
+          </w:tcPr>
+          <w:p>
+            <w:pPr>
+              <w:spacing w:after="0" w:line="240" w:lineRule="auto"/>
+              <w:rPr>
+                <w:rFonts w:ascii="inherit" w:eastAsia="Times New Roman" w:hAnsi="inherit" w:cs="Calibri"/>
+                <w:color w:val="000000"/>
+                <w:lang w:eastAsia="es-EC"/>
+              </w:rPr>
+            </w:pPr>
+            <w:proofErr w:type="spellStart"/>
+            <w:r>
+              <w:rPr>
+                <w:rFonts w:ascii="inherit" w:eastAsia="Times New Roman" w:hAnsi="inherit" w:cs="Calibri"/>
+                <w:color w:val="000000"/>
+                <w:lang w:eastAsia="es-EC"/>
+              </w:rPr>
+              <w:t>The</w:t>
+            </w:r>
+            <w:proofErr w:type="spellEnd"/>
+            <w:r>
+              <w:rPr>
+                <w:rFonts w:ascii="inherit" w:eastAsia="Times New Roman" w:hAnsi="inherit" w:cs="Calibri"/>
+                <w:color w:val="000000"/>
+                <w:lang w:eastAsia="es-EC"/>
+              </w:rPr>
+              <w:t xml:space="preserve"> </w:t>
+            </w:r>
+            <w:proofErr w:type="spellStart"/>
+            <w:r>
+              <w:rPr>
+                <w:rFonts w:ascii="inherit" w:eastAsia="Times New Roman" w:hAnsi="inherit" w:cs="Calibri"/>
+                <w:color w:val="000000"/>
+                <w:lang w:eastAsia="es-EC"/>
+              </w:rPr>
+              <w:t>main</w:t>
+            </w:r>
+            <w:proofErr w:type="spellEnd"/>
+            <w:r>
+              <w:rPr>
+                <w:rFonts w:ascii="inherit" w:eastAsia="Times New Roman" w:hAnsi="inherit" w:cs="Calibri"/>
+                <w:color w:val="000000"/>
+                <w:lang w:eastAsia="es-EC"/>
+              </w:rPr>
+              <w:t xml:space="preserve"> </w:t>
+            </w:r>
+            <w:proofErr w:type="spellStart"/>
+            <w:r>
+              <w:rPr>
+                <w:rFonts w:ascii="inherit" w:eastAsia="Times New Roman" w:hAnsi="inherit" w:cs="Calibri"/>
+                <w:color w:val="000000"/>
+                <w:lang w:eastAsia="es-EC"/>
+              </w:rPr>
+              <w:t>element</w:t>
+            </w:r>
+            <w:proofErr w:type="spellEnd"/>
+            <w:r>
+              <w:rPr>
+                <w:rFonts w:ascii="inherit" w:eastAsia="Times New Roman" w:hAnsi="inherit" w:cs="Calibri"/>
+                <w:color w:val="000000"/>
+                <w:lang w:eastAsia="es-EC"/>
+              </w:rPr>
+              <w:t xml:space="preserve"> </w:t>
+            </w:r>
+            <w:proofErr w:type="spellStart"/>
+            <w:r>
+              <w:rPr>
+                <w:rFonts w:ascii="inherit" w:eastAsia="Times New Roman" w:hAnsi="inherit" w:cs="Calibri"/>
+                <w:color w:val="000000"/>
+                <w:lang w:eastAsia="es-EC"/>
+              </w:rPr>
+              <w:t>represents</w:t>
+            </w:r>
+            <w:proofErr w:type="spellEnd"/>
+            <w:r>
+              <w:rPr>
+                <w:rFonts w:ascii="inherit" w:eastAsia="Times New Roman" w:hAnsi="inherit" w:cs="Calibri"/>
+                <w:color w:val="000000"/>
+                <w:lang w:eastAsia="es-EC"/>
+              </w:rPr>
+              <w:t xml:space="preserve"> </w:t>
+            </w:r>
+            <w:proofErr w:type="spellStart"/>
+            <w:r>
+              <w:rPr>
+                <w:rFonts w:ascii="inherit" w:eastAsia="Times New Roman" w:hAnsi="inherit" w:cs="Calibri"/>
+                <w:color w:val="000000"/>
+                <w:lang w:eastAsia="es-EC"/>
+              </w:rPr>
+              <w:t>the</w:t>
+            </w:r>
+            <w:proofErr w:type="spellEnd"/>
+            <w:r>
+              <w:rPr>
+                <w:rFonts w:ascii="inherit" w:eastAsia="Times New Roman" w:hAnsi="inherit" w:cs="Calibri"/>
+                <w:color w:val="000000"/>
+                <w:lang w:eastAsia="es-EC"/>
+              </w:rPr>
+              <w:t xml:space="preserve"> </w:t>
+            </w:r>
+            <w:proofErr w:type="spellStart"/>
+            <w:r>
+              <w:rPr>
+                <w:rFonts w:ascii="inherit" w:eastAsia="Times New Roman" w:hAnsi="inherit" w:cs="Calibri"/>
+                <w:color w:val="000000"/>
+                <w:lang w:eastAsia="es-EC"/>
+              </w:rPr>
+              <w:t>main</w:t>
+            </w:r>
+            <w:proofErr w:type="spellEnd"/>
+            <w:r>
+              <w:rPr>
+                <w:rFonts w:ascii="inherit" w:eastAsia="Times New Roman" w:hAnsi="inherit" w:cs="Calibri"/>
+                <w:color w:val="000000"/>
+                <w:lang w:eastAsia="es-EC"/>
+              </w:rPr>
+              <w:t xml:space="preserve"> </w:t>
+            </w:r>
+            <w:proofErr w:type="spellStart"/>
+            <w:r>
+              <w:rPr>
+                <w:rFonts w:ascii="inherit" w:eastAsia="Times New Roman" w:hAnsi="inherit" w:cs="Calibri"/>
+                <w:color w:val="000000"/>
+                <w:lang w:eastAsia="es-EC"/>
+              </w:rPr>
+              <w:t>content</w:t>
+            </w:r>
+            <w:proofErr w:type="spellEnd"/>
+            <w:r>
+              <w:rPr>
+                <w:rFonts w:ascii="inherit" w:eastAsia="Times New Roman" w:hAnsi="inherit" w:cs="Calibri"/>
+                <w:color w:val="000000"/>
+                <w:lang w:eastAsia="es-EC"/>
+              </w:rPr>
+              <w:t xml:space="preserve"> of </w:t>
+            </w:r>
+            <w:proofErr w:type="spellStart"/>
+            <w:r>
+              <w:rPr>
+                <w:rFonts w:ascii="inherit" w:eastAsia="Times New Roman" w:hAnsi="inherit" w:cs="Calibri"/>
+                <w:color w:val="000000"/>
+                <w:lang w:eastAsia="es-EC"/>
+              </w:rPr>
+              <w:t>the</w:t>
+            </w:r>
+            <w:proofErr w:type="spellEnd"/>
+            <w:r>
+              <w:rPr>
+                <w:rFonts w:ascii="inherit" w:eastAsia="Times New Roman" w:hAnsi="inherit" w:cs="Calibri"/>
+                <w:color w:val="000000"/>
+                <w:lang w:eastAsia="es-EC"/>
+              </w:rPr>
+              <w:t xml:space="preserve"> </w:t>
+            </w:r>
+            <w:proofErr w:type="spellStart"/>
+            <w:r>
+              <w:rPr>
+                <w:rFonts w:ascii="inherit" w:eastAsia="Times New Roman" w:hAnsi="inherit" w:cs="Calibri"/>
+                <w:color w:val="000000"/>
+                <w:lang w:eastAsia="es-EC"/>
+              </w:rPr>
+              <w:t>body</w:t>
+            </w:r>
+            <w:proofErr w:type="spellEnd"/>
+            <w:r>
+              <w:rPr>
+                <w:rFonts w:ascii="inherit" w:eastAsia="Times New Roman" w:hAnsi="inherit" w:cs="Calibri"/>
+                <w:color w:val="000000"/>
+                <w:lang w:eastAsia="es-EC"/>
+              </w:rPr>
+              <w:t xml:space="preserve"> of a </w:t>
+            </w:r>
+            <w:proofErr w:type="spellStart"/>
+            <w:r>
+              <w:rPr>
+                <w:rFonts w:ascii="inherit" w:eastAsia="Times New Roman" w:hAnsi="inherit" w:cs="Calibri"/>
+                <w:color w:val="000000"/>
+                <w:lang w:eastAsia="es-EC"/>
+              </w:rPr>
+              <w:t>document</w:t>
+            </w:r>
+            <w:proofErr w:type="spellEnd"/>
+            <w:r>
+              <w:rPr>
+                <w:rFonts w:ascii="inherit" w:eastAsia="Times New Roman" w:hAnsi="inherit" w:cs="Calibri"/>
+                <w:color w:val="000000"/>
+                <w:lang w:eastAsia="es-EC"/>
+              </w:rPr>
+              <w:t xml:space="preserve"> </w:t>
+            </w:r>
+            <w:proofErr w:type="spellStart"/>
+            <w:r>
+              <w:rPr>
+                <w:rFonts w:ascii="inherit" w:eastAsia="Times New Roman" w:hAnsi="inherit" w:cs="Calibri"/>
+                <w:color w:val="000000"/>
+                <w:lang w:eastAsia="es-EC"/>
+              </w:rPr>
+              <w:t>or</w:t>
+            </w:r>
+            <w:proofErr w:type="spellEnd"/>
+            <w:r>
+              <w:rPr>
+                <w:rFonts w:ascii="inherit" w:eastAsia="Times New Roman" w:hAnsi="inherit" w:cs="Calibri"/>
+                <w:color w:val="000000"/>
+                <w:lang w:eastAsia="es-EC"/>
+              </w:rPr>
+              <w:t xml:space="preserve"> </w:t>
+            </w:r>
+            <w:proofErr w:type="spellStart"/>
+            <w:r>
+              <w:rPr>
+                <w:rFonts w:ascii="inherit" w:eastAsia="Times New Roman" w:hAnsi="inherit" w:cs="Calibri"/>
+                <w:color w:val="000000"/>
+                <w:lang w:eastAsia="es-EC"/>
+              </w:rPr>
+              <w:t>application</w:t>
+            </w:r>
+            <w:proofErr w:type="spellEnd"/>
+            <w:r>
+              <w:rPr>
+                <w:rFonts w:ascii="inherit" w:eastAsia="Times New Roman" w:hAnsi="inherit" w:cs="Calibri"/>
+                <w:color w:val="000000"/>
+                <w:lang w:eastAsia="es-EC"/>
+              </w:rPr>
+              <w:t xml:space="preserve">. </w:t>
+            </w:r>
+            <w:proofErr w:type="spellStart"/>
+            <w:r>
+              <w:rPr>
+                <w:rFonts w:ascii="inherit" w:eastAsia="Times New Roman" w:hAnsi="inherit" w:cs="Calibri"/>
+                <w:color w:val="000000"/>
+                <w:lang w:eastAsia="es-EC"/>
+              </w:rPr>
+              <w:t>The</w:t>
+            </w:r>
+            <w:proofErr w:type="spellEnd"/>
+            <w:r>
+              <w:rPr>
+                <w:rFonts w:ascii="inherit" w:eastAsia="Times New Roman" w:hAnsi="inherit" w:cs="Calibri"/>
+                <w:color w:val="000000"/>
+                <w:lang w:eastAsia="es-EC"/>
+              </w:rPr>
+              <w:t xml:space="preserve"> </w:t>
+            </w:r>
+            <w:proofErr w:type="spellStart"/>
+            <w:r>
+              <w:rPr>
+                <w:rFonts w:ascii="inherit" w:eastAsia="Times New Roman" w:hAnsi="inherit" w:cs="Calibri"/>
+                <w:color w:val="000000"/>
+                <w:lang w:eastAsia="es-EC"/>
+              </w:rPr>
+              <w:t>main</w:t>
+            </w:r>
+            <w:proofErr w:type="spellEnd"/>
+            <w:r>
+              <w:rPr>
+                <w:rFonts w:ascii="inherit" w:eastAsia="Times New Roman" w:hAnsi="inherit" w:cs="Calibri"/>
+                <w:color w:val="000000"/>
+                <w:lang w:eastAsia="es-EC"/>
+              </w:rPr>
+              <w:t xml:space="preserve"> </w:t>
+            </w:r>
+            <w:proofErr w:type="spellStart"/>
+            <w:r>
+              <w:rPr>
+                <w:rFonts w:ascii="inherit" w:eastAsia="Times New Roman" w:hAnsi="inherit" w:cs="Calibri"/>
+                <w:color w:val="000000"/>
+                <w:lang w:eastAsia="es-EC"/>
+              </w:rPr>
+              <w:t>content</w:t>
+            </w:r>
+            <w:proofErr w:type="spellEnd"/>
+            <w:r>
+              <w:rPr>
+                <w:rFonts w:ascii="inherit" w:eastAsia="Times New Roman" w:hAnsi="inherit" w:cs="Calibri"/>
+                <w:color w:val="000000"/>
+                <w:lang w:eastAsia="es-EC"/>
+              </w:rPr>
+              <w:t xml:space="preserve"> </w:t>
+            </w:r>
+            <w:proofErr w:type="spellStart"/>
+            <w:r>
+              <w:rPr>
+                <w:rFonts w:ascii="inherit" w:eastAsia="Times New Roman" w:hAnsi="inherit" w:cs="Calibri"/>
+                <w:color w:val="000000"/>
+                <w:lang w:eastAsia="es-EC"/>
+              </w:rPr>
+              <w:t>area</w:t>
+            </w:r>
+            <w:proofErr w:type="spellEnd"/>
+            <w:r>
+              <w:rPr>
+                <w:rFonts w:ascii="inherit" w:eastAsia="Times New Roman" w:hAnsi="inherit" w:cs="Calibri"/>
+                <w:color w:val="000000"/>
+                <w:lang w:eastAsia="es-EC"/>
+              </w:rPr>
+              <w:t xml:space="preserve"> </w:t>
+            </w:r>
+            <w:proofErr w:type="spellStart"/>
+            <w:r>
+              <w:rPr>
+                <w:rFonts w:ascii="inherit" w:eastAsia="Times New Roman" w:hAnsi="inherit" w:cs="Calibri"/>
+                <w:color w:val="000000"/>
+                <w:lang w:eastAsia="es-EC"/>
+              </w:rPr>
+              <w:t>consists</w:t>
+            </w:r>
+            <w:proofErr w:type="spellEnd"/>
+            <w:r>
+              <w:rPr>
+                <w:rFonts w:ascii="inherit" w:eastAsia="Times New Roman" w:hAnsi="inherit" w:cs="Calibri"/>
+                <w:color w:val="000000"/>
+                <w:lang w:eastAsia="es-EC"/>
+              </w:rPr>
+              <w:t xml:space="preserve"> of </w:t>
+            </w:r>
+            <w:proofErr w:type="spellStart"/>
+            <w:r>
+              <w:rPr>
+                <w:rFonts w:ascii="inherit" w:eastAsia="Times New Roman" w:hAnsi="inherit" w:cs="Calibri"/>
+                <w:color w:val="000000"/>
+                <w:lang w:eastAsia="es-EC"/>
+              </w:rPr>
+              <w:t>content</w:t>
+            </w:r>
+            <w:proofErr w:type="spellEnd"/>
+            <w:r>
+              <w:rPr>
+                <w:rFonts w:ascii="inherit" w:eastAsia="Times New Roman" w:hAnsi="inherit" w:cs="Calibri"/>
+                <w:color w:val="000000"/>
+                <w:lang w:eastAsia="es-EC"/>
+              </w:rPr>
+              <w:t xml:space="preserve"> </w:t>
+            </w:r>
+            <w:proofErr w:type="spellStart"/>
+            <w:r>
+              <w:rPr>
+                <w:rFonts w:ascii="inherit" w:eastAsia="Times New Roman" w:hAnsi="inherit" w:cs="Calibri"/>
+                <w:color w:val="000000"/>
+                <w:lang w:eastAsia="es-EC"/>
+              </w:rPr>
+              <w:t>that</w:t>
+            </w:r>
+            <w:proofErr w:type="spellEnd"/>
+            <w:r>
+              <w:rPr>
+                <w:rFonts w:ascii="inherit" w:eastAsia="Times New Roman" w:hAnsi="inherit" w:cs="Calibri"/>
+                <w:color w:val="000000"/>
+                <w:lang w:eastAsia="es-EC"/>
+              </w:rPr>
+              <w:t xml:space="preserve"> </w:t>
+            </w:r>
+            <w:proofErr w:type="spellStart"/>
+            <w:r>
+              <w:rPr>
+                <w:rFonts w:ascii="inherit" w:eastAsia="Times New Roman" w:hAnsi="inherit" w:cs="Calibri"/>
+                <w:color w:val="000000"/>
+                <w:lang w:eastAsia="es-EC"/>
+              </w:rPr>
+              <w:t>is</w:t>
+            </w:r>
+            <w:proofErr w:type="spellEnd"/>
+            <w:r>
+              <w:rPr>
+                <w:rFonts w:ascii="inherit" w:eastAsia="Times New Roman" w:hAnsi="inherit" w:cs="Calibri"/>
+                <w:color w:val="000000"/>
+                <w:lang w:eastAsia="es-EC"/>
+              </w:rPr>
+              <w:t xml:space="preserve"> </w:t>
+            </w:r>
+            <w:proofErr w:type="spellStart"/>
+            <w:r>
+              <w:rPr>
+                <w:rFonts w:ascii="inherit" w:eastAsia="Times New Roman" w:hAnsi="inherit" w:cs="Calibri"/>
+                <w:color w:val="000000"/>
+                <w:lang w:eastAsia="es-EC"/>
+              </w:rPr>
+              <w:t>directly</w:t>
+            </w:r>
+            <w:proofErr w:type="spellEnd"/>
+            <w:r>
+              <w:rPr>
+                <w:rFonts w:ascii="inherit" w:eastAsia="Times New Roman" w:hAnsi="inherit" w:cs="Calibri"/>
+                <w:color w:val="000000"/>
+                <w:lang w:eastAsia="es-EC"/>
+              </w:rPr>
+              <w:t xml:space="preserve"> </w:t>
+            </w:r>
+            <w:proofErr w:type="spellStart"/>
+            <w:r>
+              <w:rPr>
+                <w:rFonts w:ascii="inherit" w:eastAsia="Times New Roman" w:hAnsi="inherit" w:cs="Calibri"/>
+                <w:color w:val="000000"/>
+                <w:lang w:eastAsia="es-EC"/>
+              </w:rPr>
+              <w:t>related</w:t>
+            </w:r>
+            <w:proofErr w:type="spellEnd"/>
+            <w:r>
+              <w:rPr>
+                <w:rFonts w:ascii="inherit" w:eastAsia="Times New Roman" w:hAnsi="inherit" w:cs="Calibri"/>
+                <w:color w:val="000000"/>
+                <w:lang w:eastAsia="es-EC"/>
+              </w:rPr>
+              <w:t xml:space="preserve"> to </w:t>
+            </w:r>
+            <w:proofErr w:type="spellStart"/>
+            <w:r>
+              <w:rPr>
+                <w:rFonts w:ascii="inherit" w:eastAsia="Times New Roman" w:hAnsi="inherit" w:cs="Calibri"/>
+                <w:color w:val="000000"/>
+                <w:lang w:eastAsia="es-EC"/>
+              </w:rPr>
+              <w:t>or</w:t>
+            </w:r>
+            <w:proofErr w:type="spellEnd"/>
+            <w:r>
+              <w:rPr>
+                <w:rFonts w:ascii="inherit" w:eastAsia="Times New Roman" w:hAnsi="inherit" w:cs="Calibri"/>
+                <w:color w:val="000000"/>
+                <w:lang w:eastAsia="es-EC"/>
+              </w:rPr>
+              <w:t xml:space="preserve"> </w:t>
+            </w:r>
+            <w:proofErr w:type="spellStart"/>
+            <w:r>
+              <w:rPr>
+                <w:rFonts w:ascii="inherit" w:eastAsia="Times New Roman" w:hAnsi="inherit" w:cs="Calibri"/>
+                <w:color w:val="000000"/>
+                <w:lang w:eastAsia="es-EC"/>
+              </w:rPr>
+              <w:t>expands</w:t>
+            </w:r>
+            <w:proofErr w:type="spellEnd"/>
+            <w:r>
+              <w:rPr>
+                <w:rFonts w:ascii="inherit" w:eastAsia="Times New Roman" w:hAnsi="inherit" w:cs="Calibri"/>
+                <w:color w:val="000000"/>
+                <w:lang w:eastAsia="es-EC"/>
+              </w:rPr>
+              <w:t xml:space="preserve"> </w:t>
+            </w:r>
+            <w:proofErr w:type="spellStart"/>
+            <w:r>
+              <w:rPr>
+                <w:rFonts w:ascii="inherit" w:eastAsia="Times New Roman" w:hAnsi="inherit" w:cs="Calibri"/>
+                <w:color w:val="000000"/>
+                <w:lang w:eastAsia="es-EC"/>
+              </w:rPr>
+              <w:t>upon</w:t>
+            </w:r>
+            <w:proofErr w:type="spellEnd"/>
+            <w:r>
+              <w:rPr>
+                <w:rFonts w:ascii="inherit" w:eastAsia="Times New Roman" w:hAnsi="inherit" w:cs="Calibri"/>
+                <w:color w:val="000000"/>
+                <w:lang w:eastAsia="es-EC"/>
+              </w:rPr>
+              <w:t xml:space="preserve"> </w:t>
+            </w:r>
+            <w:proofErr w:type="spellStart"/>
+            <w:r>
+              <w:rPr>
+                <w:rFonts w:ascii="inherit" w:eastAsia="Times New Roman" w:hAnsi="inherit" w:cs="Calibri"/>
+                <w:color w:val="000000"/>
+                <w:lang w:eastAsia="es-EC"/>
+              </w:rPr>
+              <w:t>the</w:t>
+            </w:r>
+            <w:proofErr w:type="spellEnd"/>
+            <w:r>
+              <w:rPr>
+                <w:rFonts w:ascii="inherit" w:eastAsia="Times New Roman" w:hAnsi="inherit" w:cs="Calibri"/>
+                <w:color w:val="000000"/>
+                <w:lang w:eastAsia="es-EC"/>
+              </w:rPr>
+              <w:t xml:space="preserve"> central </w:t>
+            </w:r>
+            <w:proofErr w:type="spellStart"/>
+            <w:r>
+              <w:rPr>
+                <w:rFonts w:ascii="inherit" w:eastAsia="Times New Roman" w:hAnsi="inherit" w:cs="Calibri"/>
+                <w:color w:val="000000"/>
+                <w:lang w:eastAsia="es-EC"/>
+              </w:rPr>
+              <w:t>topic</w:t>
+            </w:r>
+            <w:proofErr w:type="spellEnd"/>
+            <w:r>
+              <w:rPr>
+                <w:rFonts w:ascii="inherit" w:eastAsia="Times New Roman" w:hAnsi="inherit" w:cs="Calibri"/>
+                <w:color w:val="000000"/>
+                <w:lang w:eastAsia="es-EC"/>
+              </w:rPr>
+              <w:t xml:space="preserve"> of a </w:t>
+            </w:r>
+            <w:proofErr w:type="spellStart"/>
+            <w:r>
+              <w:rPr>
+                <w:rFonts w:ascii="inherit" w:eastAsia="Times New Roman" w:hAnsi="inherit" w:cs="Calibri"/>
+                <w:color w:val="000000"/>
+                <w:lang w:eastAsia="es-EC"/>
+              </w:rPr>
+              <w:t>document</w:t>
+            </w:r>
+            <w:proofErr w:type="spellEnd"/>
+            <w:r>
+              <w:rPr>
+                <w:rFonts w:ascii="inherit" w:eastAsia="Times New Roman" w:hAnsi="inherit" w:cs="Calibri"/>
+                <w:color w:val="000000"/>
+                <w:lang w:eastAsia="es-EC"/>
+              </w:rPr>
+              <w:t xml:space="preserve"> </w:t>
+            </w:r>
+            <w:proofErr w:type="spellStart"/>
+            <w:r>
+              <w:rPr>
+                <w:rFonts w:ascii="inherit" w:eastAsia="Times New Roman" w:hAnsi="inherit" w:cs="Calibri"/>
+                <w:color w:val="000000"/>
+                <w:lang w:eastAsia="es-EC"/>
+              </w:rPr>
+              <w:t>or</w:t>
+            </w:r>
+            <w:proofErr w:type="spellEnd"/>
+            <w:r>
+              <w:rPr>
+                <w:rFonts w:ascii="inherit" w:eastAsia="Times New Roman" w:hAnsi="inherit" w:cs="Calibri"/>
+                <w:color w:val="000000"/>
+                <w:lang w:eastAsia="es-EC"/>
+              </w:rPr>
+              <w:t xml:space="preserve"> central </w:t>
+            </w:r>
+            <w:proofErr w:type="spellStart"/>
+            <w:r>
+              <w:rPr>
+                <w:rFonts w:ascii="inherit" w:eastAsia="Times New Roman" w:hAnsi="inherit" w:cs="Calibri"/>
+                <w:color w:val="000000"/>
+                <w:lang w:eastAsia="es-EC"/>
+              </w:rPr>
+              <w:t>functionality</w:t>
+            </w:r>
+            <w:proofErr w:type="spellEnd"/>
+            <w:r>
+              <w:rPr>
+                <w:rFonts w:ascii="inherit" w:eastAsia="Times New Roman" w:hAnsi="inherit" w:cs="Calibri"/>
+                <w:color w:val="000000"/>
+                <w:lang w:eastAsia="es-EC"/>
+              </w:rPr>
+              <w:t xml:space="preserve"> of </w:t>
+            </w:r>
+            <w:proofErr w:type="spellStart"/>
+            <w:r>
+              <w:rPr>
+                <w:rFonts w:ascii="inherit" w:eastAsia="Times New Roman" w:hAnsi="inherit" w:cs="Calibri"/>
+                <w:color w:val="000000"/>
+                <w:lang w:eastAsia="es-EC"/>
+              </w:rPr>
+              <w:t>an</w:t>
+            </w:r>
+            <w:proofErr w:type="spellEnd"/>
+            <w:r>
+              <w:rPr>
+                <w:rFonts w:ascii="inherit" w:eastAsia="Times New Roman" w:hAnsi="inherit" w:cs="Calibri"/>
+                <w:color w:val="000000"/>
+                <w:lang w:eastAsia="es-EC"/>
+              </w:rPr>
+              <w:t xml:space="preserve"> </w:t>
+            </w:r>
+            <w:proofErr w:type="spellStart"/>
+            <w:r>
+              <w:rPr>
+                <w:rFonts w:ascii="inherit" w:eastAsia="Times New Roman" w:hAnsi="inherit" w:cs="Calibri"/>
+                <w:color w:val="000000"/>
+                <w:lang w:eastAsia="es-EC"/>
+              </w:rPr>
+              <w:t>application</w:t>
+            </w:r>
+            <w:proofErr w:type="spellEnd"/>
+            <w:r>
+              <w:rPr>
+                <w:rFonts w:ascii="inherit" w:eastAsia="Times New Roman" w:hAnsi="inherit" w:cs="Calibri"/>
+                <w:color w:val="000000"/>
+                <w:lang w:eastAsia="es-EC"/>
+              </w:rPr>
+              <w:t xml:space="preserve">. </w:t>
+            </w:r>
+            <w:proofErr w:type="spellStart"/>
+            <w:r>
+              <w:rPr>
+                <w:rFonts w:ascii="inherit" w:eastAsia="Times New Roman" w:hAnsi="inherit" w:cs="Calibri"/>
+                <w:b/>
+                <w:bCs/>
+                <w:color w:val="000000"/>
+                <w:lang w:eastAsia="es-EC"/>
+              </w:rPr>
+              <w:t>There</w:t>
+            </w:r>
+            <w:proofErr w:type="spellEnd"/>
+            <w:r>
+              <w:rPr>
+                <w:rFonts w:ascii="inherit" w:eastAsia="Times New Roman" w:hAnsi="inherit" w:cs="Calibri"/>
+                <w:b/>
+                <w:bCs/>
+                <w:color w:val="000000"/>
+                <w:lang w:eastAsia="es-EC"/>
+              </w:rPr>
+              <w:t xml:space="preserve"> can be </w:t>
+            </w:r>
+            <w:proofErr w:type="spellStart"/>
+            <w:r>
+              <w:rPr>
+                <w:rFonts w:ascii="inherit" w:eastAsia="Times New Roman" w:hAnsi="inherit" w:cs="Calibri"/>
+                <w:b/>
+                <w:bCs/>
+                <w:color w:val="000000"/>
+                <w:lang w:eastAsia="es-EC"/>
+              </w:rPr>
+              <w:t>only</w:t>
+            </w:r>
+            <w:proofErr w:type="spellEnd"/>
+            <w:r>
+              <w:rPr>
+                <w:rFonts w:ascii="inherit" w:eastAsia="Times New Roman" w:hAnsi="inherit" w:cs="Calibri"/>
+                <w:b/>
+                <w:bCs/>
+                <w:color w:val="000000"/>
+                <w:lang w:eastAsia="es-EC"/>
+              </w:rPr>
+              <w:t xml:space="preserve"> </w:t>
+            </w:r>
+            <w:proofErr w:type="spellStart"/>
+            <w:r>
+              <w:rPr>
+                <w:rFonts w:ascii="inherit" w:eastAsia="Times New Roman" w:hAnsi="inherit" w:cs="Calibri"/>
+                <w:b/>
+                <w:bCs/>
+                <w:color w:val="000000"/>
+                <w:lang w:eastAsia="es-EC"/>
+              </w:rPr>
+              <w:t>one</w:t>
+            </w:r>
+            <w:proofErr w:type="spellEnd"/>
+            <w:r>
+              <w:rPr>
+                <w:rFonts w:ascii="inherit" w:eastAsia="Times New Roman" w:hAnsi="inherit" w:cs="Calibri"/>
+                <w:b/>
+                <w:bCs/>
+                <w:color w:val="000000"/>
+                <w:lang w:eastAsia="es-EC"/>
+              </w:rPr>
+              <w:t xml:space="preserve"> </w:t>
+            </w:r>
+            <w:r>
+              <w:rPr>
+                <w:rFonts w:ascii="Courier New" w:eastAsia="Times New Roman" w:hAnsi="Courier New" w:cs="Courier New"/>
+                <w:b/>
+                <w:bCs/>
+                <w:color w:val="000000"/>
+                <w:lang w:eastAsia="es-EC"/>
+              </w:rPr>
+              <w:t>&lt;</w:t>
+            </w:r>
+            <w:proofErr w:type="spellStart"/>
+            <w:r>
+              <w:rPr>
+                <w:rFonts w:ascii="Courier New" w:eastAsia="Times New Roman" w:hAnsi="Courier New" w:cs="Courier New"/>
+                <w:b/>
+                <w:bCs/>
+                <w:color w:val="000000"/>
+                <w:lang w:eastAsia="es-EC"/>
+              </w:rPr>
+              <w:t>main</w:t>
+            </w:r>
+            <w:proofErr w:type="spellEnd"/>
+            <w:r>
+              <w:rPr>
+                <w:rFonts w:ascii="Courier New" w:eastAsia="Times New Roman" w:hAnsi="Courier New" w:cs="Courier New"/>
+                <w:b/>
+                <w:bCs/>
+                <w:color w:val="000000"/>
+                <w:lang w:eastAsia="es-EC"/>
+              </w:rPr>
+              <w:t>&gt;</w:t>
+            </w:r>
+            <w:r>
+              <w:rPr>
+                <w:rFonts w:ascii="inherit" w:eastAsia="Times New Roman" w:hAnsi="inherit" w:cs="Calibri"/>
+                <w:b/>
+                <w:bCs/>
+                <w:color w:val="000000"/>
+                <w:lang w:eastAsia="es-EC"/>
+              </w:rPr>
+              <w:t xml:space="preserve"> </w:t>
+            </w:r>
+            <w:proofErr w:type="spellStart"/>
+            <w:r>
+              <w:rPr>
+                <w:rFonts w:ascii="inherit" w:eastAsia="Times New Roman" w:hAnsi="inherit" w:cs="Calibri"/>
+                <w:b/>
+                <w:bCs/>
+                <w:color w:val="000000"/>
+                <w:lang w:eastAsia="es-EC"/>
+              </w:rPr>
+              <w:t>element</w:t>
+            </w:r>
+            <w:proofErr w:type="spellEnd"/>
+            <w:r>
+              <w:rPr>
+                <w:rFonts w:ascii="inherit" w:eastAsia="Times New Roman" w:hAnsi="inherit" w:cs="Calibri"/>
+                <w:b/>
+                <w:bCs/>
+                <w:color w:val="000000"/>
+                <w:lang w:eastAsia="es-EC"/>
+              </w:rPr>
+              <w:t xml:space="preserve"> in a </w:t>
+            </w:r>
+            <w:proofErr w:type="spellStart"/>
+            <w:r>
+              <w:rPr>
+                <w:rFonts w:ascii="inherit" w:eastAsia="Times New Roman" w:hAnsi="inherit" w:cs="Calibri"/>
+                <w:b/>
+                <w:bCs/>
+                <w:color w:val="000000"/>
+                <w:lang w:eastAsia="es-EC"/>
+              </w:rPr>
+              <w:t>document</w:t>
+            </w:r>
+            <w:proofErr w:type="spellEnd"/>
+            <w:r>
+              <w:rPr>
+                <w:rFonts w:ascii="inherit" w:eastAsia="Times New Roman" w:hAnsi="inherit" w:cs="Calibri"/>
+                <w:b/>
+                <w:bCs/>
+                <w:color w:val="000000"/>
+                <w:lang w:eastAsia="es-EC"/>
+              </w:rPr>
+              <w:t>.</w:t>
+            </w:r>
+          </w:p>
+        </w:tc>
+      </w:tr>
+    </w:tbl>
+    <w:p>
+      <w:pPr>
+        <w:pStyle w:val="NormalWeb"/>
+      </w:pPr>
+      <w:bookmarkStart w:id="0" w:name="_GoBack"/>
+      <w:bookmarkEnd w:id="0"/>
+    </w:p>
+    <w:p>
+      <w:pPr>
         <w:jc w:val="both"/>
         <w:rPr>
           <w:lang w:val="en-US"/>
@@ -3969,7 +7766,7 @@
 </file>
 
 <file path=word/numbering.xml><?xml version="1.0" encoding="utf-8"?>
-<w:numbering xmlns:wpc="http://schemas.microsoft.com/office/word/2010/wordprocessingCanvas" xmlns:cx="http://schemas.microsoft.com/office/drawing/2014/chartex" xmlns:mc="http://schemas.openxmlformats.org/markup-compatibility/2006" xmlns:o="urn:schemas-microsoft-com:office:office" xmlns:r="http://schemas.openxmlformats.org/officeDocument/2006/relationships" xmlns:m="http://schemas.openxmlformats.org/officeDocument/2006/math" xmlns:v="urn:schemas-microsoft-com:vml" xmlns:wp14="http://schemas.microsoft.com/office/word/2010/wordprocessingDrawing" xmlns:wp="http://schemas.openxmlformats.org/drawingml/2006/wordprocessingDrawing" xmlns:w10="urn:schemas-microsoft-com:office:word" xmlns:w="http://schemas.openxmlformats.org/wordprocessingml/2006/main" xmlns:w14="http://schemas.microsoft.com/office/word/2010/wordml" xmlns:w15="http://schemas.microsoft.com/office/word/2012/wordml" xmlns:w16se="http://schemas.microsoft.com/office/word/2015/wordml/symex" xmlns:wpg="http://schemas.microsoft.com/office/word/2010/wordprocessingGroup" xmlns:wpi="http://schemas.microsoft.com/office/word/2010/wordprocessingInk" xmlns:wne="http://schemas.microsoft.com/office/word/2006/wordml" xmlns:wps="http://schemas.microsoft.com/office/word/2010/wordprocessingShape" mc:Ignorable="w14 w15 w16se wp14">
+<w:numbering xmlns:wpc="http://schemas.microsoft.com/office/word/2010/wordprocessingCanvas" xmlns:cx="http://schemas.microsoft.com/office/drawing/2014/chartex" xmlns:cx1="http://schemas.microsoft.com/office/drawing/2015/9/8/chartex" xmlns:mc="http://schemas.openxmlformats.org/markup-compatibility/2006" xmlns:o="urn:schemas-microsoft-com:office:office" xmlns:r="http://schemas.openxmlformats.org/officeDocument/2006/relationships" xmlns:m="http://schemas.openxmlformats.org/officeDocument/2006/math" xmlns:v="urn:schemas-microsoft-com:vml" xmlns:wp14="http://schemas.microsoft.com/office/word/2010/wordprocessingDrawing" xmlns:wp="http://schemas.openxmlformats.org/drawingml/2006/wordprocessingDrawing" xmlns:w10="urn:schemas-microsoft-com:office:word" xmlns:w="http://schemas.openxmlformats.org/wordprocessingml/2006/main" xmlns:w14="http://schemas.microsoft.com/office/word/2010/wordml" xmlns:w15="http://schemas.microsoft.com/office/word/2012/wordml" xmlns:w16se="http://schemas.microsoft.com/office/word/2015/wordml/symex" xmlns:wpg="http://schemas.microsoft.com/office/word/2010/wordprocessingGroup" xmlns:wpi="http://schemas.microsoft.com/office/word/2010/wordprocessingInk" xmlns:wne="http://schemas.microsoft.com/office/word/2006/wordml" xmlns:wps="http://schemas.microsoft.com/office/word/2010/wordprocessingShape" mc:Ignorable="w14 w15 w16se wp14">
   <w:abstractNum w:abstractNumId="0" w15:restartNumberingAfterBreak="0">
     <w:nsid w:val="138F7CAD"/>
     <w:multiLevelType w:val="multilevel"/>

</xml_diff>